<commit_message>
Update research doc and user story
</commit_message>
<xml_diff>
--- a/Research document.docx
+++ b/Research document.docx
@@ -23,7 +23,53 @@
         <w:t>Introduction</w:t>
       </w:r>
     </w:p>
-    <w:p/>
+    <w:p>
+      <w:r>
+        <w:t>The purpose of this document is to conduct some research on the problem that I’m facing in</w:t>
+      </w:r>
+      <w:r>
+        <w:t xml:space="preserve"> this </w:t>
+      </w:r>
+      <w:r>
+        <w:t xml:space="preserve">project and come up with a conclusion to a solution for </w:t>
+      </w:r>
+      <w:r>
+        <w:t>the video call system</w:t>
+      </w:r>
+      <w:r>
+        <w:t>. To answer the problem, I have to come up with a main question to the problem and some sub-question that also correlate/ gives answer to the main question of the problem. The sub-question can be conducted in an interview</w:t>
+      </w:r>
+      <w:r>
+        <w:t xml:space="preserve"> or</w:t>
+      </w:r>
+      <w:r>
+        <w:t xml:space="preserve"> research that exist on the internet</w:t>
+      </w:r>
+      <w:r>
+        <w:t xml:space="preserve"> or by making a</w:t>
+      </w:r>
+      <w:r>
+        <w:t xml:space="preserve"> prototyping</w:t>
+      </w:r>
+      <w:r>
+        <w:t>,</w:t>
+      </w:r>
+      <w:r>
+        <w:t xml:space="preserve"> etc. The problem that I’m facing in this project is that </w:t>
+      </w:r>
+      <w:r>
+        <w:t xml:space="preserve">I need to find possible solution to create a video call system in the PRAS </w:t>
+      </w:r>
+      <w:r>
+        <w:t>system</w:t>
+      </w:r>
+      <w:r>
+        <w:t>.</w:t>
+      </w:r>
+      <w:r>
+        <w:t xml:space="preserve"> Everything would be documented in full details on how to solve the sub-question and the process in solving it.</w:t>
+      </w:r>
+    </w:p>
     <w:p>
       <w:pPr>
         <w:pStyle w:val="Heading1"/>
@@ -240,6 +286,7 @@
         </w:numPr>
       </w:pPr>
       <w:r>
+        <w:lastRenderedPageBreak/>
         <w:t>Sub-questions result</w:t>
       </w:r>
     </w:p>
@@ -259,6 +306,214 @@
         <w:t>should the video call facility work in the PRAS system?</w:t>
       </w:r>
     </w:p>
+    <w:p>
+      <w:r>
+        <w:t xml:space="preserve">Currently the video call </w:t>
+      </w:r>
+      <w:r>
+        <w:t>takes place on a tablet, through a WhatsApp video call. Normally the SVb employees would look at the agenda for today to see if there is any appointment</w:t>
+      </w:r>
+      <w:r>
+        <w:t>. If there is, they have to look at what type of appointment</w:t>
+      </w:r>
+      <w:r>
+        <w:t xml:space="preserve"> it is</w:t>
+      </w:r>
+      <w:r>
+        <w:t xml:space="preserve"> and with who.</w:t>
+      </w:r>
+      <w:r>
+        <w:t xml:space="preserve"> They have to first double click on the appointment box to see all the information of the </w:t>
+      </w:r>
+      <w:r>
+        <w:t>appointment</w:t>
+      </w:r>
+      <w:r>
+        <w:t>. See</w:t>
+      </w:r>
+      <w:r>
+        <w:t xml:space="preserve"> figure </w:t>
+      </w:r>
+      <w:r>
+        <w:t>2</w:t>
+      </w:r>
+      <w:r>
+        <w:t>. Due to sensitive information, here is the wireframe and dummy data of how it looks like.</w:t>
+      </w:r>
+    </w:p>
+    <w:p>
+      <w:pPr>
+        <w:keepNext/>
+      </w:pPr>
+      <w:r>
+        <w:rPr>
+          <w:noProof/>
+        </w:rPr>
+        <w:drawing>
+          <wp:inline distT="0" distB="0" distL="0" distR="0" wp14:anchorId="041BA0B7" wp14:editId="723CA658">
+            <wp:extent cx="5972810" cy="4979035"/>
+            <wp:effectExtent l="0" t="0" r="8890" b="0"/>
+            <wp:docPr id="1981178702" name="Picture 3"/>
+            <wp:cNvGraphicFramePr>
+              <a:graphicFrameLocks xmlns:a="http://schemas.openxmlformats.org/drawingml/2006/main" noChangeAspect="1"/>
+            </wp:cNvGraphicFramePr>
+            <a:graphic xmlns:a="http://schemas.openxmlformats.org/drawingml/2006/main">
+              <a:graphicData uri="http://schemas.openxmlformats.org/drawingml/2006/picture">
+                <pic:pic xmlns:pic="http://schemas.openxmlformats.org/drawingml/2006/picture">
+                  <pic:nvPicPr>
+                    <pic:cNvPr id="1981178702" name="Picture 1981178702"/>
+                    <pic:cNvPicPr/>
+                  </pic:nvPicPr>
+                  <pic:blipFill>
+                    <a:blip r:embed="rId5">
+                      <a:extLst>
+                        <a:ext uri="{28A0092B-C50C-407E-A947-70E740481C1C}">
+                          <a14:useLocalDpi xmlns:a14="http://schemas.microsoft.com/office/drawing/2010/main" val="0"/>
+                        </a:ext>
+                      </a:extLst>
+                    </a:blip>
+                    <a:stretch>
+                      <a:fillRect/>
+                    </a:stretch>
+                  </pic:blipFill>
+                  <pic:spPr>
+                    <a:xfrm>
+                      <a:off x="0" y="0"/>
+                      <a:ext cx="5972810" cy="4979035"/>
+                    </a:xfrm>
+                    <a:prstGeom prst="rect">
+                      <a:avLst/>
+                    </a:prstGeom>
+                  </pic:spPr>
+                </pic:pic>
+              </a:graphicData>
+            </a:graphic>
+          </wp:inline>
+        </w:drawing>
+      </w:r>
+    </w:p>
+    <w:p>
+      <w:pPr>
+        <w:pStyle w:val="Caption"/>
+      </w:pPr>
+      <w:r>
+        <w:t xml:space="preserve">Figure </w:t>
+      </w:r>
+      <w:fldSimple w:instr=" SEQ Figure \* ARABIC ">
+        <w:r>
+          <w:rPr>
+            <w:noProof/>
+          </w:rPr>
+          <w:t>1</w:t>
+        </w:r>
+      </w:fldSimple>
+      <w:r>
+        <w:t xml:space="preserve">: </w:t>
+      </w:r>
+      <w:r>
+        <w:t>Overview</w:t>
+      </w:r>
+      <w:r>
+        <w:t xml:space="preserve"> of the agenda</w:t>
+      </w:r>
+    </w:p>
+    <w:p>
+      <w:pPr>
+        <w:keepNext/>
+      </w:pPr>
+      <w:r>
+        <w:rPr>
+          <w:noProof/>
+        </w:rPr>
+        <w:lastRenderedPageBreak/>
+        <w:drawing>
+          <wp:inline distT="0" distB="0" distL="0" distR="0" wp14:anchorId="149316C0" wp14:editId="49EADCD6">
+            <wp:extent cx="5394960" cy="5829300"/>
+            <wp:effectExtent l="0" t="0" r="0" b="0"/>
+            <wp:docPr id="1130658885" name="Picture 2" descr="A screenshot of a video call&#10;&#10;Description automatically generated"/>
+            <wp:cNvGraphicFramePr>
+              <a:graphicFrameLocks xmlns:a="http://schemas.openxmlformats.org/drawingml/2006/main" noChangeAspect="1"/>
+            </wp:cNvGraphicFramePr>
+            <a:graphic xmlns:a="http://schemas.openxmlformats.org/drawingml/2006/main">
+              <a:graphicData uri="http://schemas.openxmlformats.org/drawingml/2006/picture">
+                <pic:pic xmlns:pic="http://schemas.openxmlformats.org/drawingml/2006/picture">
+                  <pic:nvPicPr>
+                    <pic:cNvPr id="1130658885" name="Picture 2" descr="A screenshot of a video call&#10;&#10;Description automatically generated"/>
+                    <pic:cNvPicPr/>
+                  </pic:nvPicPr>
+                  <pic:blipFill>
+                    <a:blip r:embed="rId6">
+                      <a:extLst>
+                        <a:ext uri="{28A0092B-C50C-407E-A947-70E740481C1C}">
+                          <a14:useLocalDpi xmlns:a14="http://schemas.microsoft.com/office/drawing/2010/main" val="0"/>
+                        </a:ext>
+                      </a:extLst>
+                    </a:blip>
+                    <a:stretch>
+                      <a:fillRect/>
+                    </a:stretch>
+                  </pic:blipFill>
+                  <pic:spPr>
+                    <a:xfrm>
+                      <a:off x="0" y="0"/>
+                      <a:ext cx="5394960" cy="5829300"/>
+                    </a:xfrm>
+                    <a:prstGeom prst="rect">
+                      <a:avLst/>
+                    </a:prstGeom>
+                  </pic:spPr>
+                </pic:pic>
+              </a:graphicData>
+            </a:graphic>
+          </wp:inline>
+        </w:drawing>
+      </w:r>
+    </w:p>
+    <w:p>
+      <w:pPr>
+        <w:pStyle w:val="Caption"/>
+      </w:pPr>
+      <w:r>
+        <w:t xml:space="preserve">Figure </w:t>
+      </w:r>
+      <w:fldSimple w:instr=" SEQ Figure \* ARABIC ">
+        <w:r>
+          <w:rPr>
+            <w:noProof/>
+          </w:rPr>
+          <w:t>2</w:t>
+        </w:r>
+      </w:fldSimple>
+      <w:r>
+        <w:t>: Information of the appointment</w:t>
+      </w:r>
+    </w:p>
+    <w:p>
+      <w:r>
+        <w:t xml:space="preserve">After looking at the information the SVb employee would </w:t>
+      </w:r>
+      <w:r>
+        <w:t xml:space="preserve">use the company tablet to contact the retirees on WhatApp video call. They would need to have the retiree’s information saved in </w:t>
+      </w:r>
+      <w:r>
+        <w:t>WhatsApp</w:t>
+      </w:r>
+      <w:r>
+        <w:t xml:space="preserve"> to make a video call.</w:t>
+      </w:r>
+    </w:p>
+    <w:p>
+      <w:r>
+        <w:t xml:space="preserve">Now the SVb wants to eliminate the part of using the tablet to make to video call. They want the video call to be made through the PRAS application. The PRAS application is where they </w:t>
+      </w:r>
+      <w:r>
+        <w:t xml:space="preserve">manage all the pension client’s information. The idea on how to implement the video call is to add a call button to the appointment box, where it will video call the retiree on WhatsApp. A video call will appear when the video call button is clicked, and it will call the retiree. After the video call the SVb employee can end the </w:t>
+      </w:r>
+      <w:r>
+        <w:lastRenderedPageBreak/>
+        <w:t>call on the video call, and it will log when the call has started and ended. At what time and date the call has started and ended.  That the main idea of how it should work for the first solution.</w:t>
+      </w:r>
+    </w:p>
     <w:p/>
     <w:p>
       <w:pPr>
@@ -269,14 +524,20 @@
         </w:numPr>
       </w:pPr>
       <w:r>
-        <w:lastRenderedPageBreak/>
         <w:t xml:space="preserve">What </w:t>
       </w:r>
       <w:r>
         <w:t>video call system are there?</w:t>
       </w:r>
     </w:p>
-    <w:p/>
+    <w:p>
+      <w:r>
+        <w:t>There is a couple of good video call system that uses the vb.net programming langu</w:t>
+      </w:r>
+      <w:r>
+        <w:t>age and then there is some that are too outdated. Like I was one that uses skype video call on vb.net, which is very old and I don’t even know if people even uses skype anymore.</w:t>
+      </w:r>
+    </w:p>
     <w:p>
       <w:pPr>
         <w:pStyle w:val="ListParagraph"/>
@@ -1639,7 +1900,6 @@
     <w:basedOn w:val="Normal"/>
     <w:next w:val="Normal"/>
     <w:uiPriority w:val="35"/>
-    <w:semiHidden/>
     <w:unhideWhenUsed/>
     <w:qFormat/>
     <w:rsid w:val="00EA6AB8"/>

</xml_diff>

<commit_message>
Add some doc and update some doc
Add Internship Logbook doc
Add Test plan doc
Modify Research doc
</commit_message>
<xml_diff>
--- a/Research document.docx
+++ b/Research document.docx
@@ -25,51 +25,15 @@
     </w:p>
     <w:p>
       <w:r>
-        <w:t>The purpose of this document is to conduct some research on the problem that I’m facing in</w:t>
-      </w:r>
-      <w:r>
-        <w:t xml:space="preserve"> this </w:t>
-      </w:r>
-      <w:r>
-        <w:t xml:space="preserve">project and come up with a conclusion to a solution for </w:t>
-      </w:r>
-      <w:r>
-        <w:t>the video call system</w:t>
-      </w:r>
-      <w:r>
-        <w:t>. To answer the problem, I have to come up with a main question to the problem and some sub-question that also correlate/ gives answer to the main question of the problem. The sub-question can be conducted in an interview</w:t>
-      </w:r>
-      <w:r>
-        <w:t xml:space="preserve"> or</w:t>
-      </w:r>
-      <w:r>
-        <w:t xml:space="preserve"> research that exist on the internet</w:t>
-      </w:r>
-      <w:r>
-        <w:t xml:space="preserve"> or by making a</w:t>
-      </w:r>
-      <w:r>
-        <w:t xml:space="preserve"> prototyping</w:t>
-      </w:r>
-      <w:r>
-        <w:t>,</w:t>
-      </w:r>
-      <w:r>
-        <w:t xml:space="preserve"> etc. The problem that I’m facing in this project is that </w:t>
-      </w:r>
-      <w:r>
-        <w:t xml:space="preserve">I need to find possible solution to create a video call system in the PRAS </w:t>
-      </w:r>
-      <w:r>
-        <w:t>system</w:t>
-      </w:r>
-      <w:r>
-        <w:t>.</w:t>
-      </w:r>
-      <w:r>
-        <w:t xml:space="preserve"> Everything would be documented in full details on how to solve the sub-question and the process in solving it.</w:t>
-      </w:r>
-    </w:p>
+        <w:t>The purpose of this document is to conduct research to address the problem within the project, specifically, finding a solution for the video call system. To tackle this problem, I will formulate a primary research question and several related sub-questions. These sub-questions can be explored through interviews, internet research, prototyping, and other methods.</w:t>
+      </w:r>
+    </w:p>
+    <w:p>
+      <w:r>
+        <w:t>The challenge in this project revolves around developing a video call system within the PRAS system. This document will provide a detailed account of the steps taken to address each sub-question and the overall problem-solving process.</w:t>
+      </w:r>
+    </w:p>
+    <w:p/>
     <w:p>
       <w:pPr>
         <w:pStyle w:val="Heading1"/>
@@ -311,10 +275,26 @@
         <w:t xml:space="preserve">Currently the video call </w:t>
       </w:r>
       <w:r>
-        <w:t>takes place on a tablet, through a WhatsApp video call. Normally the SVb employees would look at the agenda for today to see if there is any appointment</w:t>
-      </w:r>
-      <w:r>
-        <w:t>. If there is, they have to look at what type of appointment</w:t>
+        <w:t xml:space="preserve">takes place on a tablet, through a WhatsApp video call. Normally the </w:t>
+      </w:r>
+      <w:proofErr w:type="spellStart"/>
+      <w:r>
+        <w:t>SVb</w:t>
+      </w:r>
+      <w:proofErr w:type="spellEnd"/>
+      <w:r>
+        <w:t xml:space="preserve"> employees would look at the agenda for today to see if there is any appointment</w:t>
+      </w:r>
+      <w:r>
+        <w:t xml:space="preserve">. If there is, they </w:t>
+      </w:r>
+      <w:proofErr w:type="gramStart"/>
+      <w:r>
+        <w:t>have to</w:t>
+      </w:r>
+      <w:proofErr w:type="gramEnd"/>
+      <w:r>
+        <w:t xml:space="preserve"> look at what type of appointment</w:t>
       </w:r>
       <w:r>
         <w:t xml:space="preserve"> it is</w:t>
@@ -323,7 +303,15 @@
         <w:t xml:space="preserve"> and with who.</w:t>
       </w:r>
       <w:r>
-        <w:t xml:space="preserve"> They have to first double click on the appointment box to see all the information of the </w:t>
+        <w:t xml:space="preserve"> They </w:t>
+      </w:r>
+      <w:proofErr w:type="gramStart"/>
+      <w:r>
+        <w:t>have to</w:t>
+      </w:r>
+      <w:proofErr w:type="gramEnd"/>
+      <w:r>
+        <w:t xml:space="preserve"> first double click on the appointment box to see all the information of the </w:t>
       </w:r>
       <w:r>
         <w:t>appointment</w:t>
@@ -490,10 +478,26 @@
     </w:p>
     <w:p>
       <w:r>
-        <w:t xml:space="preserve">After looking at the information the SVb employee would </w:t>
-      </w:r>
-      <w:r>
-        <w:t xml:space="preserve">use the company tablet to contact the retirees on WhatApp video call. They would need to have the retiree’s information saved in </w:t>
+        <w:t xml:space="preserve">After looking at the information the </w:t>
+      </w:r>
+      <w:proofErr w:type="spellStart"/>
+      <w:r>
+        <w:t>SVb</w:t>
+      </w:r>
+      <w:proofErr w:type="spellEnd"/>
+      <w:r>
+        <w:t xml:space="preserve"> employee would </w:t>
+      </w:r>
+      <w:r>
+        <w:t xml:space="preserve">use the company tablet to contact the retirees on </w:t>
+      </w:r>
+      <w:proofErr w:type="spellStart"/>
+      <w:r>
+        <w:t>WhatApp</w:t>
+      </w:r>
+      <w:proofErr w:type="spellEnd"/>
+      <w:r>
+        <w:t xml:space="preserve"> video call. They would need to have the retiree’s information saved in </w:t>
       </w:r>
       <w:r>
         <w:t>WhatsApp</w:t>
@@ -504,10 +508,26 @@
     </w:p>
     <w:p>
       <w:r>
-        <w:t xml:space="preserve">Now the SVb wants to eliminate the part of using the tablet to make to video call. They want the video call to be made through the PRAS application. The PRAS application is where they </w:t>
-      </w:r>
-      <w:r>
-        <w:t xml:space="preserve">manage all the pension client’s information. The idea on how to implement the video call is to add a call button to the appointment box, where it will video call the retiree on WhatsApp. A video call will appear when the video call button is clicked, and it will call the retiree. After the video call the SVb employee can end the </w:t>
+        <w:t xml:space="preserve">Now the </w:t>
+      </w:r>
+      <w:proofErr w:type="spellStart"/>
+      <w:r>
+        <w:t>SVb</w:t>
+      </w:r>
+      <w:proofErr w:type="spellEnd"/>
+      <w:r>
+        <w:t xml:space="preserve"> wants to eliminate the part of using the tablet to make to video call. They want the video call to be made through the PRAS application. The PRAS application is where they </w:t>
+      </w:r>
+      <w:r>
+        <w:t xml:space="preserve">manage all the pension client’s information. The idea on how to implement the video call is to add a call button to the appointment box, where it will video call the retiree on WhatsApp. A video call will appear when the video call button is clicked, and it will call the retiree. After the video call the </w:t>
+      </w:r>
+      <w:proofErr w:type="spellStart"/>
+      <w:r>
+        <w:t>SVb</w:t>
+      </w:r>
+      <w:proofErr w:type="spellEnd"/>
+      <w:r>
+        <w:t xml:space="preserve"> employee can end the </w:t>
       </w:r>
       <w:r>
         <w:lastRenderedPageBreak/>
@@ -535,7 +555,15 @@
         <w:t>There is a couple of good video call system that uses the vb.net programming langu</w:t>
       </w:r>
       <w:r>
-        <w:t>age and then there is some that are too outdated. Like I was one that uses skype video call on vb.net, which is very old and I don’t even know if people even uses skype anymore.</w:t>
+        <w:t xml:space="preserve">age and then there is some that are too outdated. Like I was one that uses skype video call on vb.net, which is very </w:t>
+      </w:r>
+      <w:proofErr w:type="gramStart"/>
+      <w:r>
+        <w:t>old</w:t>
+      </w:r>
+      <w:proofErr w:type="gramEnd"/>
+      <w:r>
+        <w:t xml:space="preserve"> and I don’t even know if people even uses skype anymore.</w:t>
       </w:r>
     </w:p>
     <w:p>

</xml_diff>

<commit_message>
Update some doc and add some doc
Modify README file and research doc
Add wireframe
</commit_message>
<xml_diff>
--- a/Research document.docx
+++ b/Research document.docx
@@ -11,6 +11,775 @@
       </w:r>
     </w:p>
     <w:p/>
+    <w:p/>
+    <w:p>
+      <w:r>
+        <w:t>Name: Tony Jiang</w:t>
+      </w:r>
+    </w:p>
+    <w:p>
+      <w:r>
+        <w:t>Date:</w:t>
+      </w:r>
+    </w:p>
+    <w:p>
+      <w:r>
+        <w:t>Semester: 5</w:t>
+      </w:r>
+    </w:p>
+    <w:p>
+      <w:r>
+        <w:t>Project: Video call system</w:t>
+      </w:r>
+    </w:p>
+    <w:p/>
+    <w:p>
+      <w:r>
+        <w:br w:type="page"/>
+      </w:r>
+    </w:p>
+    <w:sdt>
+      <w:sdtPr>
+        <w:id w:val="-569193682"/>
+        <w:docPartObj>
+          <w:docPartGallery w:val="Table of Contents"/>
+          <w:docPartUnique/>
+        </w:docPartObj>
+      </w:sdtPr>
+      <w:sdtEndPr>
+        <w:rPr>
+          <w:rFonts w:asciiTheme="minorHAnsi" w:eastAsiaTheme="minorEastAsia" w:hAnsiTheme="minorHAnsi" w:cstheme="minorBidi"/>
+          <w:noProof/>
+          <w:color w:val="auto"/>
+          <w:sz w:val="22"/>
+          <w:szCs w:val="22"/>
+        </w:rPr>
+      </w:sdtEndPr>
+      <w:sdtContent>
+        <w:p>
+          <w:pPr>
+            <w:pStyle w:val="TOCHeading"/>
+          </w:pPr>
+          <w:r>
+            <w:t>Contents</w:t>
+          </w:r>
+        </w:p>
+        <w:p>
+          <w:pPr>
+            <w:pStyle w:val="TOC1"/>
+            <w:tabs>
+              <w:tab w:val="left" w:pos="440"/>
+              <w:tab w:val="right" w:leader="dot" w:pos="9396"/>
+            </w:tabs>
+            <w:rPr>
+              <w:noProof/>
+              <w:kern w:val="2"/>
+              <w14:ligatures w14:val="standardContextual"/>
+            </w:rPr>
+          </w:pPr>
+          <w:r>
+            <w:fldChar w:fldCharType="begin"/>
+          </w:r>
+          <w:r>
+            <w:instrText xml:space="preserve"> TOC \o "1-3" \h \z \u </w:instrText>
+          </w:r>
+          <w:r>
+            <w:fldChar w:fldCharType="separate"/>
+          </w:r>
+          <w:hyperlink w:anchor="_Toc145609263" w:history="1">
+            <w:r>
+              <w:rPr>
+                <w:rStyle w:val="Hyperlink"/>
+                <w:noProof/>
+              </w:rPr>
+              <w:t>1.</w:t>
+            </w:r>
+            <w:r>
+              <w:rPr>
+                <w:noProof/>
+                <w:kern w:val="2"/>
+                <w14:ligatures w14:val="standardContextual"/>
+              </w:rPr>
+              <w:tab/>
+            </w:r>
+            <w:r>
+              <w:rPr>
+                <w:rStyle w:val="Hyperlink"/>
+                <w:noProof/>
+              </w:rPr>
+              <w:t>Introduction</w:t>
+            </w:r>
+            <w:r>
+              <w:rPr>
+                <w:noProof/>
+                <w:webHidden/>
+              </w:rPr>
+              <w:tab/>
+            </w:r>
+            <w:r>
+              <w:rPr>
+                <w:noProof/>
+                <w:webHidden/>
+              </w:rPr>
+              <w:fldChar w:fldCharType="begin"/>
+            </w:r>
+            <w:r>
+              <w:rPr>
+                <w:noProof/>
+                <w:webHidden/>
+              </w:rPr>
+              <w:instrText xml:space="preserve"> PAGEREF _Toc145609263 \h </w:instrText>
+            </w:r>
+            <w:r>
+              <w:rPr>
+                <w:noProof/>
+                <w:webHidden/>
+              </w:rPr>
+            </w:r>
+            <w:r>
+              <w:rPr>
+                <w:noProof/>
+                <w:webHidden/>
+              </w:rPr>
+              <w:fldChar w:fldCharType="separate"/>
+            </w:r>
+            <w:r>
+              <w:rPr>
+                <w:noProof/>
+                <w:webHidden/>
+              </w:rPr>
+              <w:t>3</w:t>
+            </w:r>
+            <w:r>
+              <w:rPr>
+                <w:noProof/>
+                <w:webHidden/>
+              </w:rPr>
+              <w:fldChar w:fldCharType="end"/>
+            </w:r>
+          </w:hyperlink>
+        </w:p>
+        <w:p>
+          <w:pPr>
+            <w:pStyle w:val="TOC1"/>
+            <w:tabs>
+              <w:tab w:val="left" w:pos="440"/>
+              <w:tab w:val="right" w:leader="dot" w:pos="9396"/>
+            </w:tabs>
+            <w:rPr>
+              <w:noProof/>
+              <w:kern w:val="2"/>
+              <w14:ligatures w14:val="standardContextual"/>
+            </w:rPr>
+          </w:pPr>
+          <w:hyperlink w:anchor="_Toc145609264" w:history="1">
+            <w:r>
+              <w:rPr>
+                <w:rStyle w:val="Hyperlink"/>
+                <w:noProof/>
+              </w:rPr>
+              <w:t>2.</w:t>
+            </w:r>
+            <w:r>
+              <w:rPr>
+                <w:noProof/>
+                <w:kern w:val="2"/>
+                <w14:ligatures w14:val="standardContextual"/>
+              </w:rPr>
+              <w:tab/>
+            </w:r>
+            <w:r>
+              <w:rPr>
+                <w:rStyle w:val="Hyperlink"/>
+                <w:noProof/>
+              </w:rPr>
+              <w:t>Research questions</w:t>
+            </w:r>
+            <w:r>
+              <w:rPr>
+                <w:noProof/>
+                <w:webHidden/>
+              </w:rPr>
+              <w:tab/>
+            </w:r>
+            <w:r>
+              <w:rPr>
+                <w:noProof/>
+                <w:webHidden/>
+              </w:rPr>
+              <w:fldChar w:fldCharType="begin"/>
+            </w:r>
+            <w:r>
+              <w:rPr>
+                <w:noProof/>
+                <w:webHidden/>
+              </w:rPr>
+              <w:instrText xml:space="preserve"> PAGEREF _Toc145609264 \h </w:instrText>
+            </w:r>
+            <w:r>
+              <w:rPr>
+                <w:noProof/>
+                <w:webHidden/>
+              </w:rPr>
+            </w:r>
+            <w:r>
+              <w:rPr>
+                <w:noProof/>
+                <w:webHidden/>
+              </w:rPr>
+              <w:fldChar w:fldCharType="separate"/>
+            </w:r>
+            <w:r>
+              <w:rPr>
+                <w:noProof/>
+                <w:webHidden/>
+              </w:rPr>
+              <w:t>3</w:t>
+            </w:r>
+            <w:r>
+              <w:rPr>
+                <w:noProof/>
+                <w:webHidden/>
+              </w:rPr>
+              <w:fldChar w:fldCharType="end"/>
+            </w:r>
+          </w:hyperlink>
+        </w:p>
+        <w:p>
+          <w:pPr>
+            <w:pStyle w:val="TOC1"/>
+            <w:tabs>
+              <w:tab w:val="left" w:pos="440"/>
+              <w:tab w:val="right" w:leader="dot" w:pos="9396"/>
+            </w:tabs>
+            <w:rPr>
+              <w:noProof/>
+              <w:kern w:val="2"/>
+              <w14:ligatures w14:val="standardContextual"/>
+            </w:rPr>
+          </w:pPr>
+          <w:hyperlink w:anchor="_Toc145609265" w:history="1">
+            <w:r>
+              <w:rPr>
+                <w:rStyle w:val="Hyperlink"/>
+                <w:noProof/>
+              </w:rPr>
+              <w:t>3.</w:t>
+            </w:r>
+            <w:r>
+              <w:rPr>
+                <w:noProof/>
+                <w:kern w:val="2"/>
+                <w14:ligatures w14:val="standardContextual"/>
+              </w:rPr>
+              <w:tab/>
+            </w:r>
+            <w:r>
+              <w:rPr>
+                <w:rStyle w:val="Hyperlink"/>
+                <w:noProof/>
+              </w:rPr>
+              <w:t>Sub-questions result</w:t>
+            </w:r>
+            <w:r>
+              <w:rPr>
+                <w:noProof/>
+                <w:webHidden/>
+              </w:rPr>
+              <w:tab/>
+            </w:r>
+            <w:r>
+              <w:rPr>
+                <w:noProof/>
+                <w:webHidden/>
+              </w:rPr>
+              <w:fldChar w:fldCharType="begin"/>
+            </w:r>
+            <w:r>
+              <w:rPr>
+                <w:noProof/>
+                <w:webHidden/>
+              </w:rPr>
+              <w:instrText xml:space="preserve"> PAGEREF _Toc145609265 \h </w:instrText>
+            </w:r>
+            <w:r>
+              <w:rPr>
+                <w:noProof/>
+                <w:webHidden/>
+              </w:rPr>
+            </w:r>
+            <w:r>
+              <w:rPr>
+                <w:noProof/>
+                <w:webHidden/>
+              </w:rPr>
+              <w:fldChar w:fldCharType="separate"/>
+            </w:r>
+            <w:r>
+              <w:rPr>
+                <w:noProof/>
+                <w:webHidden/>
+              </w:rPr>
+              <w:t>3</w:t>
+            </w:r>
+            <w:r>
+              <w:rPr>
+                <w:noProof/>
+                <w:webHidden/>
+              </w:rPr>
+              <w:fldChar w:fldCharType="end"/>
+            </w:r>
+          </w:hyperlink>
+        </w:p>
+        <w:p>
+          <w:pPr>
+            <w:pStyle w:val="TOC2"/>
+            <w:tabs>
+              <w:tab w:val="left" w:pos="880"/>
+              <w:tab w:val="right" w:leader="dot" w:pos="9396"/>
+            </w:tabs>
+            <w:rPr>
+              <w:noProof/>
+              <w:kern w:val="2"/>
+              <w14:ligatures w14:val="standardContextual"/>
+            </w:rPr>
+          </w:pPr>
+          <w:hyperlink w:anchor="_Toc145609266" w:history="1">
+            <w:r>
+              <w:rPr>
+                <w:rStyle w:val="Hyperlink"/>
+                <w:noProof/>
+              </w:rPr>
+              <w:t>3.1.</w:t>
+            </w:r>
+            <w:r>
+              <w:rPr>
+                <w:noProof/>
+                <w:kern w:val="2"/>
+                <w14:ligatures w14:val="standardContextual"/>
+              </w:rPr>
+              <w:tab/>
+            </w:r>
+            <w:r>
+              <w:rPr>
+                <w:rStyle w:val="Hyperlink"/>
+                <w:noProof/>
+              </w:rPr>
+              <w:t>How should the video call facility work in the PRAS system?</w:t>
+            </w:r>
+            <w:r>
+              <w:rPr>
+                <w:noProof/>
+                <w:webHidden/>
+              </w:rPr>
+              <w:tab/>
+            </w:r>
+            <w:r>
+              <w:rPr>
+                <w:noProof/>
+                <w:webHidden/>
+              </w:rPr>
+              <w:fldChar w:fldCharType="begin"/>
+            </w:r>
+            <w:r>
+              <w:rPr>
+                <w:noProof/>
+                <w:webHidden/>
+              </w:rPr>
+              <w:instrText xml:space="preserve"> PAGEREF _Toc145609266 \h </w:instrText>
+            </w:r>
+            <w:r>
+              <w:rPr>
+                <w:noProof/>
+                <w:webHidden/>
+              </w:rPr>
+            </w:r>
+            <w:r>
+              <w:rPr>
+                <w:noProof/>
+                <w:webHidden/>
+              </w:rPr>
+              <w:fldChar w:fldCharType="separate"/>
+            </w:r>
+            <w:r>
+              <w:rPr>
+                <w:noProof/>
+                <w:webHidden/>
+              </w:rPr>
+              <w:t>4</w:t>
+            </w:r>
+            <w:r>
+              <w:rPr>
+                <w:noProof/>
+                <w:webHidden/>
+              </w:rPr>
+              <w:fldChar w:fldCharType="end"/>
+            </w:r>
+          </w:hyperlink>
+        </w:p>
+        <w:p>
+          <w:pPr>
+            <w:pStyle w:val="TOC2"/>
+            <w:tabs>
+              <w:tab w:val="left" w:pos="880"/>
+              <w:tab w:val="right" w:leader="dot" w:pos="9396"/>
+            </w:tabs>
+            <w:rPr>
+              <w:noProof/>
+              <w:kern w:val="2"/>
+              <w14:ligatures w14:val="standardContextual"/>
+            </w:rPr>
+          </w:pPr>
+          <w:hyperlink w:anchor="_Toc145609267" w:history="1">
+            <w:r>
+              <w:rPr>
+                <w:rStyle w:val="Hyperlink"/>
+                <w:noProof/>
+              </w:rPr>
+              <w:t>3.2.</w:t>
+            </w:r>
+            <w:r>
+              <w:rPr>
+                <w:noProof/>
+                <w:kern w:val="2"/>
+                <w14:ligatures w14:val="standardContextual"/>
+              </w:rPr>
+              <w:tab/>
+            </w:r>
+            <w:r>
+              <w:rPr>
+                <w:rStyle w:val="Hyperlink"/>
+                <w:noProof/>
+              </w:rPr>
+              <w:t>What video call system are there?</w:t>
+            </w:r>
+            <w:r>
+              <w:rPr>
+                <w:noProof/>
+                <w:webHidden/>
+              </w:rPr>
+              <w:tab/>
+            </w:r>
+            <w:r>
+              <w:rPr>
+                <w:noProof/>
+                <w:webHidden/>
+              </w:rPr>
+              <w:fldChar w:fldCharType="begin"/>
+            </w:r>
+            <w:r>
+              <w:rPr>
+                <w:noProof/>
+                <w:webHidden/>
+              </w:rPr>
+              <w:instrText xml:space="preserve"> PAGEREF _Toc145609267 \h </w:instrText>
+            </w:r>
+            <w:r>
+              <w:rPr>
+                <w:noProof/>
+                <w:webHidden/>
+              </w:rPr>
+            </w:r>
+            <w:r>
+              <w:rPr>
+                <w:noProof/>
+                <w:webHidden/>
+              </w:rPr>
+              <w:fldChar w:fldCharType="separate"/>
+            </w:r>
+            <w:r>
+              <w:rPr>
+                <w:noProof/>
+                <w:webHidden/>
+              </w:rPr>
+              <w:t>6</w:t>
+            </w:r>
+            <w:r>
+              <w:rPr>
+                <w:noProof/>
+                <w:webHidden/>
+              </w:rPr>
+              <w:fldChar w:fldCharType="end"/>
+            </w:r>
+          </w:hyperlink>
+        </w:p>
+        <w:p>
+          <w:pPr>
+            <w:pStyle w:val="TOC2"/>
+            <w:tabs>
+              <w:tab w:val="left" w:pos="880"/>
+              <w:tab w:val="right" w:leader="dot" w:pos="9396"/>
+            </w:tabs>
+            <w:rPr>
+              <w:noProof/>
+              <w:kern w:val="2"/>
+              <w14:ligatures w14:val="standardContextual"/>
+            </w:rPr>
+          </w:pPr>
+          <w:hyperlink w:anchor="_Toc145609268" w:history="1">
+            <w:r>
+              <w:rPr>
+                <w:rStyle w:val="Hyperlink"/>
+                <w:noProof/>
+              </w:rPr>
+              <w:t>3.3.</w:t>
+            </w:r>
+            <w:r>
+              <w:rPr>
+                <w:noProof/>
+                <w:kern w:val="2"/>
+                <w14:ligatures w14:val="standardContextual"/>
+              </w:rPr>
+              <w:tab/>
+            </w:r>
+            <w:r>
+              <w:rPr>
+                <w:rStyle w:val="Hyperlink"/>
+                <w:noProof/>
+              </w:rPr>
+              <w:t>Which video call system can be implemented based on the requirements?</w:t>
+            </w:r>
+            <w:r>
+              <w:rPr>
+                <w:noProof/>
+                <w:webHidden/>
+              </w:rPr>
+              <w:tab/>
+            </w:r>
+            <w:r>
+              <w:rPr>
+                <w:noProof/>
+                <w:webHidden/>
+              </w:rPr>
+              <w:fldChar w:fldCharType="begin"/>
+            </w:r>
+            <w:r>
+              <w:rPr>
+                <w:noProof/>
+                <w:webHidden/>
+              </w:rPr>
+              <w:instrText xml:space="preserve"> PAGEREF _Toc145609268 \h </w:instrText>
+            </w:r>
+            <w:r>
+              <w:rPr>
+                <w:noProof/>
+                <w:webHidden/>
+              </w:rPr>
+            </w:r>
+            <w:r>
+              <w:rPr>
+                <w:noProof/>
+                <w:webHidden/>
+              </w:rPr>
+              <w:fldChar w:fldCharType="separate"/>
+            </w:r>
+            <w:r>
+              <w:rPr>
+                <w:noProof/>
+                <w:webHidden/>
+              </w:rPr>
+              <w:t>6</w:t>
+            </w:r>
+            <w:r>
+              <w:rPr>
+                <w:noProof/>
+                <w:webHidden/>
+              </w:rPr>
+              <w:fldChar w:fldCharType="end"/>
+            </w:r>
+          </w:hyperlink>
+        </w:p>
+        <w:p>
+          <w:pPr>
+            <w:pStyle w:val="TOC2"/>
+            <w:tabs>
+              <w:tab w:val="left" w:pos="880"/>
+              <w:tab w:val="right" w:leader="dot" w:pos="9396"/>
+            </w:tabs>
+            <w:rPr>
+              <w:noProof/>
+              <w:kern w:val="2"/>
+              <w14:ligatures w14:val="standardContextual"/>
+            </w:rPr>
+          </w:pPr>
+          <w:hyperlink w:anchor="_Toc145609269" w:history="1">
+            <w:r>
+              <w:rPr>
+                <w:rStyle w:val="Hyperlink"/>
+                <w:noProof/>
+              </w:rPr>
+              <w:t>3.4.</w:t>
+            </w:r>
+            <w:r>
+              <w:rPr>
+                <w:noProof/>
+                <w:kern w:val="2"/>
+                <w14:ligatures w14:val="standardContextual"/>
+              </w:rPr>
+              <w:tab/>
+            </w:r>
+            <w:r>
+              <w:rPr>
+                <w:rStyle w:val="Hyperlink"/>
+                <w:noProof/>
+              </w:rPr>
+              <w:t>Which video call system benefits a better user experience?</w:t>
+            </w:r>
+            <w:r>
+              <w:rPr>
+                <w:noProof/>
+                <w:webHidden/>
+              </w:rPr>
+              <w:tab/>
+            </w:r>
+            <w:r>
+              <w:rPr>
+                <w:noProof/>
+                <w:webHidden/>
+              </w:rPr>
+              <w:fldChar w:fldCharType="begin"/>
+            </w:r>
+            <w:r>
+              <w:rPr>
+                <w:noProof/>
+                <w:webHidden/>
+              </w:rPr>
+              <w:instrText xml:space="preserve"> PAGEREF _Toc145609269 \h </w:instrText>
+            </w:r>
+            <w:r>
+              <w:rPr>
+                <w:noProof/>
+                <w:webHidden/>
+              </w:rPr>
+            </w:r>
+            <w:r>
+              <w:rPr>
+                <w:noProof/>
+                <w:webHidden/>
+              </w:rPr>
+              <w:fldChar w:fldCharType="separate"/>
+            </w:r>
+            <w:r>
+              <w:rPr>
+                <w:noProof/>
+                <w:webHidden/>
+              </w:rPr>
+              <w:t>6</w:t>
+            </w:r>
+            <w:r>
+              <w:rPr>
+                <w:noProof/>
+                <w:webHidden/>
+              </w:rPr>
+              <w:fldChar w:fldCharType="end"/>
+            </w:r>
+          </w:hyperlink>
+        </w:p>
+        <w:p>
+          <w:pPr>
+            <w:pStyle w:val="TOC1"/>
+            <w:tabs>
+              <w:tab w:val="left" w:pos="440"/>
+              <w:tab w:val="right" w:leader="dot" w:pos="9396"/>
+            </w:tabs>
+            <w:rPr>
+              <w:noProof/>
+              <w:kern w:val="2"/>
+              <w14:ligatures w14:val="standardContextual"/>
+            </w:rPr>
+          </w:pPr>
+          <w:hyperlink w:anchor="_Toc145609270" w:history="1">
+            <w:r>
+              <w:rPr>
+                <w:rStyle w:val="Hyperlink"/>
+                <w:noProof/>
+              </w:rPr>
+              <w:t>4.</w:t>
+            </w:r>
+            <w:r>
+              <w:rPr>
+                <w:noProof/>
+                <w:kern w:val="2"/>
+                <w14:ligatures w14:val="standardContextual"/>
+              </w:rPr>
+              <w:tab/>
+            </w:r>
+            <w:r>
+              <w:rPr>
+                <w:rStyle w:val="Hyperlink"/>
+                <w:noProof/>
+              </w:rPr>
+              <w:t>Conclusion to the main questions</w:t>
+            </w:r>
+            <w:r>
+              <w:rPr>
+                <w:noProof/>
+                <w:webHidden/>
+              </w:rPr>
+              <w:tab/>
+            </w:r>
+            <w:r>
+              <w:rPr>
+                <w:noProof/>
+                <w:webHidden/>
+              </w:rPr>
+              <w:fldChar w:fldCharType="begin"/>
+            </w:r>
+            <w:r>
+              <w:rPr>
+                <w:noProof/>
+                <w:webHidden/>
+              </w:rPr>
+              <w:instrText xml:space="preserve"> PAGEREF _Toc145609270 \h </w:instrText>
+            </w:r>
+            <w:r>
+              <w:rPr>
+                <w:noProof/>
+                <w:webHidden/>
+              </w:rPr>
+            </w:r>
+            <w:r>
+              <w:rPr>
+                <w:noProof/>
+                <w:webHidden/>
+              </w:rPr>
+              <w:fldChar w:fldCharType="separate"/>
+            </w:r>
+            <w:r>
+              <w:rPr>
+                <w:noProof/>
+                <w:webHidden/>
+              </w:rPr>
+              <w:t>6</w:t>
+            </w:r>
+            <w:r>
+              <w:rPr>
+                <w:noProof/>
+                <w:webHidden/>
+              </w:rPr>
+              <w:fldChar w:fldCharType="end"/>
+            </w:r>
+          </w:hyperlink>
+        </w:p>
+        <w:p>
+          <w:r>
+            <w:rPr>
+              <w:b/>
+              <w:bCs/>
+              <w:noProof/>
+            </w:rPr>
+            <w:fldChar w:fldCharType="end"/>
+          </w:r>
+        </w:p>
+      </w:sdtContent>
+    </w:sdt>
+    <w:p/>
+    <w:p/>
+    <w:p>
+      <w:r>
+        <w:br w:type="page"/>
+      </w:r>
+    </w:p>
     <w:p>
       <w:pPr>
         <w:pStyle w:val="Heading1"/>
@@ -19,9 +788,12 @@
           <w:numId w:val="3"/>
         </w:numPr>
       </w:pPr>
-      <w:r>
+      <w:bookmarkStart w:id="0" w:name="_Toc145609263"/>
+      <w:r>
+        <w:lastRenderedPageBreak/>
         <w:t>Introduction</w:t>
       </w:r>
+      <w:bookmarkEnd w:id="0"/>
     </w:p>
     <w:p>
       <w:r>
@@ -42,9 +814,11 @@
           <w:numId w:val="3"/>
         </w:numPr>
       </w:pPr>
+      <w:bookmarkStart w:id="1" w:name="_Toc145609264"/>
       <w:r>
         <w:t>Research questions</w:t>
       </w:r>
+      <w:bookmarkEnd w:id="1"/>
     </w:p>
     <w:p>
       <w:pPr>
@@ -102,6 +876,69 @@
           <w:szCs w:val="24"/>
         </w:rPr>
         <w:t>Sub-questions:</w:t>
+      </w:r>
+    </w:p>
+    <w:p>
+      <w:pPr>
+        <w:rPr>
+          <w:sz w:val="20"/>
+          <w:szCs w:val="20"/>
+        </w:rPr>
+      </w:pPr>
+      <w:r>
+        <w:rPr>
+          <w:sz w:val="20"/>
+          <w:szCs w:val="20"/>
+        </w:rPr>
+        <w:t>The strategy and metho</w:t>
+      </w:r>
+      <w:r>
+        <w:rPr>
+          <w:sz w:val="20"/>
+          <w:szCs w:val="20"/>
+        </w:rPr>
+        <w:t>dology</w:t>
+      </w:r>
+      <w:r>
+        <w:rPr>
+          <w:sz w:val="20"/>
+          <w:szCs w:val="20"/>
+        </w:rPr>
+        <w:t xml:space="preserve"> can for the FHICT can be found at this link: </w:t>
+      </w:r>
+      <w:hyperlink r:id="rId6" w:history="1">
+        <w:r>
+          <w:rPr>
+            <w:rStyle w:val="Hyperlink"/>
+            <w:sz w:val="20"/>
+            <w:szCs w:val="20"/>
+          </w:rPr>
+          <w:t>https://ictresearchmethods.nl/Methods</w:t>
+        </w:r>
+      </w:hyperlink>
+      <w:r>
+        <w:rPr>
+          <w:sz w:val="20"/>
+          <w:szCs w:val="20"/>
+        </w:rPr>
+        <w:t xml:space="preserve"> and </w:t>
+      </w:r>
+      <w:hyperlink r:id="rId7" w:history="1">
+        <w:r>
+          <w:rPr>
+            <w:rStyle w:val="Hyperlink"/>
+            <w:sz w:val="20"/>
+            <w:szCs w:val="20"/>
+          </w:rPr>
+          <w:t>https://cmdmethods.nl/</w:t>
+        </w:r>
+      </w:hyperlink>
+      <w:r>
+        <w:rPr>
+          <w:sz w:val="20"/>
+          <w:szCs w:val="20"/>
+        </w:rPr>
+        <w:t xml:space="preserve"> .</w:t>
       </w:r>
     </w:p>
     <w:p>
@@ -128,6 +965,40 @@
         <w:t>How should the video call facility work in the PRAS system?</w:t>
       </w:r>
     </w:p>
+    <w:p>
+      <w:pPr>
+        <w:pStyle w:val="ListParagraph"/>
+        <w:numPr>
+          <w:ilvl w:val="0"/>
+          <w:numId w:val="6"/>
+        </w:numPr>
+      </w:pPr>
+      <w:bookmarkStart w:id="2" w:name="_Hlk145614739"/>
+      <w:r>
+        <w:rPr>
+          <w:b/>
+          <w:bCs/>
+        </w:rPr>
+        <w:t>Strategy: Field</w:t>
+      </w:r>
+    </w:p>
+    <w:p>
+      <w:pPr>
+        <w:pStyle w:val="ListParagraph"/>
+        <w:numPr>
+          <w:ilvl w:val="0"/>
+          <w:numId w:val="6"/>
+        </w:numPr>
+      </w:pPr>
+      <w:r>
+        <w:rPr>
+          <w:b/>
+          <w:bCs/>
+        </w:rPr>
+        <w:t>Methods: Document analysis, interview</w:t>
+      </w:r>
+    </w:p>
+    <w:bookmarkEnd w:id="2"/>
     <w:p/>
     <w:p>
       <w:pPr>
@@ -171,6 +1042,64 @@
         <w:t xml:space="preserve"> are there?</w:t>
       </w:r>
     </w:p>
+    <w:p>
+      <w:pPr>
+        <w:pStyle w:val="ListParagraph"/>
+        <w:numPr>
+          <w:ilvl w:val="0"/>
+          <w:numId w:val="8"/>
+        </w:numPr>
+        <w:rPr>
+          <w:b/>
+          <w:bCs/>
+          <w:sz w:val="24"/>
+          <w:szCs w:val="24"/>
+        </w:rPr>
+      </w:pPr>
+      <w:r>
+        <w:rPr>
+          <w:b/>
+          <w:bCs/>
+        </w:rPr>
+        <w:t>Strategy: Library</w:t>
+      </w:r>
+      <w:r>
+        <w:rPr>
+          <w:b/>
+          <w:bCs/>
+        </w:rPr>
+        <w:t>, Workshop</w:t>
+      </w:r>
+    </w:p>
+    <w:p>
+      <w:pPr>
+        <w:pStyle w:val="ListParagraph"/>
+        <w:numPr>
+          <w:ilvl w:val="0"/>
+          <w:numId w:val="8"/>
+        </w:numPr>
+        <w:rPr>
+          <w:b/>
+          <w:bCs/>
+          <w:sz w:val="24"/>
+          <w:szCs w:val="24"/>
+        </w:rPr>
+      </w:pPr>
+      <w:r>
+        <w:rPr>
+          <w:b/>
+          <w:bCs/>
+        </w:rPr>
+        <w:t xml:space="preserve">Methods: </w:t>
+      </w:r>
+      <w:r>
+        <w:rPr>
+          <w:b/>
+          <w:bCs/>
+        </w:rPr>
+        <w:t>Available product analysis, Literature study, Brainstorm</w:t>
+      </w:r>
+    </w:p>
     <w:p/>
     <w:p>
       <w:pPr>
@@ -196,6 +1125,52 @@
         <w:t>Which video call system can be implemented based on the requirements?</w:t>
       </w:r>
     </w:p>
+    <w:p>
+      <w:pPr>
+        <w:pStyle w:val="ListParagraph"/>
+        <w:numPr>
+          <w:ilvl w:val="0"/>
+          <w:numId w:val="10"/>
+        </w:numPr>
+      </w:pPr>
+      <w:r>
+        <w:rPr>
+          <w:b/>
+          <w:bCs/>
+        </w:rPr>
+        <w:t xml:space="preserve">Strategy: </w:t>
+      </w:r>
+      <w:r>
+        <w:rPr>
+          <w:b/>
+          <w:bCs/>
+        </w:rPr>
+        <w:t>Workshop, Stepping Stones</w:t>
+      </w:r>
+    </w:p>
+    <w:p>
+      <w:pPr>
+        <w:pStyle w:val="ListParagraph"/>
+        <w:numPr>
+          <w:ilvl w:val="0"/>
+          <w:numId w:val="10"/>
+        </w:numPr>
+      </w:pPr>
+      <w:r>
+        <w:rPr>
+          <w:b/>
+          <w:bCs/>
+        </w:rPr>
+        <w:t xml:space="preserve">Methods: </w:t>
+      </w:r>
+      <w:r>
+        <w:rPr>
+          <w:b/>
+          <w:bCs/>
+        </w:rPr>
+        <w:t>IT architecture sketching, Prototyping, Requirements list</w:t>
+      </w:r>
+    </w:p>
     <w:p/>
     <w:p>
       <w:pPr>
@@ -239,7 +1214,53 @@
         <w:t xml:space="preserve"> a better user experience?</w:t>
       </w:r>
     </w:p>
-    <w:p/>
+    <w:p>
+      <w:pPr>
+        <w:pStyle w:val="ListParagraph"/>
+        <w:numPr>
+          <w:ilvl w:val="0"/>
+          <w:numId w:val="12"/>
+        </w:numPr>
+      </w:pPr>
+      <w:r>
+        <w:rPr>
+          <w:b/>
+          <w:bCs/>
+        </w:rPr>
+        <w:t xml:space="preserve">Strategy: </w:t>
+      </w:r>
+      <w:r>
+        <w:rPr>
+          <w:b/>
+          <w:bCs/>
+        </w:rPr>
+        <w:t>Lab, Stepping Stones</w:t>
+      </w:r>
+    </w:p>
+    <w:p>
+      <w:pPr>
+        <w:pStyle w:val="ListParagraph"/>
+        <w:numPr>
+          <w:ilvl w:val="0"/>
+          <w:numId w:val="12"/>
+        </w:numPr>
+      </w:pPr>
+      <w:r>
+        <w:rPr>
+          <w:b/>
+          <w:bCs/>
+        </w:rPr>
+        <w:lastRenderedPageBreak/>
+        <w:t xml:space="preserve">Methods: </w:t>
+      </w:r>
+      <w:r>
+        <w:rPr>
+          <w:b/>
+          <w:bCs/>
+        </w:rPr>
+        <w:t>Usability test, Unit test, Persona</w:t>
+      </w:r>
+    </w:p>
     <w:p/>
     <w:p>
       <w:pPr>
@@ -249,10 +1270,11 @@
           <w:numId w:val="3"/>
         </w:numPr>
       </w:pPr>
-      <w:r>
-        <w:lastRenderedPageBreak/>
+      <w:bookmarkStart w:id="3" w:name="_Toc145609265"/>
+      <w:r>
         <w:t>Sub-questions result</w:t>
       </w:r>
+      <w:bookmarkEnd w:id="3"/>
     </w:p>
     <w:p/>
     <w:p>
@@ -263,38 +1285,42 @@
           <w:numId w:val="3"/>
         </w:numPr>
       </w:pPr>
+      <w:bookmarkStart w:id="4" w:name="_Toc145609266"/>
       <w:r>
         <w:t xml:space="preserve">How </w:t>
       </w:r>
       <w:r>
         <w:t>should the video call facility work in the PRAS system?</w:t>
       </w:r>
+      <w:bookmarkEnd w:id="4"/>
     </w:p>
     <w:p>
       <w:r>
-        <w:t xml:space="preserve">Currently the video call </w:t>
-      </w:r>
-      <w:r>
-        <w:t xml:space="preserve">takes place on a tablet, through a WhatsApp video call. Normally the </w:t>
-      </w:r>
-      <w:proofErr w:type="spellStart"/>
-      <w:r>
-        <w:t>SVb</w:t>
-      </w:r>
-      <w:proofErr w:type="spellEnd"/>
-      <w:r>
-        <w:t xml:space="preserve"> employees would look at the agenda for today to see if there is any appointment</w:t>
-      </w:r>
-      <w:r>
-        <w:t xml:space="preserve">. If there is, they </w:t>
-      </w:r>
-      <w:proofErr w:type="gramStart"/>
-      <w:r>
-        <w:t>have to</w:t>
-      </w:r>
-      <w:proofErr w:type="gramEnd"/>
-      <w:r>
-        <w:t xml:space="preserve"> look at what type of appointment</w:t>
+        <w:t>Currently the video call</w:t>
+      </w:r>
+      <w:r>
+        <w:t xml:space="preserve"> occurs on a tablet using WhatsApp</w:t>
+      </w:r>
+      <w:r>
+        <w:t>. Normally the SVb employees would</w:t>
+      </w:r>
+      <w:r>
+        <w:t xml:space="preserve"> check daily the daily agenda to determine i</w:t>
+      </w:r>
+      <w:r>
+        <w:t xml:space="preserve">f there </w:t>
+      </w:r>
+      <w:r>
+        <w:t>are</w:t>
+      </w:r>
+      <w:r>
+        <w:t xml:space="preserve"> any appointment</w:t>
+      </w:r>
+      <w:r>
+        <w:t xml:space="preserve"> scheduled</w:t>
+      </w:r>
+      <w:r>
+        <w:t>. If there is, they have to look at what type of appointment</w:t>
       </w:r>
       <w:r>
         <w:t xml:space="preserve"> it is</w:t>
@@ -303,15 +1329,7 @@
         <w:t xml:space="preserve"> and with who.</w:t>
       </w:r>
       <w:r>
-        <w:t xml:space="preserve"> They </w:t>
-      </w:r>
-      <w:proofErr w:type="gramStart"/>
-      <w:r>
-        <w:t>have to</w:t>
-      </w:r>
-      <w:proofErr w:type="gramEnd"/>
-      <w:r>
-        <w:t xml:space="preserve"> first double click on the appointment box to see all the information of the </w:t>
+        <w:t xml:space="preserve"> They have to first double click on the appointment box to see all the information of the </w:t>
       </w:r>
       <w:r>
         <w:t>appointment</w:t>
@@ -326,7 +1344,19 @@
         <w:t>2</w:t>
       </w:r>
       <w:r>
-        <w:t>. Due to sensitive information, here is the wireframe and dummy data of how it looks like.</w:t>
+        <w:t xml:space="preserve">. Due to sensitive information, </w:t>
+      </w:r>
+      <w:r>
+        <w:t xml:space="preserve">I have made a </w:t>
+      </w:r>
+      <w:r>
+        <w:t xml:space="preserve">wireframe and dummy data of </w:t>
+      </w:r>
+      <w:r>
+        <w:t>the user interface</w:t>
+      </w:r>
+      <w:r>
+        <w:t>.</w:t>
       </w:r>
     </w:p>
     <w:p>
@@ -353,7 +1383,7 @@
                     <pic:cNvPicPr/>
                   </pic:nvPicPr>
                   <pic:blipFill>
-                    <a:blip r:embed="rId5">
+                    <a:blip r:embed="rId8">
                       <a:extLst>
                         <a:ext uri="{28A0092B-C50C-407E-A947-70E740481C1C}">
                           <a14:useLocalDpi xmlns:a14="http://schemas.microsoft.com/office/drawing/2010/main" val="0"/>
@@ -430,7 +1460,7 @@
                     <pic:cNvPicPr/>
                   </pic:nvPicPr>
                   <pic:blipFill>
-                    <a:blip r:embed="rId6">
+                    <a:blip r:embed="rId9">
                       <a:extLst>
                         <a:ext uri="{28A0092B-C50C-407E-A947-70E740481C1C}">
                           <a14:useLocalDpi xmlns:a14="http://schemas.microsoft.com/office/drawing/2010/main" val="0"/>
@@ -478,26 +1508,10 @@
     </w:p>
     <w:p>
       <w:r>
-        <w:t xml:space="preserve">After looking at the information the </w:t>
-      </w:r>
-      <w:proofErr w:type="spellStart"/>
-      <w:r>
-        <w:t>SVb</w:t>
-      </w:r>
-      <w:proofErr w:type="spellEnd"/>
-      <w:r>
-        <w:t xml:space="preserve"> employee would </w:t>
-      </w:r>
-      <w:r>
-        <w:t xml:space="preserve">use the company tablet to contact the retirees on </w:t>
-      </w:r>
-      <w:proofErr w:type="spellStart"/>
-      <w:r>
-        <w:t>WhatApp</w:t>
-      </w:r>
-      <w:proofErr w:type="spellEnd"/>
-      <w:r>
-        <w:t xml:space="preserve"> video call. They would need to have the retiree’s information saved in </w:t>
+        <w:t xml:space="preserve">After looking at the information the SVb employee would </w:t>
+      </w:r>
+      <w:r>
+        <w:t xml:space="preserve">use the company tablet to contact the retirees on WhatApp video call. They would need to have the retiree’s information saved in </w:t>
       </w:r>
       <w:r>
         <w:t>WhatsApp</w:t>
@@ -508,30 +1522,109 @@
     </w:p>
     <w:p>
       <w:r>
-        <w:t xml:space="preserve">Now the </w:t>
-      </w:r>
-      <w:proofErr w:type="spellStart"/>
-      <w:r>
-        <w:t>SVb</w:t>
-      </w:r>
-      <w:proofErr w:type="spellEnd"/>
-      <w:r>
-        <w:t xml:space="preserve"> wants to eliminate the part of using the tablet to make to video call. They want the video call to be made through the PRAS application. The PRAS application is where they </w:t>
-      </w:r>
-      <w:r>
-        <w:t xml:space="preserve">manage all the pension client’s information. The idea on how to implement the video call is to add a call button to the appointment box, where it will video call the retiree on WhatsApp. A video call will appear when the video call button is clicked, and it will call the retiree. After the video call the </w:t>
-      </w:r>
-      <w:proofErr w:type="spellStart"/>
-      <w:r>
-        <w:t>SVb</w:t>
-      </w:r>
-      <w:proofErr w:type="spellEnd"/>
-      <w:r>
-        <w:t xml:space="preserve"> employee can end the </w:t>
+        <w:t>Now SVb wants to eliminate</w:t>
+      </w:r>
+      <w:r>
+        <w:t xml:space="preserve"> </w:t>
+      </w:r>
+      <w:r>
+        <w:t xml:space="preserve">the </w:t>
+      </w:r>
+      <w:r>
+        <w:t>process</w:t>
+      </w:r>
+      <w:r>
+        <w:t xml:space="preserve"> of using </w:t>
+      </w:r>
+      <w:r>
+        <w:t>a</w:t>
+      </w:r>
+      <w:r>
+        <w:t xml:space="preserve"> tablet to make to video call. They want the video call to be made through the PRAS application</w:t>
+      </w:r>
+      <w:r>
+        <w:t xml:space="preserve">, which </w:t>
+      </w:r>
+      <w:r>
+        <w:t xml:space="preserve">is </w:t>
+      </w:r>
+      <w:r>
+        <w:t>the central hub</w:t>
+      </w:r>
+      <w:r>
+        <w:t xml:space="preserve"> </w:t>
+      </w:r>
+      <w:r>
+        <w:t>for</w:t>
+      </w:r>
+      <w:r>
+        <w:t xml:space="preserve"> </w:t>
+      </w:r>
+      <w:r>
+        <w:t>manag</w:t>
+      </w:r>
+      <w:r>
+        <w:t>ing</w:t>
+      </w:r>
+      <w:r>
+        <w:t xml:space="preserve"> all the pension client information. The idea on how to implement the video call is to add a </w:t>
+      </w:r>
+      <w:r>
+        <w:t xml:space="preserve">video </w:t>
+      </w:r>
+      <w:r>
+        <w:t>call button to the appointment box, where it</w:t>
+      </w:r>
+      <w:r>
+        <w:t xml:space="preserve"> will contact the</w:t>
+      </w:r>
+      <w:r>
+        <w:t xml:space="preserve"> retiree</w:t>
+      </w:r>
+      <w:r>
+        <w:t xml:space="preserve"> through a video call</w:t>
+      </w:r>
+      <w:r>
+        <w:t xml:space="preserve"> on WhatsApp. A video call</w:t>
+      </w:r>
+      <w:r>
+        <w:t xml:space="preserve"> interface</w:t>
+      </w:r>
+      <w:r>
+        <w:t xml:space="preserve"> will appear when the video call button is clicked, and it will c</w:t>
+      </w:r>
+      <w:r>
+        <w:t>ontact</w:t>
+      </w:r>
+      <w:r>
+        <w:t xml:space="preserve"> the retiree. After the video call the SVb employee can end the call on the video call</w:t>
+      </w:r>
+      <w:r>
+        <w:t xml:space="preserve"> interface</w:t>
+      </w:r>
+      <w:r>
+        <w:t xml:space="preserve">, and it will log when the call has started </w:t>
       </w:r>
       <w:r>
         <w:lastRenderedPageBreak/>
-        <w:t>call on the video call, and it will log when the call has started and ended. At what time and date the call has started and ended.  That the main idea of how it should work for the first solution.</w:t>
+        <w:t>and ended</w:t>
+      </w:r>
+      <w:r>
+        <w:t>, as well as the date of the call</w:t>
+      </w:r>
+      <w:r>
+        <w:t xml:space="preserve">.  That the </w:t>
+      </w:r>
+      <w:r>
+        <w:t>initial</w:t>
+      </w:r>
+      <w:r>
+        <w:t xml:space="preserve"> idea of how it should work for the first solution.</w:t>
+      </w:r>
+    </w:p>
+    <w:p>
+      <w:r>
+        <w:t>In figure 3 is how the video call button should be. Reminder, these are wireframed sketch, they might be subject to change when creating the prototype solution.</w:t>
       </w:r>
     </w:p>
     <w:p/>
@@ -543,122 +1636,87 @@
           <w:numId w:val="3"/>
         </w:numPr>
       </w:pPr>
+      <w:bookmarkStart w:id="5" w:name="_Toc145609267"/>
       <w:r>
         <w:t xml:space="preserve">What </w:t>
       </w:r>
       <w:r>
         <w:t>video call system are there?</w:t>
       </w:r>
+      <w:bookmarkEnd w:id="5"/>
     </w:p>
     <w:p>
       <w:r>
         <w:t>There is a couple of good video call system that uses the vb.net programming langu</w:t>
       </w:r>
       <w:r>
-        <w:t xml:space="preserve">age and then there is some that are too outdated. Like I was one that uses skype video call on vb.net, which is very </w:t>
-      </w:r>
-      <w:proofErr w:type="gramStart"/>
-      <w:r>
-        <w:t>old</w:t>
-      </w:r>
-      <w:proofErr w:type="gramEnd"/>
-      <w:r>
-        <w:t xml:space="preserve"> and I don’t even know if people even uses skype anymore.</w:t>
+        <w:t>age and then there is some that are too outdated. Like I was one that uses skype video call on vb.net, which is very old and I don’t even know if people even uses skype anymore.</w:t>
       </w:r>
     </w:p>
     <w:p>
       <w:pPr>
-        <w:pStyle w:val="ListParagraph"/>
+        <w:pStyle w:val="Heading2"/>
         <w:numPr>
           <w:ilvl w:val="1"/>
           <w:numId w:val="3"/>
         </w:numPr>
-        <w:rPr>
-          <w:rFonts w:asciiTheme="majorHAnsi" w:eastAsiaTheme="majorEastAsia" w:hAnsiTheme="majorHAnsi" w:cstheme="majorBidi"/>
-          <w:b/>
-          <w:bCs/>
-          <w:color w:val="4472C4" w:themeColor="accent1"/>
-          <w:sz w:val="26"/>
-          <w:szCs w:val="26"/>
-        </w:rPr>
-      </w:pPr>
-      <w:r>
-        <w:rPr>
-          <w:rFonts w:asciiTheme="majorHAnsi" w:eastAsiaTheme="majorEastAsia" w:hAnsiTheme="majorHAnsi" w:cstheme="majorBidi"/>
-          <w:b/>
-          <w:bCs/>
-          <w:color w:val="4472C4" w:themeColor="accent1"/>
-          <w:sz w:val="26"/>
-          <w:szCs w:val="26"/>
-        </w:rPr>
-        <w:t>Whic</w:t>
-      </w:r>
-      <w:r>
-        <w:rPr>
-          <w:rFonts w:asciiTheme="majorHAnsi" w:eastAsiaTheme="majorEastAsia" w:hAnsiTheme="majorHAnsi" w:cstheme="majorBidi"/>
-          <w:b/>
-          <w:bCs/>
-          <w:color w:val="4472C4" w:themeColor="accent1"/>
-          <w:sz w:val="26"/>
-          <w:szCs w:val="26"/>
-        </w:rPr>
-        <w:t>h video call system can be implemented based on the requirements?</w:t>
-      </w:r>
+      </w:pPr>
+      <w:bookmarkStart w:id="6" w:name="_Toc145609268"/>
+      <w:r>
+        <w:t>Which video call system can be implemented based on the requirements?</w:t>
+      </w:r>
+      <w:bookmarkEnd w:id="6"/>
     </w:p>
     <w:p>
       <w:pPr>
         <w:rPr>
           <w:rFonts w:eastAsiaTheme="majorEastAsia" w:cstheme="minorHAnsi"/>
-          <w:color w:val="4472C4" w:themeColor="accent1"/>
-        </w:rPr>
-      </w:pPr>
+        </w:rPr>
+      </w:pPr>
+      <w:r>
+        <w:rPr>
+          <w:rFonts w:eastAsiaTheme="majorEastAsia" w:cstheme="minorHAnsi"/>
+        </w:rPr>
+        <w:t>d</w:t>
+      </w:r>
     </w:p>
     <w:p>
       <w:pPr>
-        <w:pStyle w:val="ListParagraph"/>
+        <w:rPr>
+          <w:rFonts w:eastAsiaTheme="majorEastAsia" w:cstheme="minorHAnsi"/>
+          <w:color w:val="4472C4" w:themeColor="accent1"/>
+        </w:rPr>
+      </w:pPr>
+    </w:p>
+    <w:p>
+      <w:pPr>
+        <w:pStyle w:val="Heading2"/>
         <w:numPr>
           <w:ilvl w:val="1"/>
           <w:numId w:val="3"/>
         </w:numPr>
-        <w:rPr>
-          <w:rFonts w:asciiTheme="majorHAnsi" w:eastAsiaTheme="majorEastAsia" w:hAnsiTheme="majorHAnsi" w:cstheme="majorBidi"/>
-          <w:b/>
-          <w:bCs/>
-          <w:color w:val="4472C4" w:themeColor="accent1"/>
-          <w:sz w:val="26"/>
-          <w:szCs w:val="26"/>
-        </w:rPr>
-      </w:pPr>
-      <w:r>
-        <w:rPr>
-          <w:rFonts w:asciiTheme="majorHAnsi" w:eastAsiaTheme="majorEastAsia" w:hAnsiTheme="majorHAnsi" w:cstheme="majorBidi"/>
-          <w:b/>
-          <w:bCs/>
-          <w:color w:val="4472C4" w:themeColor="accent1"/>
-          <w:sz w:val="26"/>
-          <w:szCs w:val="26"/>
-        </w:rPr>
+      </w:pPr>
+      <w:bookmarkStart w:id="7" w:name="_Toc145609269"/>
+      <w:r>
         <w:t xml:space="preserve">Which </w:t>
       </w:r>
       <w:r>
-        <w:rPr>
-          <w:rFonts w:asciiTheme="majorHAnsi" w:eastAsiaTheme="majorEastAsia" w:hAnsiTheme="majorHAnsi" w:cstheme="majorBidi"/>
-          <w:b/>
-          <w:bCs/>
-          <w:color w:val="4472C4" w:themeColor="accent1"/>
-          <w:sz w:val="26"/>
-          <w:szCs w:val="26"/>
-        </w:rPr>
         <w:t>video call system benefits a better user experience?</w:t>
       </w:r>
+      <w:bookmarkEnd w:id="7"/>
     </w:p>
     <w:p>
       <w:pPr>
         <w:rPr>
           <w:rFonts w:eastAsiaTheme="majorEastAsia" w:cstheme="minorHAnsi"/>
-          <w:color w:val="4472C4" w:themeColor="accent1"/>
-        </w:rPr>
-      </w:pPr>
+        </w:rPr>
+      </w:pPr>
+      <w:r>
+        <w:rPr>
+          <w:rFonts w:eastAsiaTheme="majorEastAsia" w:cstheme="minorHAnsi"/>
+        </w:rPr>
+        <w:t>d</w:t>
+      </w:r>
     </w:p>
     <w:p>
       <w:pPr>
@@ -676,9 +1734,11 @@
           <w:numId w:val="3"/>
         </w:numPr>
       </w:pPr>
+      <w:bookmarkStart w:id="8" w:name="_Toc145609270"/>
       <w:r>
         <w:t>Conclusion to the main questions</w:t>
       </w:r>
+      <w:bookmarkEnd w:id="8"/>
     </w:p>
     <w:p/>
     <w:p/>
@@ -696,6 +1756,119 @@
 <file path=word/numbering.xml><?xml version="1.0" encoding="utf-8"?>
 <w:numbering xmlns:wpc="http://schemas.microsoft.com/office/word/2010/wordprocessingCanvas" xmlns:cx="http://schemas.microsoft.com/office/drawing/2014/chartex" xmlns:cx1="http://schemas.microsoft.com/office/drawing/2015/9/8/chartex" xmlns:cx2="http://schemas.microsoft.com/office/drawing/2015/10/21/chartex" xmlns:cx3="http://schemas.microsoft.com/office/drawing/2016/5/9/chartex" xmlns:cx4="http://schemas.microsoft.com/office/drawing/2016/5/10/chartex" xmlns:cx5="http://schemas.microsoft.com/office/drawing/2016/5/11/chartex" xmlns:cx6="http://schemas.microsoft.com/office/drawing/2016/5/12/chartex" xmlns:cx7="http://schemas.microsoft.com/office/drawing/2016/5/13/chartex" xmlns:cx8="http://schemas.microsoft.com/office/drawing/2016/5/14/chartex" xmlns:mc="http://schemas.openxmlformats.org/markup-compatibility/2006" xmlns:aink="http://schemas.microsoft.com/office/drawing/2016/ink" xmlns:am3d="http://schemas.microsoft.com/office/drawing/2017/model3d" xmlns:o="urn:schemas-microsoft-com:office:office" xmlns:oel="http://schemas.microsoft.com/office/2019/extlst" xmlns:r="http://schemas.openxmlformats.org/officeDocument/2006/relationships" xmlns:m="http://schemas.openxmlformats.org/officeDocument/2006/math" xmlns:v="urn:schemas-microsoft-com:vml" xmlns:wp14="http://schemas.microsoft.com/office/word/2010/wordprocessingDrawing" xmlns:wp="http://schemas.openxmlformats.org/drawingml/2006/wordprocessingDrawing" xmlns:w10="urn:schemas-microsoft-com:office:word" xmlns:w="http://schemas.openxmlformats.org/wordprocessingml/2006/main" xmlns:w14="http://schemas.microsoft.com/office/word/2010/wordml" xmlns:w15="http://schemas.microsoft.com/office/word/2012/wordml" xmlns:w16cex="http://schemas.microsoft.com/office/word/2018/wordml/cex" xmlns:w16cid="http://schemas.microsoft.com/office/word/2016/wordml/cid" xmlns:w16="http://schemas.microsoft.com/office/word/2018/wordml" xmlns:w16sdtdh="http://schemas.microsoft.com/office/word/2020/wordml/sdtdatahash" xmlns:w16se="http://schemas.microsoft.com/office/word/2015/wordml/symex" xmlns:wpg="http://schemas.microsoft.com/office/word/2010/wordprocessingGroup" xmlns:wpi="http://schemas.microsoft.com/office/word/2010/wordprocessingInk" xmlns:wne="http://schemas.microsoft.com/office/word/2006/wordml" xmlns:wps="http://schemas.microsoft.com/office/word/2010/wordprocessingShape" mc:Ignorable="w14 w15 w16se w16cid w16 w16cex w16sdtdh wp14">
   <w:abstractNum w:abstractNumId="0" w15:restartNumberingAfterBreak="0">
+    <w:nsid w:val="074C303D"/>
+    <w:multiLevelType w:val="hybridMultilevel"/>
+    <w:tmpl w:val="A9860598"/>
+    <w:lvl w:ilvl="0" w:tplc="04090003">
+      <w:start w:val="1"/>
+      <w:numFmt w:val="bullet"/>
+      <w:lvlText w:val="o"/>
+      <w:lvlJc w:val="left"/>
+      <w:pPr>
+        <w:ind w:left="720" w:hanging="360"/>
+      </w:pPr>
+      <w:rPr>
+        <w:rFonts w:ascii="Courier New" w:hAnsi="Courier New" w:cs="Courier New" w:hint="default"/>
+      </w:rPr>
+    </w:lvl>
+    <w:lvl w:ilvl="1" w:tplc="04090003" w:tentative="1">
+      <w:start w:val="1"/>
+      <w:numFmt w:val="bullet"/>
+      <w:lvlText w:val="o"/>
+      <w:lvlJc w:val="left"/>
+      <w:pPr>
+        <w:ind w:left="1440" w:hanging="360"/>
+      </w:pPr>
+      <w:rPr>
+        <w:rFonts w:ascii="Courier New" w:hAnsi="Courier New" w:cs="Courier New" w:hint="default"/>
+      </w:rPr>
+    </w:lvl>
+    <w:lvl w:ilvl="2" w:tplc="04090005" w:tentative="1">
+      <w:start w:val="1"/>
+      <w:numFmt w:val="bullet"/>
+      <w:lvlText w:val=""/>
+      <w:lvlJc w:val="left"/>
+      <w:pPr>
+        <w:ind w:left="2160" w:hanging="360"/>
+      </w:pPr>
+      <w:rPr>
+        <w:rFonts w:ascii="Wingdings" w:hAnsi="Wingdings" w:hint="default"/>
+      </w:rPr>
+    </w:lvl>
+    <w:lvl w:ilvl="3" w:tplc="04090001" w:tentative="1">
+      <w:start w:val="1"/>
+      <w:numFmt w:val="bullet"/>
+      <w:lvlText w:val=""/>
+      <w:lvlJc w:val="left"/>
+      <w:pPr>
+        <w:ind w:left="2880" w:hanging="360"/>
+      </w:pPr>
+      <w:rPr>
+        <w:rFonts w:ascii="Symbol" w:hAnsi="Symbol" w:hint="default"/>
+      </w:rPr>
+    </w:lvl>
+    <w:lvl w:ilvl="4" w:tplc="04090003" w:tentative="1">
+      <w:start w:val="1"/>
+      <w:numFmt w:val="bullet"/>
+      <w:lvlText w:val="o"/>
+      <w:lvlJc w:val="left"/>
+      <w:pPr>
+        <w:ind w:left="3600" w:hanging="360"/>
+      </w:pPr>
+      <w:rPr>
+        <w:rFonts w:ascii="Courier New" w:hAnsi="Courier New" w:cs="Courier New" w:hint="default"/>
+      </w:rPr>
+    </w:lvl>
+    <w:lvl w:ilvl="5" w:tplc="04090005" w:tentative="1">
+      <w:start w:val="1"/>
+      <w:numFmt w:val="bullet"/>
+      <w:lvlText w:val=""/>
+      <w:lvlJc w:val="left"/>
+      <w:pPr>
+        <w:ind w:left="4320" w:hanging="360"/>
+      </w:pPr>
+      <w:rPr>
+        <w:rFonts w:ascii="Wingdings" w:hAnsi="Wingdings" w:hint="default"/>
+      </w:rPr>
+    </w:lvl>
+    <w:lvl w:ilvl="6" w:tplc="04090001" w:tentative="1">
+      <w:start w:val="1"/>
+      <w:numFmt w:val="bullet"/>
+      <w:lvlText w:val=""/>
+      <w:lvlJc w:val="left"/>
+      <w:pPr>
+        <w:ind w:left="5040" w:hanging="360"/>
+      </w:pPr>
+      <w:rPr>
+        <w:rFonts w:ascii="Symbol" w:hAnsi="Symbol" w:hint="default"/>
+      </w:rPr>
+    </w:lvl>
+    <w:lvl w:ilvl="7" w:tplc="04090003" w:tentative="1">
+      <w:start w:val="1"/>
+      <w:numFmt w:val="bullet"/>
+      <w:lvlText w:val="o"/>
+      <w:lvlJc w:val="left"/>
+      <w:pPr>
+        <w:ind w:left="5760" w:hanging="360"/>
+      </w:pPr>
+      <w:rPr>
+        <w:rFonts w:ascii="Courier New" w:hAnsi="Courier New" w:cs="Courier New" w:hint="default"/>
+      </w:rPr>
+    </w:lvl>
+    <w:lvl w:ilvl="8" w:tplc="04090005" w:tentative="1">
+      <w:start w:val="1"/>
+      <w:numFmt w:val="bullet"/>
+      <w:lvlText w:val=""/>
+      <w:lvlJc w:val="left"/>
+      <w:pPr>
+        <w:ind w:left="6480" w:hanging="360"/>
+      </w:pPr>
+      <w:rPr>
+        <w:rFonts w:ascii="Wingdings" w:hAnsi="Wingdings" w:hint="default"/>
+      </w:rPr>
+    </w:lvl>
+  </w:abstractNum>
+  <w:abstractNum w:abstractNumId="1" w15:restartNumberingAfterBreak="0">
     <w:nsid w:val="0BC07944"/>
     <w:multiLevelType w:val="hybridMultilevel"/>
     <w:tmpl w:val="D98E9554"/>
@@ -781,7 +1954,7 @@
       </w:pPr>
     </w:lvl>
   </w:abstractNum>
-  <w:abstractNum w:abstractNumId="1" w15:restartNumberingAfterBreak="0">
+  <w:abstractNum w:abstractNumId="2" w15:restartNumberingAfterBreak="0">
     <w:nsid w:val="0C4B3EC3"/>
     <w:multiLevelType w:val="multilevel"/>
     <w:tmpl w:val="14E4B718"/>
@@ -894,7 +2067,685 @@
       </w:rPr>
     </w:lvl>
   </w:abstractNum>
-  <w:abstractNum w:abstractNumId="2" w15:restartNumberingAfterBreak="0">
+  <w:abstractNum w:abstractNumId="3" w15:restartNumberingAfterBreak="0">
+    <w:nsid w:val="26F30239"/>
+    <w:multiLevelType w:val="hybridMultilevel"/>
+    <w:tmpl w:val="F74CD3FE"/>
+    <w:lvl w:ilvl="0" w:tplc="04090003">
+      <w:start w:val="1"/>
+      <w:numFmt w:val="bullet"/>
+      <w:lvlText w:val="o"/>
+      <w:lvlJc w:val="left"/>
+      <w:pPr>
+        <w:ind w:left="1440" w:hanging="360"/>
+      </w:pPr>
+      <w:rPr>
+        <w:rFonts w:ascii="Courier New" w:hAnsi="Courier New" w:cs="Courier New" w:hint="default"/>
+      </w:rPr>
+    </w:lvl>
+    <w:lvl w:ilvl="1" w:tplc="04090003" w:tentative="1">
+      <w:start w:val="1"/>
+      <w:numFmt w:val="bullet"/>
+      <w:lvlText w:val="o"/>
+      <w:lvlJc w:val="left"/>
+      <w:pPr>
+        <w:ind w:left="2160" w:hanging="360"/>
+      </w:pPr>
+      <w:rPr>
+        <w:rFonts w:ascii="Courier New" w:hAnsi="Courier New" w:cs="Courier New" w:hint="default"/>
+      </w:rPr>
+    </w:lvl>
+    <w:lvl w:ilvl="2" w:tplc="04090005" w:tentative="1">
+      <w:start w:val="1"/>
+      <w:numFmt w:val="bullet"/>
+      <w:lvlText w:val=""/>
+      <w:lvlJc w:val="left"/>
+      <w:pPr>
+        <w:ind w:left="2880" w:hanging="360"/>
+      </w:pPr>
+      <w:rPr>
+        <w:rFonts w:ascii="Wingdings" w:hAnsi="Wingdings" w:hint="default"/>
+      </w:rPr>
+    </w:lvl>
+    <w:lvl w:ilvl="3" w:tplc="04090001" w:tentative="1">
+      <w:start w:val="1"/>
+      <w:numFmt w:val="bullet"/>
+      <w:lvlText w:val=""/>
+      <w:lvlJc w:val="left"/>
+      <w:pPr>
+        <w:ind w:left="3600" w:hanging="360"/>
+      </w:pPr>
+      <w:rPr>
+        <w:rFonts w:ascii="Symbol" w:hAnsi="Symbol" w:hint="default"/>
+      </w:rPr>
+    </w:lvl>
+    <w:lvl w:ilvl="4" w:tplc="04090003" w:tentative="1">
+      <w:start w:val="1"/>
+      <w:numFmt w:val="bullet"/>
+      <w:lvlText w:val="o"/>
+      <w:lvlJc w:val="left"/>
+      <w:pPr>
+        <w:ind w:left="4320" w:hanging="360"/>
+      </w:pPr>
+      <w:rPr>
+        <w:rFonts w:ascii="Courier New" w:hAnsi="Courier New" w:cs="Courier New" w:hint="default"/>
+      </w:rPr>
+    </w:lvl>
+    <w:lvl w:ilvl="5" w:tplc="04090005" w:tentative="1">
+      <w:start w:val="1"/>
+      <w:numFmt w:val="bullet"/>
+      <w:lvlText w:val=""/>
+      <w:lvlJc w:val="left"/>
+      <w:pPr>
+        <w:ind w:left="5040" w:hanging="360"/>
+      </w:pPr>
+      <w:rPr>
+        <w:rFonts w:ascii="Wingdings" w:hAnsi="Wingdings" w:hint="default"/>
+      </w:rPr>
+    </w:lvl>
+    <w:lvl w:ilvl="6" w:tplc="04090001" w:tentative="1">
+      <w:start w:val="1"/>
+      <w:numFmt w:val="bullet"/>
+      <w:lvlText w:val=""/>
+      <w:lvlJc w:val="left"/>
+      <w:pPr>
+        <w:ind w:left="5760" w:hanging="360"/>
+      </w:pPr>
+      <w:rPr>
+        <w:rFonts w:ascii="Symbol" w:hAnsi="Symbol" w:hint="default"/>
+      </w:rPr>
+    </w:lvl>
+    <w:lvl w:ilvl="7" w:tplc="04090003" w:tentative="1">
+      <w:start w:val="1"/>
+      <w:numFmt w:val="bullet"/>
+      <w:lvlText w:val="o"/>
+      <w:lvlJc w:val="left"/>
+      <w:pPr>
+        <w:ind w:left="6480" w:hanging="360"/>
+      </w:pPr>
+      <w:rPr>
+        <w:rFonts w:ascii="Courier New" w:hAnsi="Courier New" w:cs="Courier New" w:hint="default"/>
+      </w:rPr>
+    </w:lvl>
+    <w:lvl w:ilvl="8" w:tplc="04090005" w:tentative="1">
+      <w:start w:val="1"/>
+      <w:numFmt w:val="bullet"/>
+      <w:lvlText w:val=""/>
+      <w:lvlJc w:val="left"/>
+      <w:pPr>
+        <w:ind w:left="7200" w:hanging="360"/>
+      </w:pPr>
+      <w:rPr>
+        <w:rFonts w:ascii="Wingdings" w:hAnsi="Wingdings" w:hint="default"/>
+      </w:rPr>
+    </w:lvl>
+  </w:abstractNum>
+  <w:abstractNum w:abstractNumId="4" w15:restartNumberingAfterBreak="0">
+    <w:nsid w:val="2BF64AB0"/>
+    <w:multiLevelType w:val="hybridMultilevel"/>
+    <w:tmpl w:val="2FEAB20A"/>
+    <w:lvl w:ilvl="0" w:tplc="04090003">
+      <w:start w:val="1"/>
+      <w:numFmt w:val="bullet"/>
+      <w:lvlText w:val="o"/>
+      <w:lvlJc w:val="left"/>
+      <w:pPr>
+        <w:ind w:left="720" w:hanging="360"/>
+      </w:pPr>
+      <w:rPr>
+        <w:rFonts w:ascii="Courier New" w:hAnsi="Courier New" w:cs="Courier New" w:hint="default"/>
+      </w:rPr>
+    </w:lvl>
+    <w:lvl w:ilvl="1" w:tplc="04090003" w:tentative="1">
+      <w:start w:val="1"/>
+      <w:numFmt w:val="bullet"/>
+      <w:lvlText w:val="o"/>
+      <w:lvlJc w:val="left"/>
+      <w:pPr>
+        <w:ind w:left="1440" w:hanging="360"/>
+      </w:pPr>
+      <w:rPr>
+        <w:rFonts w:ascii="Courier New" w:hAnsi="Courier New" w:cs="Courier New" w:hint="default"/>
+      </w:rPr>
+    </w:lvl>
+    <w:lvl w:ilvl="2" w:tplc="04090005" w:tentative="1">
+      <w:start w:val="1"/>
+      <w:numFmt w:val="bullet"/>
+      <w:lvlText w:val=""/>
+      <w:lvlJc w:val="left"/>
+      <w:pPr>
+        <w:ind w:left="2160" w:hanging="360"/>
+      </w:pPr>
+      <w:rPr>
+        <w:rFonts w:ascii="Wingdings" w:hAnsi="Wingdings" w:hint="default"/>
+      </w:rPr>
+    </w:lvl>
+    <w:lvl w:ilvl="3" w:tplc="04090001" w:tentative="1">
+      <w:start w:val="1"/>
+      <w:numFmt w:val="bullet"/>
+      <w:lvlText w:val=""/>
+      <w:lvlJc w:val="left"/>
+      <w:pPr>
+        <w:ind w:left="2880" w:hanging="360"/>
+      </w:pPr>
+      <w:rPr>
+        <w:rFonts w:ascii="Symbol" w:hAnsi="Symbol" w:hint="default"/>
+      </w:rPr>
+    </w:lvl>
+    <w:lvl w:ilvl="4" w:tplc="04090003" w:tentative="1">
+      <w:start w:val="1"/>
+      <w:numFmt w:val="bullet"/>
+      <w:lvlText w:val="o"/>
+      <w:lvlJc w:val="left"/>
+      <w:pPr>
+        <w:ind w:left="3600" w:hanging="360"/>
+      </w:pPr>
+      <w:rPr>
+        <w:rFonts w:ascii="Courier New" w:hAnsi="Courier New" w:cs="Courier New" w:hint="default"/>
+      </w:rPr>
+    </w:lvl>
+    <w:lvl w:ilvl="5" w:tplc="04090005" w:tentative="1">
+      <w:start w:val="1"/>
+      <w:numFmt w:val="bullet"/>
+      <w:lvlText w:val=""/>
+      <w:lvlJc w:val="left"/>
+      <w:pPr>
+        <w:ind w:left="4320" w:hanging="360"/>
+      </w:pPr>
+      <w:rPr>
+        <w:rFonts w:ascii="Wingdings" w:hAnsi="Wingdings" w:hint="default"/>
+      </w:rPr>
+    </w:lvl>
+    <w:lvl w:ilvl="6" w:tplc="04090001" w:tentative="1">
+      <w:start w:val="1"/>
+      <w:numFmt w:val="bullet"/>
+      <w:lvlText w:val=""/>
+      <w:lvlJc w:val="left"/>
+      <w:pPr>
+        <w:ind w:left="5040" w:hanging="360"/>
+      </w:pPr>
+      <w:rPr>
+        <w:rFonts w:ascii="Symbol" w:hAnsi="Symbol" w:hint="default"/>
+      </w:rPr>
+    </w:lvl>
+    <w:lvl w:ilvl="7" w:tplc="04090003" w:tentative="1">
+      <w:start w:val="1"/>
+      <w:numFmt w:val="bullet"/>
+      <w:lvlText w:val="o"/>
+      <w:lvlJc w:val="left"/>
+      <w:pPr>
+        <w:ind w:left="5760" w:hanging="360"/>
+      </w:pPr>
+      <w:rPr>
+        <w:rFonts w:ascii="Courier New" w:hAnsi="Courier New" w:cs="Courier New" w:hint="default"/>
+      </w:rPr>
+    </w:lvl>
+    <w:lvl w:ilvl="8" w:tplc="04090005" w:tentative="1">
+      <w:start w:val="1"/>
+      <w:numFmt w:val="bullet"/>
+      <w:lvlText w:val=""/>
+      <w:lvlJc w:val="left"/>
+      <w:pPr>
+        <w:ind w:left="6480" w:hanging="360"/>
+      </w:pPr>
+      <w:rPr>
+        <w:rFonts w:ascii="Wingdings" w:hAnsi="Wingdings" w:hint="default"/>
+      </w:rPr>
+    </w:lvl>
+  </w:abstractNum>
+  <w:abstractNum w:abstractNumId="5" w15:restartNumberingAfterBreak="0">
+    <w:nsid w:val="44B22FD9"/>
+    <w:multiLevelType w:val="hybridMultilevel"/>
+    <w:tmpl w:val="99AA9FE8"/>
+    <w:lvl w:ilvl="0" w:tplc="04090003">
+      <w:start w:val="1"/>
+      <w:numFmt w:val="bullet"/>
+      <w:lvlText w:val="o"/>
+      <w:lvlJc w:val="left"/>
+      <w:pPr>
+        <w:ind w:left="720" w:hanging="360"/>
+      </w:pPr>
+      <w:rPr>
+        <w:rFonts w:ascii="Courier New" w:hAnsi="Courier New" w:cs="Courier New" w:hint="default"/>
+      </w:rPr>
+    </w:lvl>
+    <w:lvl w:ilvl="1" w:tplc="04090003" w:tentative="1">
+      <w:start w:val="1"/>
+      <w:numFmt w:val="bullet"/>
+      <w:lvlText w:val="o"/>
+      <w:lvlJc w:val="left"/>
+      <w:pPr>
+        <w:ind w:left="1440" w:hanging="360"/>
+      </w:pPr>
+      <w:rPr>
+        <w:rFonts w:ascii="Courier New" w:hAnsi="Courier New" w:cs="Courier New" w:hint="default"/>
+      </w:rPr>
+    </w:lvl>
+    <w:lvl w:ilvl="2" w:tplc="04090005" w:tentative="1">
+      <w:start w:val="1"/>
+      <w:numFmt w:val="bullet"/>
+      <w:lvlText w:val=""/>
+      <w:lvlJc w:val="left"/>
+      <w:pPr>
+        <w:ind w:left="2160" w:hanging="360"/>
+      </w:pPr>
+      <w:rPr>
+        <w:rFonts w:ascii="Wingdings" w:hAnsi="Wingdings" w:hint="default"/>
+      </w:rPr>
+    </w:lvl>
+    <w:lvl w:ilvl="3" w:tplc="04090001" w:tentative="1">
+      <w:start w:val="1"/>
+      <w:numFmt w:val="bullet"/>
+      <w:lvlText w:val=""/>
+      <w:lvlJc w:val="left"/>
+      <w:pPr>
+        <w:ind w:left="2880" w:hanging="360"/>
+      </w:pPr>
+      <w:rPr>
+        <w:rFonts w:ascii="Symbol" w:hAnsi="Symbol" w:hint="default"/>
+      </w:rPr>
+    </w:lvl>
+    <w:lvl w:ilvl="4" w:tplc="04090003" w:tentative="1">
+      <w:start w:val="1"/>
+      <w:numFmt w:val="bullet"/>
+      <w:lvlText w:val="o"/>
+      <w:lvlJc w:val="left"/>
+      <w:pPr>
+        <w:ind w:left="3600" w:hanging="360"/>
+      </w:pPr>
+      <w:rPr>
+        <w:rFonts w:ascii="Courier New" w:hAnsi="Courier New" w:cs="Courier New" w:hint="default"/>
+      </w:rPr>
+    </w:lvl>
+    <w:lvl w:ilvl="5" w:tplc="04090005" w:tentative="1">
+      <w:start w:val="1"/>
+      <w:numFmt w:val="bullet"/>
+      <w:lvlText w:val=""/>
+      <w:lvlJc w:val="left"/>
+      <w:pPr>
+        <w:ind w:left="4320" w:hanging="360"/>
+      </w:pPr>
+      <w:rPr>
+        <w:rFonts w:ascii="Wingdings" w:hAnsi="Wingdings" w:hint="default"/>
+      </w:rPr>
+    </w:lvl>
+    <w:lvl w:ilvl="6" w:tplc="04090001" w:tentative="1">
+      <w:start w:val="1"/>
+      <w:numFmt w:val="bullet"/>
+      <w:lvlText w:val=""/>
+      <w:lvlJc w:val="left"/>
+      <w:pPr>
+        <w:ind w:left="5040" w:hanging="360"/>
+      </w:pPr>
+      <w:rPr>
+        <w:rFonts w:ascii="Symbol" w:hAnsi="Symbol" w:hint="default"/>
+      </w:rPr>
+    </w:lvl>
+    <w:lvl w:ilvl="7" w:tplc="04090003" w:tentative="1">
+      <w:start w:val="1"/>
+      <w:numFmt w:val="bullet"/>
+      <w:lvlText w:val="o"/>
+      <w:lvlJc w:val="left"/>
+      <w:pPr>
+        <w:ind w:left="5760" w:hanging="360"/>
+      </w:pPr>
+      <w:rPr>
+        <w:rFonts w:ascii="Courier New" w:hAnsi="Courier New" w:cs="Courier New" w:hint="default"/>
+      </w:rPr>
+    </w:lvl>
+    <w:lvl w:ilvl="8" w:tplc="04090005" w:tentative="1">
+      <w:start w:val="1"/>
+      <w:numFmt w:val="bullet"/>
+      <w:lvlText w:val=""/>
+      <w:lvlJc w:val="left"/>
+      <w:pPr>
+        <w:ind w:left="6480" w:hanging="360"/>
+      </w:pPr>
+      <w:rPr>
+        <w:rFonts w:ascii="Wingdings" w:hAnsi="Wingdings" w:hint="default"/>
+      </w:rPr>
+    </w:lvl>
+  </w:abstractNum>
+  <w:abstractNum w:abstractNumId="6" w15:restartNumberingAfterBreak="0">
+    <w:nsid w:val="50580E2F"/>
+    <w:multiLevelType w:val="hybridMultilevel"/>
+    <w:tmpl w:val="874CE30C"/>
+    <w:lvl w:ilvl="0" w:tplc="04090003">
+      <w:start w:val="1"/>
+      <w:numFmt w:val="bullet"/>
+      <w:lvlText w:val="o"/>
+      <w:lvlJc w:val="left"/>
+      <w:pPr>
+        <w:ind w:left="720" w:hanging="360"/>
+      </w:pPr>
+      <w:rPr>
+        <w:rFonts w:ascii="Courier New" w:hAnsi="Courier New" w:cs="Courier New" w:hint="default"/>
+      </w:rPr>
+    </w:lvl>
+    <w:lvl w:ilvl="1" w:tplc="04090003" w:tentative="1">
+      <w:start w:val="1"/>
+      <w:numFmt w:val="bullet"/>
+      <w:lvlText w:val="o"/>
+      <w:lvlJc w:val="left"/>
+      <w:pPr>
+        <w:ind w:left="1440" w:hanging="360"/>
+      </w:pPr>
+      <w:rPr>
+        <w:rFonts w:ascii="Courier New" w:hAnsi="Courier New" w:cs="Courier New" w:hint="default"/>
+      </w:rPr>
+    </w:lvl>
+    <w:lvl w:ilvl="2" w:tplc="04090005" w:tentative="1">
+      <w:start w:val="1"/>
+      <w:numFmt w:val="bullet"/>
+      <w:lvlText w:val=""/>
+      <w:lvlJc w:val="left"/>
+      <w:pPr>
+        <w:ind w:left="2160" w:hanging="360"/>
+      </w:pPr>
+      <w:rPr>
+        <w:rFonts w:ascii="Wingdings" w:hAnsi="Wingdings" w:hint="default"/>
+      </w:rPr>
+    </w:lvl>
+    <w:lvl w:ilvl="3" w:tplc="04090001" w:tentative="1">
+      <w:start w:val="1"/>
+      <w:numFmt w:val="bullet"/>
+      <w:lvlText w:val=""/>
+      <w:lvlJc w:val="left"/>
+      <w:pPr>
+        <w:ind w:left="2880" w:hanging="360"/>
+      </w:pPr>
+      <w:rPr>
+        <w:rFonts w:ascii="Symbol" w:hAnsi="Symbol" w:hint="default"/>
+      </w:rPr>
+    </w:lvl>
+    <w:lvl w:ilvl="4" w:tplc="04090003" w:tentative="1">
+      <w:start w:val="1"/>
+      <w:numFmt w:val="bullet"/>
+      <w:lvlText w:val="o"/>
+      <w:lvlJc w:val="left"/>
+      <w:pPr>
+        <w:ind w:left="3600" w:hanging="360"/>
+      </w:pPr>
+      <w:rPr>
+        <w:rFonts w:ascii="Courier New" w:hAnsi="Courier New" w:cs="Courier New" w:hint="default"/>
+      </w:rPr>
+    </w:lvl>
+    <w:lvl w:ilvl="5" w:tplc="04090005" w:tentative="1">
+      <w:start w:val="1"/>
+      <w:numFmt w:val="bullet"/>
+      <w:lvlText w:val=""/>
+      <w:lvlJc w:val="left"/>
+      <w:pPr>
+        <w:ind w:left="4320" w:hanging="360"/>
+      </w:pPr>
+      <w:rPr>
+        <w:rFonts w:ascii="Wingdings" w:hAnsi="Wingdings" w:hint="default"/>
+      </w:rPr>
+    </w:lvl>
+    <w:lvl w:ilvl="6" w:tplc="04090001" w:tentative="1">
+      <w:start w:val="1"/>
+      <w:numFmt w:val="bullet"/>
+      <w:lvlText w:val=""/>
+      <w:lvlJc w:val="left"/>
+      <w:pPr>
+        <w:ind w:left="5040" w:hanging="360"/>
+      </w:pPr>
+      <w:rPr>
+        <w:rFonts w:ascii="Symbol" w:hAnsi="Symbol" w:hint="default"/>
+      </w:rPr>
+    </w:lvl>
+    <w:lvl w:ilvl="7" w:tplc="04090003" w:tentative="1">
+      <w:start w:val="1"/>
+      <w:numFmt w:val="bullet"/>
+      <w:lvlText w:val="o"/>
+      <w:lvlJc w:val="left"/>
+      <w:pPr>
+        <w:ind w:left="5760" w:hanging="360"/>
+      </w:pPr>
+      <w:rPr>
+        <w:rFonts w:ascii="Courier New" w:hAnsi="Courier New" w:cs="Courier New" w:hint="default"/>
+      </w:rPr>
+    </w:lvl>
+    <w:lvl w:ilvl="8" w:tplc="04090005" w:tentative="1">
+      <w:start w:val="1"/>
+      <w:numFmt w:val="bullet"/>
+      <w:lvlText w:val=""/>
+      <w:lvlJc w:val="left"/>
+      <w:pPr>
+        <w:ind w:left="6480" w:hanging="360"/>
+      </w:pPr>
+      <w:rPr>
+        <w:rFonts w:ascii="Wingdings" w:hAnsi="Wingdings" w:hint="default"/>
+      </w:rPr>
+    </w:lvl>
+  </w:abstractNum>
+  <w:abstractNum w:abstractNumId="7" w15:restartNumberingAfterBreak="0">
+    <w:nsid w:val="51ED3511"/>
+    <w:multiLevelType w:val="hybridMultilevel"/>
+    <w:tmpl w:val="0CE28952"/>
+    <w:lvl w:ilvl="0" w:tplc="04090003">
+      <w:start w:val="1"/>
+      <w:numFmt w:val="bullet"/>
+      <w:lvlText w:val="o"/>
+      <w:lvlJc w:val="left"/>
+      <w:pPr>
+        <w:ind w:left="1440" w:hanging="360"/>
+      </w:pPr>
+      <w:rPr>
+        <w:rFonts w:ascii="Courier New" w:hAnsi="Courier New" w:cs="Courier New" w:hint="default"/>
+      </w:rPr>
+    </w:lvl>
+    <w:lvl w:ilvl="1" w:tplc="04090003" w:tentative="1">
+      <w:start w:val="1"/>
+      <w:numFmt w:val="bullet"/>
+      <w:lvlText w:val="o"/>
+      <w:lvlJc w:val="left"/>
+      <w:pPr>
+        <w:ind w:left="2160" w:hanging="360"/>
+      </w:pPr>
+      <w:rPr>
+        <w:rFonts w:ascii="Courier New" w:hAnsi="Courier New" w:cs="Courier New" w:hint="default"/>
+      </w:rPr>
+    </w:lvl>
+    <w:lvl w:ilvl="2" w:tplc="04090005" w:tentative="1">
+      <w:start w:val="1"/>
+      <w:numFmt w:val="bullet"/>
+      <w:lvlText w:val=""/>
+      <w:lvlJc w:val="left"/>
+      <w:pPr>
+        <w:ind w:left="2880" w:hanging="360"/>
+      </w:pPr>
+      <w:rPr>
+        <w:rFonts w:ascii="Wingdings" w:hAnsi="Wingdings" w:hint="default"/>
+      </w:rPr>
+    </w:lvl>
+    <w:lvl w:ilvl="3" w:tplc="04090001" w:tentative="1">
+      <w:start w:val="1"/>
+      <w:numFmt w:val="bullet"/>
+      <w:lvlText w:val=""/>
+      <w:lvlJc w:val="left"/>
+      <w:pPr>
+        <w:ind w:left="3600" w:hanging="360"/>
+      </w:pPr>
+      <w:rPr>
+        <w:rFonts w:ascii="Symbol" w:hAnsi="Symbol" w:hint="default"/>
+      </w:rPr>
+    </w:lvl>
+    <w:lvl w:ilvl="4" w:tplc="04090003" w:tentative="1">
+      <w:start w:val="1"/>
+      <w:numFmt w:val="bullet"/>
+      <w:lvlText w:val="o"/>
+      <w:lvlJc w:val="left"/>
+      <w:pPr>
+        <w:ind w:left="4320" w:hanging="360"/>
+      </w:pPr>
+      <w:rPr>
+        <w:rFonts w:ascii="Courier New" w:hAnsi="Courier New" w:cs="Courier New" w:hint="default"/>
+      </w:rPr>
+    </w:lvl>
+    <w:lvl w:ilvl="5" w:tplc="04090005" w:tentative="1">
+      <w:start w:val="1"/>
+      <w:numFmt w:val="bullet"/>
+      <w:lvlText w:val=""/>
+      <w:lvlJc w:val="left"/>
+      <w:pPr>
+        <w:ind w:left="5040" w:hanging="360"/>
+      </w:pPr>
+      <w:rPr>
+        <w:rFonts w:ascii="Wingdings" w:hAnsi="Wingdings" w:hint="default"/>
+      </w:rPr>
+    </w:lvl>
+    <w:lvl w:ilvl="6" w:tplc="04090001" w:tentative="1">
+      <w:start w:val="1"/>
+      <w:numFmt w:val="bullet"/>
+      <w:lvlText w:val=""/>
+      <w:lvlJc w:val="left"/>
+      <w:pPr>
+        <w:ind w:left="5760" w:hanging="360"/>
+      </w:pPr>
+      <w:rPr>
+        <w:rFonts w:ascii="Symbol" w:hAnsi="Symbol" w:hint="default"/>
+      </w:rPr>
+    </w:lvl>
+    <w:lvl w:ilvl="7" w:tplc="04090003" w:tentative="1">
+      <w:start w:val="1"/>
+      <w:numFmt w:val="bullet"/>
+      <w:lvlText w:val="o"/>
+      <w:lvlJc w:val="left"/>
+      <w:pPr>
+        <w:ind w:left="6480" w:hanging="360"/>
+      </w:pPr>
+      <w:rPr>
+        <w:rFonts w:ascii="Courier New" w:hAnsi="Courier New" w:cs="Courier New" w:hint="default"/>
+      </w:rPr>
+    </w:lvl>
+    <w:lvl w:ilvl="8" w:tplc="04090005" w:tentative="1">
+      <w:start w:val="1"/>
+      <w:numFmt w:val="bullet"/>
+      <w:lvlText w:val=""/>
+      <w:lvlJc w:val="left"/>
+      <w:pPr>
+        <w:ind w:left="7200" w:hanging="360"/>
+      </w:pPr>
+      <w:rPr>
+        <w:rFonts w:ascii="Wingdings" w:hAnsi="Wingdings" w:hint="default"/>
+      </w:rPr>
+    </w:lvl>
+  </w:abstractNum>
+  <w:abstractNum w:abstractNumId="8" w15:restartNumberingAfterBreak="0">
+    <w:nsid w:val="5C130A10"/>
+    <w:multiLevelType w:val="hybridMultilevel"/>
+    <w:tmpl w:val="85685C3C"/>
+    <w:lvl w:ilvl="0" w:tplc="04090003">
+      <w:start w:val="1"/>
+      <w:numFmt w:val="bullet"/>
+      <w:lvlText w:val="o"/>
+      <w:lvlJc w:val="left"/>
+      <w:pPr>
+        <w:ind w:left="1440" w:hanging="360"/>
+      </w:pPr>
+      <w:rPr>
+        <w:rFonts w:ascii="Courier New" w:hAnsi="Courier New" w:cs="Courier New" w:hint="default"/>
+      </w:rPr>
+    </w:lvl>
+    <w:lvl w:ilvl="1" w:tplc="04090003" w:tentative="1">
+      <w:start w:val="1"/>
+      <w:numFmt w:val="bullet"/>
+      <w:lvlText w:val="o"/>
+      <w:lvlJc w:val="left"/>
+      <w:pPr>
+        <w:ind w:left="2160" w:hanging="360"/>
+      </w:pPr>
+      <w:rPr>
+        <w:rFonts w:ascii="Courier New" w:hAnsi="Courier New" w:cs="Courier New" w:hint="default"/>
+      </w:rPr>
+    </w:lvl>
+    <w:lvl w:ilvl="2" w:tplc="04090005" w:tentative="1">
+      <w:start w:val="1"/>
+      <w:numFmt w:val="bullet"/>
+      <w:lvlText w:val=""/>
+      <w:lvlJc w:val="left"/>
+      <w:pPr>
+        <w:ind w:left="2880" w:hanging="360"/>
+      </w:pPr>
+      <w:rPr>
+        <w:rFonts w:ascii="Wingdings" w:hAnsi="Wingdings" w:hint="default"/>
+      </w:rPr>
+    </w:lvl>
+    <w:lvl w:ilvl="3" w:tplc="04090001" w:tentative="1">
+      <w:start w:val="1"/>
+      <w:numFmt w:val="bullet"/>
+      <w:lvlText w:val=""/>
+      <w:lvlJc w:val="left"/>
+      <w:pPr>
+        <w:ind w:left="3600" w:hanging="360"/>
+      </w:pPr>
+      <w:rPr>
+        <w:rFonts w:ascii="Symbol" w:hAnsi="Symbol" w:hint="default"/>
+      </w:rPr>
+    </w:lvl>
+    <w:lvl w:ilvl="4" w:tplc="04090003" w:tentative="1">
+      <w:start w:val="1"/>
+      <w:numFmt w:val="bullet"/>
+      <w:lvlText w:val="o"/>
+      <w:lvlJc w:val="left"/>
+      <w:pPr>
+        <w:ind w:left="4320" w:hanging="360"/>
+      </w:pPr>
+      <w:rPr>
+        <w:rFonts w:ascii="Courier New" w:hAnsi="Courier New" w:cs="Courier New" w:hint="default"/>
+      </w:rPr>
+    </w:lvl>
+    <w:lvl w:ilvl="5" w:tplc="04090005" w:tentative="1">
+      <w:start w:val="1"/>
+      <w:numFmt w:val="bullet"/>
+      <w:lvlText w:val=""/>
+      <w:lvlJc w:val="left"/>
+      <w:pPr>
+        <w:ind w:left="5040" w:hanging="360"/>
+      </w:pPr>
+      <w:rPr>
+        <w:rFonts w:ascii="Wingdings" w:hAnsi="Wingdings" w:hint="default"/>
+      </w:rPr>
+    </w:lvl>
+    <w:lvl w:ilvl="6" w:tplc="04090001" w:tentative="1">
+      <w:start w:val="1"/>
+      <w:numFmt w:val="bullet"/>
+      <w:lvlText w:val=""/>
+      <w:lvlJc w:val="left"/>
+      <w:pPr>
+        <w:ind w:left="5760" w:hanging="360"/>
+      </w:pPr>
+      <w:rPr>
+        <w:rFonts w:ascii="Symbol" w:hAnsi="Symbol" w:hint="default"/>
+      </w:rPr>
+    </w:lvl>
+    <w:lvl w:ilvl="7" w:tplc="04090003" w:tentative="1">
+      <w:start w:val="1"/>
+      <w:numFmt w:val="bullet"/>
+      <w:lvlText w:val="o"/>
+      <w:lvlJc w:val="left"/>
+      <w:pPr>
+        <w:ind w:left="6480" w:hanging="360"/>
+      </w:pPr>
+      <w:rPr>
+        <w:rFonts w:ascii="Courier New" w:hAnsi="Courier New" w:cs="Courier New" w:hint="default"/>
+      </w:rPr>
+    </w:lvl>
+    <w:lvl w:ilvl="8" w:tplc="04090005" w:tentative="1">
+      <w:start w:val="1"/>
+      <w:numFmt w:val="bullet"/>
+      <w:lvlText w:val=""/>
+      <w:lvlJc w:val="left"/>
+      <w:pPr>
+        <w:ind w:left="7200" w:hanging="360"/>
+      </w:pPr>
+      <w:rPr>
+        <w:rFonts w:ascii="Wingdings" w:hAnsi="Wingdings" w:hint="default"/>
+      </w:rPr>
+    </w:lvl>
+  </w:abstractNum>
+  <w:abstractNum w:abstractNumId="9" w15:restartNumberingAfterBreak="0">
     <w:nsid w:val="5F79707A"/>
     <w:multiLevelType w:val="multilevel"/>
     <w:tmpl w:val="E6E477CA"/>
@@ -1015,7 +2866,120 @@
       </w:rPr>
     </w:lvl>
   </w:abstractNum>
-  <w:abstractNum w:abstractNumId="3" w15:restartNumberingAfterBreak="0">
+  <w:abstractNum w:abstractNumId="10" w15:restartNumberingAfterBreak="0">
+    <w:nsid w:val="64BA76E7"/>
+    <w:multiLevelType w:val="hybridMultilevel"/>
+    <w:tmpl w:val="827431FA"/>
+    <w:lvl w:ilvl="0" w:tplc="04090003">
+      <w:start w:val="1"/>
+      <w:numFmt w:val="bullet"/>
+      <w:lvlText w:val="o"/>
+      <w:lvlJc w:val="left"/>
+      <w:pPr>
+        <w:ind w:left="1440" w:hanging="360"/>
+      </w:pPr>
+      <w:rPr>
+        <w:rFonts w:ascii="Courier New" w:hAnsi="Courier New" w:cs="Courier New" w:hint="default"/>
+      </w:rPr>
+    </w:lvl>
+    <w:lvl w:ilvl="1" w:tplc="04090003" w:tentative="1">
+      <w:start w:val="1"/>
+      <w:numFmt w:val="bullet"/>
+      <w:lvlText w:val="o"/>
+      <w:lvlJc w:val="left"/>
+      <w:pPr>
+        <w:ind w:left="2160" w:hanging="360"/>
+      </w:pPr>
+      <w:rPr>
+        <w:rFonts w:ascii="Courier New" w:hAnsi="Courier New" w:cs="Courier New" w:hint="default"/>
+      </w:rPr>
+    </w:lvl>
+    <w:lvl w:ilvl="2" w:tplc="04090005" w:tentative="1">
+      <w:start w:val="1"/>
+      <w:numFmt w:val="bullet"/>
+      <w:lvlText w:val=""/>
+      <w:lvlJc w:val="left"/>
+      <w:pPr>
+        <w:ind w:left="2880" w:hanging="360"/>
+      </w:pPr>
+      <w:rPr>
+        <w:rFonts w:ascii="Wingdings" w:hAnsi="Wingdings" w:hint="default"/>
+      </w:rPr>
+    </w:lvl>
+    <w:lvl w:ilvl="3" w:tplc="04090001" w:tentative="1">
+      <w:start w:val="1"/>
+      <w:numFmt w:val="bullet"/>
+      <w:lvlText w:val=""/>
+      <w:lvlJc w:val="left"/>
+      <w:pPr>
+        <w:ind w:left="3600" w:hanging="360"/>
+      </w:pPr>
+      <w:rPr>
+        <w:rFonts w:ascii="Symbol" w:hAnsi="Symbol" w:hint="default"/>
+      </w:rPr>
+    </w:lvl>
+    <w:lvl w:ilvl="4" w:tplc="04090003" w:tentative="1">
+      <w:start w:val="1"/>
+      <w:numFmt w:val="bullet"/>
+      <w:lvlText w:val="o"/>
+      <w:lvlJc w:val="left"/>
+      <w:pPr>
+        <w:ind w:left="4320" w:hanging="360"/>
+      </w:pPr>
+      <w:rPr>
+        <w:rFonts w:ascii="Courier New" w:hAnsi="Courier New" w:cs="Courier New" w:hint="default"/>
+      </w:rPr>
+    </w:lvl>
+    <w:lvl w:ilvl="5" w:tplc="04090005" w:tentative="1">
+      <w:start w:val="1"/>
+      <w:numFmt w:val="bullet"/>
+      <w:lvlText w:val=""/>
+      <w:lvlJc w:val="left"/>
+      <w:pPr>
+        <w:ind w:left="5040" w:hanging="360"/>
+      </w:pPr>
+      <w:rPr>
+        <w:rFonts w:ascii="Wingdings" w:hAnsi="Wingdings" w:hint="default"/>
+      </w:rPr>
+    </w:lvl>
+    <w:lvl w:ilvl="6" w:tplc="04090001" w:tentative="1">
+      <w:start w:val="1"/>
+      <w:numFmt w:val="bullet"/>
+      <w:lvlText w:val=""/>
+      <w:lvlJc w:val="left"/>
+      <w:pPr>
+        <w:ind w:left="5760" w:hanging="360"/>
+      </w:pPr>
+      <w:rPr>
+        <w:rFonts w:ascii="Symbol" w:hAnsi="Symbol" w:hint="default"/>
+      </w:rPr>
+    </w:lvl>
+    <w:lvl w:ilvl="7" w:tplc="04090003" w:tentative="1">
+      <w:start w:val="1"/>
+      <w:numFmt w:val="bullet"/>
+      <w:lvlText w:val="o"/>
+      <w:lvlJc w:val="left"/>
+      <w:pPr>
+        <w:ind w:left="6480" w:hanging="360"/>
+      </w:pPr>
+      <w:rPr>
+        <w:rFonts w:ascii="Courier New" w:hAnsi="Courier New" w:cs="Courier New" w:hint="default"/>
+      </w:rPr>
+    </w:lvl>
+    <w:lvl w:ilvl="8" w:tplc="04090005" w:tentative="1">
+      <w:start w:val="1"/>
+      <w:numFmt w:val="bullet"/>
+      <w:lvlText w:val=""/>
+      <w:lvlJc w:val="left"/>
+      <w:pPr>
+        <w:ind w:left="7200" w:hanging="360"/>
+      </w:pPr>
+      <w:rPr>
+        <w:rFonts w:ascii="Wingdings" w:hAnsi="Wingdings" w:hint="default"/>
+      </w:rPr>
+    </w:lvl>
+  </w:abstractNum>
+  <w:abstractNum w:abstractNumId="11" w15:restartNumberingAfterBreak="0">
     <w:nsid w:val="73C75FEB"/>
     <w:multiLevelType w:val="hybridMultilevel"/>
     <w:tmpl w:val="7F5C54A6"/>
@@ -1105,16 +3069,40 @@
     </w:lvl>
   </w:abstractNum>
   <w:num w:numId="1" w16cid:durableId="1620070536">
+    <w:abstractNumId w:val="11"/>
+  </w:num>
+  <w:num w:numId="2" w16cid:durableId="1557089248">
+    <w:abstractNumId w:val="2"/>
+  </w:num>
+  <w:num w:numId="3" w16cid:durableId="1518886808">
+    <w:abstractNumId w:val="9"/>
+  </w:num>
+  <w:num w:numId="4" w16cid:durableId="733158611">
+    <w:abstractNumId w:val="1"/>
+  </w:num>
+  <w:num w:numId="5" w16cid:durableId="162092057">
+    <w:abstractNumId w:val="0"/>
+  </w:num>
+  <w:num w:numId="6" w16cid:durableId="431708698">
+    <w:abstractNumId w:val="10"/>
+  </w:num>
+  <w:num w:numId="7" w16cid:durableId="1772358297">
+    <w:abstractNumId w:val="5"/>
+  </w:num>
+  <w:num w:numId="8" w16cid:durableId="39595878">
     <w:abstractNumId w:val="3"/>
   </w:num>
-  <w:num w:numId="2" w16cid:durableId="1557089248">
-    <w:abstractNumId w:val="1"/>
+  <w:num w:numId="9" w16cid:durableId="1665743766">
+    <w:abstractNumId w:val="4"/>
   </w:num>
-  <w:num w:numId="3" w16cid:durableId="1518886808">
-    <w:abstractNumId w:val="2"/>
+  <w:num w:numId="10" w16cid:durableId="1772774778">
+    <w:abstractNumId w:val="7"/>
   </w:num>
-  <w:num w:numId="4" w16cid:durableId="733158611">
-    <w:abstractNumId w:val="0"/>
+  <w:num w:numId="11" w16cid:durableId="111097207">
+    <w:abstractNumId w:val="6"/>
+  </w:num>
+  <w:num w:numId="12" w16cid:durableId="1755661695">
+    <w:abstractNumId w:val="8"/>
   </w:num>
 </w:numbering>
 </file>
@@ -2146,7 +4134,6 @@
     <w:basedOn w:val="Heading1"/>
     <w:next w:val="Normal"/>
     <w:uiPriority w:val="39"/>
-    <w:semiHidden/>
     <w:unhideWhenUsed/>
     <w:qFormat/>
     <w:rsid w:val="00EA6AB8"/>
@@ -2164,6 +4151,54 @@
       <w:ind w:left="720"/>
       <w:contextualSpacing/>
     </w:pPr>
+  </w:style>
+  <w:style w:type="paragraph" w:styleId="TOC1">
+    <w:name w:val="toc 1"/>
+    <w:basedOn w:val="Normal"/>
+    <w:next w:val="Normal"/>
+    <w:autoRedefine/>
+    <w:uiPriority w:val="39"/>
+    <w:unhideWhenUsed/>
+    <w:rsid w:val="00867AA2"/>
+    <w:pPr>
+      <w:spacing w:after="100"/>
+    </w:pPr>
+  </w:style>
+  <w:style w:type="paragraph" w:styleId="TOC2">
+    <w:name w:val="toc 2"/>
+    <w:basedOn w:val="Normal"/>
+    <w:next w:val="Normal"/>
+    <w:autoRedefine/>
+    <w:uiPriority w:val="39"/>
+    <w:unhideWhenUsed/>
+    <w:rsid w:val="00867AA2"/>
+    <w:pPr>
+      <w:spacing w:after="100"/>
+      <w:ind w:left="220"/>
+    </w:pPr>
+  </w:style>
+  <w:style w:type="character" w:styleId="Hyperlink">
+    <w:name w:val="Hyperlink"/>
+    <w:basedOn w:val="DefaultParagraphFont"/>
+    <w:uiPriority w:val="99"/>
+    <w:unhideWhenUsed/>
+    <w:rsid w:val="00867AA2"/>
+    <w:rPr>
+      <w:color w:val="0563C1" w:themeColor="hyperlink"/>
+      <w:u w:val="single"/>
+    </w:rPr>
+  </w:style>
+  <w:style w:type="character" w:styleId="UnresolvedMention">
+    <w:name w:val="Unresolved Mention"/>
+    <w:basedOn w:val="DefaultParagraphFont"/>
+    <w:uiPriority w:val="99"/>
+    <w:semiHidden/>
+    <w:unhideWhenUsed/>
+    <w:rsid w:val="00AE3B2B"/>
+    <w:rPr>
+      <w:color w:val="605E5C"/>
+      <w:shd w:val="clear" w:color="auto" w:fill="E1DFDD"/>
+    </w:rPr>
   </w:style>
 </w:styles>
 </file>
@@ -2461,4 +4496,16 @@
     </a:ext>
   </a:extLst>
 </a:theme>
+</file>
+
+<file path=customXml/item1.xml><?xml version="1.0" encoding="utf-8"?>
+<b:Sources xmlns:b="http://schemas.openxmlformats.org/officeDocument/2006/bibliography" xmlns="http://schemas.openxmlformats.org/officeDocument/2006/bibliography" SelectedStyle="\APASixthEditionOfficeOnline.xsl" StyleName="APA" Version="6"/>
+</file>
+
+<file path=customXml/itemProps1.xml><?xml version="1.0" encoding="utf-8"?>
+<ds:datastoreItem xmlns:ds="http://schemas.openxmlformats.org/officeDocument/2006/customXml" ds:itemID="{593E658E-880D-418C-AB19-0CE657C106B3}">
+  <ds:schemaRefs>
+    <ds:schemaRef ds:uri="http://schemas.openxmlformats.org/officeDocument/2006/bibliography"/>
+  </ds:schemaRefs>
+</ds:datastoreItem>
 </file>
</xml_diff>

<commit_message>
update the research document in sub question 1
</commit_message>
<xml_diff>
--- a/Research document.docx
+++ b/Research document.docx
@@ -1624,10 +1624,85 @@
     </w:p>
     <w:p>
       <w:r>
-        <w:t>In figure 3 is how the video call button should be. Reminder, these are wireframed sketch, they might be subject to change when creating the prototype solution.</w:t>
-      </w:r>
-    </w:p>
-    <w:p/>
+        <w:t>In figure 3 is how the video call button should be.</w:t>
+      </w:r>
+      <w:r>
+        <w:t xml:space="preserve"> In figure 4 is how the video call interface looks like. Figure 5, 6 and 7 is how the process would go in a video call. From getting in contact with the retiree and talking to them, to end the call.</w:t>
+      </w:r>
+      <w:r>
+        <w:t xml:space="preserve"> Reminder, these are wireframed sketch, they might be subject to change when creating the prototype solution.</w:t>
+      </w:r>
+    </w:p>
+    <w:p>
+      <w:pPr>
+        <w:keepNext/>
+      </w:pPr>
+      <w:r>
+        <w:rPr>
+          <w:noProof/>
+        </w:rPr>
+        <w:drawing>
+          <wp:inline distT="0" distB="0" distL="0" distR="0" wp14:anchorId="22E980A3" wp14:editId="4B780716">
+            <wp:extent cx="5151566" cy="5585944"/>
+            <wp:effectExtent l="0" t="0" r="0" b="0"/>
+            <wp:docPr id="1810055083" name="Picture 1"/>
+            <wp:cNvGraphicFramePr>
+              <a:graphicFrameLocks xmlns:a="http://schemas.openxmlformats.org/drawingml/2006/main" noChangeAspect="1"/>
+            </wp:cNvGraphicFramePr>
+            <a:graphic xmlns:a="http://schemas.openxmlformats.org/drawingml/2006/main">
+              <a:graphicData uri="http://schemas.openxmlformats.org/drawingml/2006/picture">
+                <pic:pic xmlns:pic="http://schemas.openxmlformats.org/drawingml/2006/picture">
+                  <pic:nvPicPr>
+                    <pic:cNvPr id="1810055083" name="Picture 1810055083"/>
+                    <pic:cNvPicPr/>
+                  </pic:nvPicPr>
+                  <pic:blipFill>
+                    <a:blip r:embed="rId10">
+                      <a:extLst>
+                        <a:ext uri="{28A0092B-C50C-407E-A947-70E740481C1C}">
+                          <a14:useLocalDpi xmlns:a14="http://schemas.microsoft.com/office/drawing/2010/main" val="0"/>
+                        </a:ext>
+                      </a:extLst>
+                    </a:blip>
+                    <a:stretch>
+                      <a:fillRect/>
+                    </a:stretch>
+                  </pic:blipFill>
+                  <pic:spPr>
+                    <a:xfrm>
+                      <a:off x="0" y="0"/>
+                      <a:ext cx="5151566" cy="5585944"/>
+                    </a:xfrm>
+                    <a:prstGeom prst="rect">
+                      <a:avLst/>
+                    </a:prstGeom>
+                  </pic:spPr>
+                </pic:pic>
+              </a:graphicData>
+            </a:graphic>
+          </wp:inline>
+        </w:drawing>
+      </w:r>
+    </w:p>
+    <w:p>
+      <w:pPr>
+        <w:pStyle w:val="Caption"/>
+      </w:pPr>
+      <w:r>
+        <w:t xml:space="preserve">Figure </w:t>
+      </w:r>
+      <w:fldSimple w:instr=" SEQ Figure \* ARABIC ">
+        <w:r>
+          <w:rPr>
+            <w:noProof/>
+          </w:rPr>
+          <w:t>3</w:t>
+        </w:r>
+      </w:fldSimple>
+      <w:r>
+        <w:t>: Video call button</w:t>
+      </w:r>
+    </w:p>
     <w:p>
       <w:pPr>
         <w:pStyle w:val="Heading2"/>
@@ -1663,6 +1738,7 @@
       </w:pPr>
       <w:bookmarkStart w:id="6" w:name="_Toc145609268"/>
       <w:r>
+        <w:lastRenderedPageBreak/>
         <w:t>Which video call system can be implemented based on the requirements?</w:t>
       </w:r>
       <w:bookmarkEnd w:id="6"/>

</xml_diff>

<commit_message>
Modify some document and add new document.
Modify design document.
Modify research document.
Add concept document.
</commit_message>
<xml_diff>
--- a/Research document.docx
+++ b/Research document.docx
@@ -951,7 +951,7 @@
         </w:rPr>
         <w:t xml:space="preserve"> can be found at this link: </w:t>
       </w:r>
-      <w:hyperlink r:id="rId10" w:history="1">
+      <w:hyperlink r:id="rId12" w:history="1">
         <w:r>
           <w:rPr>
             <w:rStyle w:val="Hyperlink"/>
@@ -968,7 +968,7 @@
         </w:rPr>
         <w:t xml:space="preserve"> and </w:t>
       </w:r>
-      <w:hyperlink r:id="rId11" w:history="1">
+      <w:hyperlink r:id="rId13" w:history="1">
         <w:r>
           <w:rPr>
             <w:rStyle w:val="Hyperlink"/>
@@ -1194,6 +1194,7 @@
       </w:r>
       <w:commentRangeStart w:id="6"/>
       <w:commentRangeStart w:id="7"/>
+      <w:proofErr w:type="gramStart"/>
       <w:r>
         <w:rPr>
           <w:b/>
@@ -1202,6 +1203,7 @@
         <w:t>Stepping Stones</w:t>
       </w:r>
       <w:commentRangeEnd w:id="6"/>
+      <w:proofErr w:type="gramEnd"/>
       <w:r>
         <w:rPr>
           <w:rStyle w:val="CommentReference"/>
@@ -1302,22 +1304,31 @@
           <w:b/>
           <w:bCs/>
         </w:rPr>
-        <w:t>Lab, Stepping Stones</w:t>
-      </w:r>
-    </w:p>
-    <w:p>
-      <w:pPr>
-        <w:pStyle w:val="ListParagraph"/>
-        <w:numPr>
-          <w:ilvl w:val="0"/>
-          <w:numId w:val="12"/>
-        </w:numPr>
-      </w:pPr>
+        <w:t xml:space="preserve">Lab, </w:t>
+      </w:r>
+      <w:proofErr w:type="gramStart"/>
       <w:r>
         <w:rPr>
           <w:b/>
           <w:bCs/>
         </w:rPr>
+        <w:t>Stepping Stones</w:t>
+      </w:r>
+      <w:proofErr w:type="gramEnd"/>
+    </w:p>
+    <w:p>
+      <w:pPr>
+        <w:pStyle w:val="ListParagraph"/>
+        <w:numPr>
+          <w:ilvl w:val="0"/>
+          <w:numId w:val="12"/>
+        </w:numPr>
+      </w:pPr>
+      <w:r>
+        <w:rPr>
+          <w:b/>
+          <w:bCs/>
+        </w:rPr>
         <w:lastRenderedPageBreak/>
         <w:t xml:space="preserve">Methods: </w:t>
       </w:r>
@@ -1370,7 +1381,15 @@
         <w:t xml:space="preserve"> occurs on a tablet using WhatsApp</w:t>
       </w:r>
       <w:r>
-        <w:t>. Normally the SVb employees would</w:t>
+        <w:t xml:space="preserve">. Normally the </w:t>
+      </w:r>
+      <w:proofErr w:type="spellStart"/>
+      <w:r>
+        <w:t>SVb</w:t>
+      </w:r>
+      <w:proofErr w:type="spellEnd"/>
+      <w:r>
+        <w:t xml:space="preserve"> employees would</w:t>
       </w:r>
       <w:r>
         <w:t xml:space="preserve"> check the daily agenda to determine i</w:t>
@@ -1466,7 +1485,7 @@
                     <pic:cNvPicPr/>
                   </pic:nvPicPr>
                   <pic:blipFill>
-                    <a:blip r:embed="rId12">
+                    <a:blip r:embed="rId14">
                       <a:extLst>
                         <a:ext uri="{28A0092B-C50C-407E-A947-70E740481C1C}">
                           <a14:useLocalDpi xmlns:a14="http://schemas.microsoft.com/office/drawing/2010/main" val="0"/>
@@ -1559,7 +1578,7 @@
                     <pic:cNvPicPr/>
                   </pic:nvPicPr>
                   <pic:blipFill>
-                    <a:blip r:embed="rId13">
+                    <a:blip r:embed="rId15">
                       <a:extLst>
                         <a:ext uri="{28A0092B-C50C-407E-A947-70E740481C1C}">
                           <a14:useLocalDpi xmlns:a14="http://schemas.microsoft.com/office/drawing/2010/main" val="0"/>
@@ -1623,7 +1642,15 @@
     </w:p>
     <w:p>
       <w:r>
-        <w:t xml:space="preserve">After looking at the information the SVb employee would </w:t>
+        <w:t xml:space="preserve">After looking at the information the </w:t>
+      </w:r>
+      <w:proofErr w:type="spellStart"/>
+      <w:r>
+        <w:t>SVb</w:t>
+      </w:r>
+      <w:proofErr w:type="spellEnd"/>
+      <w:r>
+        <w:t xml:space="preserve"> employee would </w:t>
       </w:r>
       <w:r>
         <w:t xml:space="preserve">use the company tablet to contact the retirees on </w:t>
@@ -1654,11 +1681,28 @@
           <w:bCs/>
         </w:rPr>
       </w:pPr>
-      <w:r>
-        <w:t xml:space="preserve">SVb now wants to eliminate the process of using a tablet to make video calls. They want video calls to be made through the PRAS application, which serves as the central hub for managing all pension client information. There are two ideas to solve this problem. Here is a summarized process for both ideas. For the full, detailed process, please refer to the </w:t>
-      </w:r>
-      <w:r>
-        <w:t>“</w:t>
+      <w:proofErr w:type="spellStart"/>
+      <w:r>
+        <w:t>SVb</w:t>
+      </w:r>
+      <w:proofErr w:type="spellEnd"/>
+      <w:r>
+        <w:t xml:space="preserve"> now wants to eliminate the process of using a tablet to make video calls. They want video calls to be made through the PRAS application, which serves as the central hub for managing all pension client information. There are two </w:t>
+      </w:r>
+      <w:r>
+        <w:t xml:space="preserve">concepts/ </w:t>
+      </w:r>
+      <w:r>
+        <w:t xml:space="preserve">ideas to </w:t>
+      </w:r>
+      <w:r>
+        <w:t>address</w:t>
+      </w:r>
+      <w:r>
+        <w:t xml:space="preserve"> this problem.</w:t>
+      </w:r>
+      <w:r>
+        <w:t xml:space="preserve"> The concepts can be found in the </w:t>
       </w:r>
       <w:r>
         <w:rPr>
@@ -1666,6 +1710,23 @@
           <w:bCs/>
           <w:u w:val="single"/>
         </w:rPr>
+        <w:t>Concept Document</w:t>
+      </w:r>
+      <w:r>
+        <w:t>.</w:t>
+      </w:r>
+      <w:r>
+        <w:t xml:space="preserve"> For the full, detailed process, please refer to the </w:t>
+      </w:r>
+      <w:r>
+        <w:t>“</w:t>
+      </w:r>
+      <w:r>
+        <w:rPr>
+          <w:b/>
+          <w:bCs/>
+          <w:u w:val="single"/>
+        </w:rPr>
         <w:t>Wireframe</w:t>
       </w:r>
       <w:r>
@@ -1674,6 +1735,12 @@
       <w:r>
         <w:t xml:space="preserve"> document.</w:t>
       </w:r>
+      <w:r>
+        <w:t xml:space="preserve"> </w:t>
+      </w:r>
+      <w:r>
+        <w:t>Here is a summarized process for both ideas.</w:t>
+      </w:r>
     </w:p>
     <w:p>
       <w:pPr>
@@ -1700,7 +1767,23 @@
         <w:t>”</w:t>
       </w:r>
       <w:r>
-        <w:t xml:space="preserve"> button to the appointment box. Clicking this button will initiate a video call with the retiree through WhatsApp. A video call interface will appear when the button is clicked, allowing the SVb employee to contact the retiree. After the video call, the SVb employee can end the call using the video call interface, and it will log the start and end times of the call, </w:t>
+        <w:t xml:space="preserve"> button to the appointment box. Clicking this button will initiate a video call with the retiree through WhatsApp. A video call interface will appear when the button is clicked, allowing the </w:t>
+      </w:r>
+      <w:proofErr w:type="spellStart"/>
+      <w:r>
+        <w:t>SVb</w:t>
+      </w:r>
+      <w:proofErr w:type="spellEnd"/>
+      <w:r>
+        <w:t xml:space="preserve"> employee to contact the retiree. After the video call, the </w:t>
+      </w:r>
+      <w:proofErr w:type="spellStart"/>
+      <w:r>
+        <w:t>SVb</w:t>
+      </w:r>
+      <w:proofErr w:type="spellEnd"/>
+      <w:r>
+        <w:t xml:space="preserve"> employee can end the call using the video call interface, and it will log the start and end times of the call, </w:t>
       </w:r>
       <w:r>
         <w:lastRenderedPageBreak/>
@@ -1731,7 +1814,7 @@
                     <pic:cNvPicPr/>
                   </pic:nvPicPr>
                   <pic:blipFill>
-                    <a:blip r:embed="rId14">
+                    <a:blip r:embed="rId16">
                       <a:extLst>
                         <a:ext uri="{28A0092B-C50C-407E-A947-70E740481C1C}">
                           <a14:useLocalDpi xmlns:a14="http://schemas.microsoft.com/office/drawing/2010/main" val="0"/>
@@ -1832,7 +1915,7 @@
                     <pic:cNvPicPr/>
                   </pic:nvPicPr>
                   <pic:blipFill>
-                    <a:blip r:embed="rId15">
+                    <a:blip r:embed="rId17">
                       <a:extLst>
                         <a:ext uri="{28A0092B-C50C-407E-A947-70E740481C1C}">
                           <a14:useLocalDpi xmlns:a14="http://schemas.microsoft.com/office/drawing/2010/main" val="0"/>
@@ -1916,7 +1999,7 @@
                     <pic:cNvPicPr/>
                   </pic:nvPicPr>
                   <pic:blipFill>
-                    <a:blip r:embed="rId16">
+                    <a:blip r:embed="rId18">
                       <a:extLst>
                         <a:ext uri="{28A0092B-C50C-407E-A947-70E740481C1C}">
                           <a14:useLocalDpi xmlns:a14="http://schemas.microsoft.com/office/drawing/2010/main" val="0"/>
@@ -1999,7 +2082,7 @@
                     <pic:cNvPicPr/>
                   </pic:nvPicPr>
                   <pic:blipFill>
-                    <a:blip r:embed="rId17">
+                    <a:blip r:embed="rId19">
                       <a:extLst>
                         <a:ext uri="{28A0092B-C50C-407E-A947-70E740481C1C}">
                           <a14:useLocalDpi xmlns:a14="http://schemas.microsoft.com/office/drawing/2010/main" val="0"/>
@@ -2083,7 +2166,7 @@
                     <pic:cNvPicPr/>
                   </pic:nvPicPr>
                   <pic:blipFill>
-                    <a:blip r:embed="rId18">
+                    <a:blip r:embed="rId20">
                       <a:extLst>
                         <a:ext uri="{28A0092B-C50C-407E-A947-70E740481C1C}">
                           <a14:useLocalDpi xmlns:a14="http://schemas.microsoft.com/office/drawing/2010/main" val="0"/>
@@ -2152,7 +2235,31 @@
     </w:p>
     <w:p>
       <w:r>
-        <w:t>The second idea, in the initial part, is the same as the first idea: adding a “Start Video Call” button to the appointment box. After clicking the “Start Video Call” button, the video call interface will display and place the SVb employee into a video call meeting. The SVb employee has to admit the retiree into the call when they join the meeting. The retiree can join the call through a link sent by email, SMS, or WhatsApp. After the meeting is finished, the SVb employee can end the call, and the system will log the start and end. times of the call. Figures 8 to 12 depict how the video call process should work.</w:t>
+        <w:t xml:space="preserve">The second idea, in the initial part, is the same as the first idea: adding a “Start Video Call” button to the appointment box. After clicking the “Start Video Call” button, the video call interface will display and place the </w:t>
+      </w:r>
+      <w:proofErr w:type="spellStart"/>
+      <w:r>
+        <w:t>SVb</w:t>
+      </w:r>
+      <w:proofErr w:type="spellEnd"/>
+      <w:r>
+        <w:t xml:space="preserve"> employee into a video call meeting. The </w:t>
+      </w:r>
+      <w:proofErr w:type="spellStart"/>
+      <w:r>
+        <w:t>SVb</w:t>
+      </w:r>
+      <w:proofErr w:type="spellEnd"/>
+      <w:r>
+        <w:t xml:space="preserve"> employee has to admit the retiree into the call when they join the meeting. The retiree can join the call through a link sent by email, SMS, or WhatsApp. After the meeting is finished, the </w:t>
+      </w:r>
+      <w:proofErr w:type="spellStart"/>
+      <w:r>
+        <w:t>SVb</w:t>
+      </w:r>
+      <w:proofErr w:type="spellEnd"/>
+      <w:r>
+        <w:t xml:space="preserve"> employee can end the call, and the system will log the start and end. times of the call. Figures 8 to 12 depict how the video call process should work.</w:t>
       </w:r>
     </w:p>
     <w:p>
@@ -2180,7 +2287,7 @@
                     <pic:cNvPicPr/>
                   </pic:nvPicPr>
                   <pic:blipFill>
-                    <a:blip r:embed="rId14">
+                    <a:blip r:embed="rId16">
                       <a:extLst>
                         <a:ext uri="{28A0092B-C50C-407E-A947-70E740481C1C}">
                           <a14:useLocalDpi xmlns:a14="http://schemas.microsoft.com/office/drawing/2010/main" val="0"/>
@@ -2230,6 +2337,9 @@
         <w:t>8</w:t>
       </w:r>
       <w:r>
+        <w:rPr>
+          <w:noProof/>
+        </w:rPr>
         <w:fldChar w:fldCharType="end"/>
       </w:r>
       <w:r>
@@ -2260,7 +2370,7 @@
                     <pic:cNvPicPr/>
                   </pic:nvPicPr>
                   <pic:blipFill>
-                    <a:blip r:embed="rId19">
+                    <a:blip r:embed="rId21">
                       <a:extLst>
                         <a:ext uri="{28A0092B-C50C-407E-A947-70E740481C1C}">
                           <a14:useLocalDpi xmlns:a14="http://schemas.microsoft.com/office/drawing/2010/main" val="0"/>
@@ -2310,6 +2420,9 @@
         <w:t>9</w:t>
       </w:r>
       <w:r>
+        <w:rPr>
+          <w:noProof/>
+        </w:rPr>
         <w:fldChar w:fldCharType="end"/>
       </w:r>
       <w:r>
@@ -2341,7 +2454,7 @@
                     <pic:cNvPicPr/>
                   </pic:nvPicPr>
                   <pic:blipFill>
-                    <a:blip r:embed="rId20">
+                    <a:blip r:embed="rId22">
                       <a:extLst>
                         <a:ext uri="{28A0092B-C50C-407E-A947-70E740481C1C}">
                           <a14:useLocalDpi xmlns:a14="http://schemas.microsoft.com/office/drawing/2010/main" val="0"/>
@@ -2391,13 +2504,21 @@
         <w:t>10</w:t>
       </w:r>
       <w:r>
+        <w:rPr>
+          <w:noProof/>
+        </w:rPr>
         <w:fldChar w:fldCharType="end"/>
       </w:r>
       <w:r>
         <w:t xml:space="preserve">: </w:t>
       </w:r>
-      <w:r>
-        <w:t>SVb employee joined the meeting.</w:t>
+      <w:proofErr w:type="spellStart"/>
+      <w:r>
+        <w:t>SVb</w:t>
+      </w:r>
+      <w:proofErr w:type="spellEnd"/>
+      <w:r>
+        <w:t xml:space="preserve"> employee joined the meeting.</w:t>
       </w:r>
     </w:p>
     <w:p>
@@ -2424,7 +2545,7 @@
                     <pic:cNvPicPr/>
                   </pic:nvPicPr>
                   <pic:blipFill>
-                    <a:blip r:embed="rId21">
+                    <a:blip r:embed="rId23">
                       <a:extLst>
                         <a:ext uri="{28A0092B-C50C-407E-A947-70E740481C1C}">
                           <a14:useLocalDpi xmlns:a14="http://schemas.microsoft.com/office/drawing/2010/main" val="0"/>
@@ -2474,6 +2595,9 @@
         <w:t>11</w:t>
       </w:r>
       <w:r>
+        <w:rPr>
+          <w:noProof/>
+        </w:rPr>
         <w:fldChar w:fldCharType="end"/>
       </w:r>
       <w:r>
@@ -2505,7 +2629,7 @@
                     <pic:cNvPicPr/>
                   </pic:nvPicPr>
                   <pic:blipFill>
-                    <a:blip r:embed="rId22">
+                    <a:blip r:embed="rId24">
                       <a:extLst>
                         <a:ext uri="{28A0092B-C50C-407E-A947-70E740481C1C}">
                           <a14:useLocalDpi xmlns:a14="http://schemas.microsoft.com/office/drawing/2010/main" val="0"/>
@@ -2555,6 +2679,9 @@
         <w:t>12</w:t>
       </w:r>
       <w:r>
+        <w:rPr>
+          <w:noProof/>
+        </w:rPr>
         <w:fldChar w:fldCharType="end"/>
       </w:r>
       <w:r>
@@ -2828,6 +2955,13 @@
         </w:rPr>
         <w:t>Zoom</w:t>
       </w:r>
+      <w:r>
+        <w:rPr>
+          <w:b/>
+          <w:bCs/>
+        </w:rPr>
+        <w:t xml:space="preserve"> (tested)</w:t>
+      </w:r>
     </w:p>
     <w:p>
       <w:pPr>
@@ -2961,288 +3095,40 @@
         </w:rPr>
         <w:t xml:space="preserve"> for regular users</w:t>
       </w:r>
-    </w:p>
-    <w:p>
-      <w:pPr>
-        <w:pStyle w:val="ListParagraph"/>
-        <w:numPr>
-          <w:ilvl w:val="0"/>
-          <w:numId w:val="15"/>
-        </w:numPr>
-      </w:pPr>
-      <w:r>
-        <w:t>You can use the web version</w:t>
-      </w:r>
-      <w:r>
-        <w:t xml:space="preserve"> or app</w:t>
-      </w:r>
-      <w:r>
-        <w:t xml:space="preserve"> on desktop.</w:t>
-      </w:r>
-    </w:p>
-    <w:p>
-      <w:pPr>
-        <w:pStyle w:val="ListParagraph"/>
-        <w:numPr>
-          <w:ilvl w:val="0"/>
-          <w:numId w:val="15"/>
-        </w:numPr>
-      </w:pPr>
-      <w:r>
-        <w:t>You need to download the app on mobile.</w:t>
-      </w:r>
-    </w:p>
-    <w:p>
-      <w:pPr>
-        <w:pStyle w:val="ListParagraph"/>
-        <w:numPr>
-          <w:ilvl w:val="0"/>
-          <w:numId w:val="15"/>
-        </w:numPr>
-      </w:pPr>
-      <w:r>
-        <w:t xml:space="preserve">The web version </w:t>
-      </w:r>
-      <w:r>
-        <w:t xml:space="preserve">stays active </w:t>
-      </w:r>
-      <w:r>
-        <w:t xml:space="preserve">for only 14 days, after that you need to relog </w:t>
-      </w:r>
-      <w:r>
-        <w:t xml:space="preserve">in </w:t>
-      </w:r>
-      <w:r>
-        <w:t>with the mobile app.</w:t>
-      </w:r>
-    </w:p>
-    <w:p>
-      <w:pPr>
-        <w:pStyle w:val="ListParagraph"/>
-        <w:numPr>
-          <w:ilvl w:val="0"/>
-          <w:numId w:val="15"/>
-        </w:numPr>
-      </w:pPr>
-      <w:r>
-        <w:t>WhatsApp account can be connected at max to 5 devices.</w:t>
-      </w:r>
-    </w:p>
-    <w:p>
-      <w:pPr>
-        <w:pStyle w:val="ListParagraph"/>
-        <w:numPr>
-          <w:ilvl w:val="0"/>
-          <w:numId w:val="15"/>
-        </w:numPr>
-      </w:pPr>
-      <w:r>
-        <w:t>Everyone has it.</w:t>
-      </w:r>
-    </w:p>
-    <w:p/>
-    <w:p>
-      <w:pPr>
-        <w:pStyle w:val="ListParagraph"/>
-        <w:numPr>
-          <w:ilvl w:val="0"/>
-          <w:numId w:val="13"/>
-        </w:numPr>
-      </w:pPr>
       <w:r>
         <w:rPr>
           <w:b/>
           <w:bCs/>
         </w:rPr>
-        <w:t>Skype</w:t>
-      </w:r>
-    </w:p>
-    <w:p>
-      <w:pPr>
-        <w:pStyle w:val="ListParagraph"/>
-        <w:numPr>
-          <w:ilvl w:val="0"/>
-          <w:numId w:val="16"/>
-        </w:numPr>
-      </w:pPr>
-      <w:r>
-        <w:t>You can use skype without creating an account.</w:t>
-      </w:r>
-    </w:p>
-    <w:p>
-      <w:pPr>
-        <w:pStyle w:val="ListParagraph"/>
-        <w:numPr>
-          <w:ilvl w:val="0"/>
-          <w:numId w:val="16"/>
-        </w:numPr>
-      </w:pPr>
-      <w:r>
-        <w:t>Invite to call with link.</w:t>
-      </w:r>
-    </w:p>
-    <w:p>
-      <w:pPr>
-        <w:pStyle w:val="ListParagraph"/>
-        <w:numPr>
-          <w:ilvl w:val="0"/>
-          <w:numId w:val="16"/>
-        </w:numPr>
-      </w:pPr>
-      <w:r>
-        <w:t>You need to download the app on mobile to use skype.</w:t>
-      </w:r>
-    </w:p>
-    <w:p>
-      <w:pPr>
-        <w:pStyle w:val="ListParagraph"/>
-        <w:numPr>
-          <w:ilvl w:val="0"/>
-          <w:numId w:val="16"/>
-        </w:numPr>
-      </w:pPr>
-      <w:r>
-        <w:t>Easy to use and understandable.</w:t>
-      </w:r>
-    </w:p>
-    <w:p>
-      <w:pPr>
-        <w:pStyle w:val="ListParagraph"/>
-        <w:numPr>
-          <w:ilvl w:val="0"/>
-          <w:numId w:val="16"/>
-        </w:numPr>
-      </w:pPr>
-      <w:r>
-        <w:t>Can t</w:t>
-      </w:r>
-      <w:r>
-        <w:t>rack how long the call is</w:t>
-      </w:r>
-      <w:r>
-        <w:t>.</w:t>
-      </w:r>
-    </w:p>
-    <w:p>
-      <w:pPr>
-        <w:pStyle w:val="ListParagraph"/>
-        <w:numPr>
-          <w:ilvl w:val="0"/>
-          <w:numId w:val="16"/>
-        </w:numPr>
-      </w:pPr>
-      <w:r>
-        <w:t>On desktop you can use the browser or app.</w:t>
-      </w:r>
-    </w:p>
-    <w:p>
-      <w:pPr>
-        <w:pStyle w:val="ListParagraph"/>
-        <w:numPr>
-          <w:ilvl w:val="0"/>
-          <w:numId w:val="16"/>
-        </w:numPr>
-      </w:pPr>
-      <w:r>
-        <w:t>Can join through an old invite link (3 days old).</w:t>
-      </w:r>
-    </w:p>
-    <w:p/>
-    <w:p>
-      <w:pPr>
-        <w:pStyle w:val="ListParagraph"/>
-        <w:numPr>
-          <w:ilvl w:val="0"/>
-          <w:numId w:val="13"/>
-        </w:numPr>
-      </w:pPr>
+        <w:t>/ personal use</w:t>
+      </w:r>
       <w:r>
         <w:rPr>
           <w:b/>
           <w:bCs/>
         </w:rPr>
-        <w:t>Microsoft teams</w:t>
-      </w:r>
-    </w:p>
-    <w:p>
-      <w:pPr>
-        <w:pStyle w:val="ListParagraph"/>
-        <w:numPr>
-          <w:ilvl w:val="0"/>
-          <w:numId w:val="17"/>
-        </w:numPr>
-      </w:pPr>
-      <w:r>
-        <w:t>You have to have an account to receive the video call and to make the</w:t>
-      </w:r>
-      <w:r>
-        <w:t xml:space="preserve"> video</w:t>
-      </w:r>
-      <w:r>
-        <w:t xml:space="preserve"> call.</w:t>
-      </w:r>
-    </w:p>
-    <w:p>
-      <w:pPr>
-        <w:pStyle w:val="ListParagraph"/>
-        <w:numPr>
-          <w:ilvl w:val="0"/>
-          <w:numId w:val="17"/>
-        </w:numPr>
-      </w:pPr>
-      <w:r>
-        <w:t>The video call can be scheduled or directly called.</w:t>
-      </w:r>
-    </w:p>
-    <w:p>
-      <w:pPr>
-        <w:pStyle w:val="ListParagraph"/>
-        <w:numPr>
-          <w:ilvl w:val="0"/>
-          <w:numId w:val="17"/>
-        </w:numPr>
-      </w:pPr>
-      <w:r>
-        <w:t>Invite to video call meeting with link.</w:t>
-      </w:r>
-    </w:p>
-    <w:p>
-      <w:pPr>
-        <w:pStyle w:val="ListParagraph"/>
-        <w:numPr>
-          <w:ilvl w:val="0"/>
-          <w:numId w:val="17"/>
-        </w:numPr>
-      </w:pPr>
-      <w:r>
-        <w:t>The scheduler has to admit people to the video call.</w:t>
-      </w:r>
-    </w:p>
-    <w:p>
-      <w:pPr>
-        <w:pStyle w:val="ListParagraph"/>
-        <w:numPr>
-          <w:ilvl w:val="0"/>
-          <w:numId w:val="17"/>
-        </w:numPr>
-      </w:pPr>
-      <w:r>
-        <w:t xml:space="preserve">More for </w:t>
-      </w:r>
-      <w:r>
-        <w:t xml:space="preserve">organizing </w:t>
-      </w:r>
-      <w:r>
-        <w:t>company and education</w:t>
-      </w:r>
-      <w:r>
-        <w:t>al</w:t>
-      </w:r>
-      <w:r>
-        <w:t xml:space="preserve"> meeting</w:t>
-      </w:r>
-      <w:r>
-        <w:t>s</w:t>
+        <w:t xml:space="preserve"> (tested)</w:t>
+      </w:r>
+    </w:p>
+    <w:p>
+      <w:pPr>
+        <w:pStyle w:val="ListParagraph"/>
+        <w:numPr>
+          <w:ilvl w:val="0"/>
+          <w:numId w:val="15"/>
+        </w:numPr>
+      </w:pPr>
+      <w:r>
+        <w:t>You can use the web version</w:t>
+      </w:r>
+      <w:r>
+        <w:t xml:space="preserve"> or </w:t>
+      </w:r>
+      <w:r>
+        <w:t>desktop</w:t>
+      </w:r>
+      <w:r>
+        <w:t xml:space="preserve"> app</w:t>
       </w:r>
       <w:r>
         <w:t>.</w:t>
@@ -3253,659 +3139,203 @@
         <w:pStyle w:val="ListParagraph"/>
         <w:numPr>
           <w:ilvl w:val="0"/>
-          <w:numId w:val="17"/>
-        </w:numPr>
-      </w:pPr>
-      <w:r>
-        <w:t>You have to download the app on mobile to use.</w:t>
-      </w:r>
-    </w:p>
-    <w:p>
-      <w:pPr>
-        <w:pStyle w:val="ListParagraph"/>
-        <w:numPr>
-          <w:ilvl w:val="0"/>
-          <w:numId w:val="17"/>
-        </w:numPr>
-      </w:pPr>
-      <w:r>
-        <w:t xml:space="preserve">On desktop you can </w:t>
-      </w:r>
-      <w:r>
-        <w:t xml:space="preserve">use </w:t>
-      </w:r>
-      <w:r>
-        <w:t>the browser or the app.</w:t>
-      </w:r>
-    </w:p>
-    <w:p/>
-    <w:p>
-      <w:pPr>
-        <w:pStyle w:val="ListParagraph"/>
-        <w:numPr>
-          <w:ilvl w:val="0"/>
-          <w:numId w:val="13"/>
-        </w:numPr>
-      </w:pPr>
+          <w:numId w:val="15"/>
+        </w:numPr>
+      </w:pPr>
+      <w:r>
+        <w:t>You need to download the app on mobile.</w:t>
+      </w:r>
+    </w:p>
+    <w:p>
+      <w:pPr>
+        <w:pStyle w:val="ListParagraph"/>
+        <w:numPr>
+          <w:ilvl w:val="0"/>
+          <w:numId w:val="15"/>
+        </w:numPr>
+      </w:pPr>
+      <w:r>
+        <w:t>You need to have a phone number to use this.</w:t>
+      </w:r>
+    </w:p>
+    <w:p>
+      <w:pPr>
+        <w:pStyle w:val="ListParagraph"/>
+        <w:numPr>
+          <w:ilvl w:val="0"/>
+          <w:numId w:val="15"/>
+        </w:numPr>
+      </w:pPr>
+      <w:r>
+        <w:t xml:space="preserve">You need to scan the QR-code on the </w:t>
+      </w:r>
+      <w:r>
+        <w:t>web version and desktop app from the mobile app to use the web version or desktop app.</w:t>
+      </w:r>
+    </w:p>
+    <w:p>
+      <w:pPr>
+        <w:pStyle w:val="ListParagraph"/>
+        <w:numPr>
+          <w:ilvl w:val="0"/>
+          <w:numId w:val="15"/>
+        </w:numPr>
+      </w:pPr>
+      <w:r>
+        <w:t xml:space="preserve">The web version </w:t>
+      </w:r>
+      <w:r>
+        <w:t xml:space="preserve">stays active </w:t>
+      </w:r>
+      <w:r>
+        <w:t>as long as you keep using the mobile app version. After 14 days of inactivity on the mobile app, it will log the user out of the web version.</w:t>
+      </w:r>
+      <w:r>
+        <w:t xml:space="preserve"> (</w:t>
+      </w:r>
       <w:r>
         <w:rPr>
           <w:b/>
           <w:bCs/>
         </w:rPr>
-        <w:t>Jitsi</w:t>
+        <w:t>Still testing</w:t>
+      </w:r>
+      <w:r>
+        <w:t>)</w:t>
+      </w:r>
+    </w:p>
+    <w:p>
+      <w:pPr>
+        <w:pStyle w:val="ListParagraph"/>
+        <w:numPr>
+          <w:ilvl w:val="0"/>
+          <w:numId w:val="15"/>
+        </w:numPr>
+      </w:pPr>
+      <w:r>
+        <w:t>You have to relog on the web and desktop app with your mobile app.</w:t>
+      </w:r>
+    </w:p>
+    <w:p>
+      <w:pPr>
+        <w:pStyle w:val="ListParagraph"/>
+        <w:numPr>
+          <w:ilvl w:val="0"/>
+          <w:numId w:val="15"/>
+        </w:numPr>
+      </w:pPr>
+      <w:r>
+        <w:t>WhatsApp account can be connected at max to 5 devices.</w:t>
+      </w:r>
+    </w:p>
+    <w:p>
+      <w:pPr>
+        <w:pStyle w:val="ListParagraph"/>
+        <w:numPr>
+          <w:ilvl w:val="0"/>
+          <w:numId w:val="15"/>
+        </w:numPr>
+      </w:pPr>
+      <w:r>
+        <w:t>Everyone has it.</w:t>
+      </w:r>
+    </w:p>
+    <w:p>
+      <w:pPr>
+        <w:pStyle w:val="ListParagraph"/>
+        <w:numPr>
+          <w:ilvl w:val="0"/>
+          <w:numId w:val="15"/>
+        </w:numPr>
+      </w:pPr>
+      <w:r>
+        <w:t>The app version on the desktop is still active for 17 days</w:t>
+      </w:r>
+      <w:r>
+        <w:t>.</w:t>
+      </w:r>
+      <w:r>
+        <w:t xml:space="preserve"> (</w:t>
       </w:r>
       <w:r>
         <w:rPr>
           <w:b/>
           <w:bCs/>
         </w:rPr>
-        <w:t xml:space="preserve"> Meet</w:t>
-      </w:r>
-    </w:p>
-    <w:p>
-      <w:pPr>
-        <w:pStyle w:val="ListParagraph"/>
-        <w:numPr>
-          <w:ilvl w:val="0"/>
-          <w:numId w:val="18"/>
-        </w:numPr>
-      </w:pPr>
-      <w:r>
-        <w:t>Has to have an account to make the video call.</w:t>
-      </w:r>
-    </w:p>
-    <w:p>
-      <w:pPr>
-        <w:pStyle w:val="ListParagraph"/>
-        <w:numPr>
-          <w:ilvl w:val="0"/>
-          <w:numId w:val="18"/>
-        </w:numPr>
-      </w:pPr>
-      <w:r>
-        <w:t>Need to name the room meeting.</w:t>
-      </w:r>
-    </w:p>
-    <w:p>
-      <w:pPr>
-        <w:pStyle w:val="ListParagraph"/>
-        <w:numPr>
-          <w:ilvl w:val="0"/>
-          <w:numId w:val="18"/>
-        </w:numPr>
-      </w:pPr>
-      <w:r>
-        <w:t>Room name needs to be unique because anyone can join if the name is easily found.</w:t>
-      </w:r>
-    </w:p>
-    <w:p>
-      <w:pPr>
-        <w:pStyle w:val="ListParagraph"/>
-        <w:numPr>
-          <w:ilvl w:val="0"/>
-          <w:numId w:val="18"/>
-        </w:numPr>
-      </w:pPr>
-      <w:r>
-        <w:t>Track how long the call is going.</w:t>
-      </w:r>
-    </w:p>
-    <w:p>
-      <w:pPr>
-        <w:pStyle w:val="ListParagraph"/>
-        <w:numPr>
-          <w:ilvl w:val="0"/>
-          <w:numId w:val="18"/>
-        </w:numPr>
-      </w:pPr>
-      <w:r>
-        <w:t xml:space="preserve">Can join the call with or without </w:t>
-      </w:r>
-      <w:r>
-        <w:t>inputting</w:t>
-      </w:r>
-      <w:r>
-        <w:t xml:space="preserve"> a name.</w:t>
-      </w:r>
-    </w:p>
-    <w:p>
-      <w:pPr>
-        <w:pStyle w:val="ListParagraph"/>
-        <w:numPr>
-          <w:ilvl w:val="0"/>
-          <w:numId w:val="18"/>
-        </w:numPr>
-      </w:pPr>
-      <w:r>
-        <w:t>Can invite through link.</w:t>
-      </w:r>
-    </w:p>
-    <w:p>
-      <w:pPr>
-        <w:pStyle w:val="ListParagraph"/>
-        <w:numPr>
-          <w:ilvl w:val="0"/>
-          <w:numId w:val="18"/>
-        </w:numPr>
-      </w:pPr>
-      <w:r>
-        <w:lastRenderedPageBreak/>
-        <w:t>On desktop you can use the browser.</w:t>
-      </w:r>
-    </w:p>
-    <w:p>
-      <w:pPr>
-        <w:pStyle w:val="ListParagraph"/>
-        <w:numPr>
-          <w:ilvl w:val="0"/>
-          <w:numId w:val="18"/>
-        </w:numPr>
-      </w:pPr>
-      <w:r>
-        <w:t>Mobile can join the call via browser or app.</w:t>
-      </w:r>
-    </w:p>
-    <w:p>
-      <w:pPr>
-        <w:pStyle w:val="ListParagraph"/>
-        <w:numPr>
-          <w:ilvl w:val="0"/>
-          <w:numId w:val="18"/>
-        </w:numPr>
-      </w:pPr>
-      <w:r>
-        <w:t xml:space="preserve">Guest can’t start the video call it has </w:t>
-      </w:r>
-      <w:r>
-        <w:t>to be the one with an account.</w:t>
-      </w:r>
-    </w:p>
-    <w:p>
-      <w:pPr>
-        <w:pStyle w:val="ListParagraph"/>
-        <w:numPr>
-          <w:ilvl w:val="0"/>
-          <w:numId w:val="18"/>
-        </w:numPr>
-      </w:pPr>
-      <w:r>
-        <w:t>Can rejoin the video call through an old invite link (3 days old).</w:t>
-      </w:r>
-    </w:p>
-    <w:p>
-      <w:pPr>
-        <w:pStyle w:val="ListParagraph"/>
-        <w:numPr>
-          <w:ilvl w:val="0"/>
-          <w:numId w:val="18"/>
-        </w:numPr>
-      </w:pPr>
-      <w:r>
-        <w:t>Api free to use, depending on active monthly users.</w:t>
-      </w:r>
-    </w:p>
-    <w:p/>
-    <w:p>
-      <w:pPr>
-        <w:pStyle w:val="ListParagraph"/>
-        <w:numPr>
-          <w:ilvl w:val="0"/>
-          <w:numId w:val="13"/>
-        </w:numPr>
-      </w:pPr>
+        <w:t>S</w:t>
+      </w:r>
       <w:r>
         <w:rPr>
           <w:b/>
           <w:bCs/>
         </w:rPr>
-        <w:t>Talky</w:t>
-      </w:r>
-    </w:p>
-    <w:p>
-      <w:pPr>
-        <w:pStyle w:val="ListParagraph"/>
-        <w:numPr>
-          <w:ilvl w:val="0"/>
-          <w:numId w:val="19"/>
-        </w:numPr>
-      </w:pPr>
-      <w:r>
-        <w:t>You don’t have to have an account to make the video call.</w:t>
-      </w:r>
-    </w:p>
-    <w:p>
-      <w:pPr>
-        <w:pStyle w:val="ListParagraph"/>
-        <w:numPr>
-          <w:ilvl w:val="0"/>
-          <w:numId w:val="19"/>
-        </w:numPr>
-      </w:pPr>
-      <w:r>
-        <w:t xml:space="preserve">You need to </w:t>
-      </w:r>
-      <w:r>
-        <w:t xml:space="preserve">choose </w:t>
-      </w:r>
-      <w:r>
-        <w:t>a unique name for the video call meeting.</w:t>
-      </w:r>
-    </w:p>
-    <w:p>
-      <w:pPr>
-        <w:pStyle w:val="ListParagraph"/>
-        <w:numPr>
-          <w:ilvl w:val="0"/>
-          <w:numId w:val="19"/>
-        </w:numPr>
-      </w:pPr>
-      <w:r>
-        <w:t>You can lock the room, so strangers can’t join the room without the code.</w:t>
-      </w:r>
-    </w:p>
-    <w:p>
-      <w:pPr>
-        <w:pStyle w:val="ListParagraph"/>
-        <w:numPr>
-          <w:ilvl w:val="0"/>
-          <w:numId w:val="19"/>
-        </w:numPr>
-      </w:pPr>
-      <w:r>
-        <w:t>Phone can join through link.</w:t>
-      </w:r>
-    </w:p>
-    <w:p>
-      <w:pPr>
-        <w:pStyle w:val="ListParagraph"/>
-        <w:numPr>
-          <w:ilvl w:val="0"/>
-          <w:numId w:val="19"/>
-        </w:numPr>
-      </w:pPr>
-      <w:r>
-        <w:t>Interface of the browser version is a bit w</w:t>
-      </w:r>
-      <w:r>
-        <w:t xml:space="preserve">onky, everything on the interface </w:t>
-      </w:r>
-      <w:r>
-        <w:t>is</w:t>
-      </w:r>
-      <w:r>
-        <w:t xml:space="preserve"> compact, on each component</w:t>
-      </w:r>
-      <w:r>
-        <w:t>.</w:t>
-      </w:r>
-    </w:p>
-    <w:p>
-      <w:pPr>
-        <w:pStyle w:val="ListParagraph"/>
-        <w:numPr>
-          <w:ilvl w:val="0"/>
-          <w:numId w:val="19"/>
-        </w:numPr>
-      </w:pPr>
-      <w:r>
-        <w:t>Everyone can kick each other from the video call.</w:t>
-      </w:r>
-    </w:p>
-    <w:p>
-      <w:pPr>
-        <w:pStyle w:val="ListParagraph"/>
-        <w:numPr>
-          <w:ilvl w:val="0"/>
-          <w:numId w:val="19"/>
-        </w:numPr>
-      </w:pPr>
-      <w:r>
-        <w:t>Max 6 people in call.</w:t>
-      </w:r>
-    </w:p>
-    <w:p>
-      <w:pPr>
-        <w:pStyle w:val="ListParagraph"/>
-        <w:numPr>
-          <w:ilvl w:val="0"/>
-          <w:numId w:val="19"/>
-        </w:numPr>
-      </w:pPr>
-      <w:r>
-        <w:t>Can join old invite link.</w:t>
-      </w:r>
-    </w:p>
-    <w:p>
-      <w:pPr>
-        <w:pStyle w:val="ListParagraph"/>
-        <w:numPr>
-          <w:ilvl w:val="0"/>
-          <w:numId w:val="19"/>
-        </w:numPr>
-      </w:pPr>
+        <w:t>till testing how long the session is</w:t>
+      </w:r>
+      <w:r>
+        <w:t>)</w:t>
+      </w:r>
+    </w:p>
+    <w:p>
+      <w:pPr>
+        <w:pStyle w:val="ListParagraph"/>
+        <w:numPr>
+          <w:ilvl w:val="0"/>
+          <w:numId w:val="15"/>
+        </w:numPr>
+      </w:pPr>
+      <w:r>
+        <w:t>You can’t make a video call on the web version.</w:t>
+      </w:r>
+    </w:p>
+    <w:p>
+      <w:pPr>
+        <w:pStyle w:val="ListParagraph"/>
+        <w:numPr>
+          <w:ilvl w:val="0"/>
+          <w:numId w:val="15"/>
+        </w:numPr>
+      </w:pPr>
+      <w:r>
+        <w:t>You can make a video call on the desktop app.</w:t>
+      </w:r>
+    </w:p>
+    <w:p>
+      <w:pPr>
+        <w:pStyle w:val="ListParagraph"/>
+        <w:numPr>
+          <w:ilvl w:val="0"/>
+          <w:numId w:val="15"/>
+        </w:numPr>
+      </w:pPr>
+      <w:r>
+        <w:t>*</w:t>
+      </w:r>
       <w:r>
         <w:rPr>
           <w:b/>
           <w:bCs/>
         </w:rPr>
-        <w:t>NEED TO TEST ON THE IPHONE</w:t>
-      </w:r>
-    </w:p>
-    <w:p/>
-    <w:p>
-      <w:pPr>
-        <w:pStyle w:val="ListParagraph"/>
-        <w:numPr>
-          <w:ilvl w:val="0"/>
-          <w:numId w:val="13"/>
-        </w:numPr>
-      </w:pPr>
+        <w:t>Need to test</w:t>
+      </w:r>
+      <w:r>
+        <w:t xml:space="preserve"> </w:t>
+      </w:r>
       <w:r>
         <w:rPr>
           <w:b/>
           <w:bCs/>
         </w:rPr>
-        <w:t>JumpChat</w:t>
-      </w:r>
-    </w:p>
-    <w:p>
-      <w:pPr>
-        <w:pStyle w:val="ListParagraph"/>
-        <w:numPr>
-          <w:ilvl w:val="0"/>
-          <w:numId w:val="20"/>
-        </w:numPr>
-      </w:pPr>
-      <w:r>
-        <w:t>You don’t have to create an account.</w:t>
-      </w:r>
-    </w:p>
-    <w:p>
-      <w:pPr>
-        <w:pStyle w:val="ListParagraph"/>
-        <w:numPr>
-          <w:ilvl w:val="0"/>
-          <w:numId w:val="20"/>
-        </w:numPr>
-      </w:pPr>
-      <w:r>
-        <w:t>It auto generates a room code for you.</w:t>
-      </w:r>
-    </w:p>
-    <w:p>
-      <w:pPr>
-        <w:pStyle w:val="ListParagraph"/>
-        <w:numPr>
-          <w:ilvl w:val="0"/>
-          <w:numId w:val="20"/>
-        </w:numPr>
-      </w:pPr>
-      <w:r>
-        <w:t>It</w:t>
-      </w:r>
-      <w:r>
-        <w:t xml:space="preserve"> i</w:t>
-      </w:r>
-      <w:r>
-        <w:t>s browser based on desktop.</w:t>
-      </w:r>
-    </w:p>
-    <w:p>
-      <w:pPr>
-        <w:pStyle w:val="ListParagraph"/>
-        <w:numPr>
-          <w:ilvl w:val="0"/>
-          <w:numId w:val="20"/>
-        </w:numPr>
-      </w:pPr>
-      <w:r>
-        <w:t>You can use the browser on the phone to video call, but it won’t work on iPhone.</w:t>
-      </w:r>
-    </w:p>
-    <w:p>
-      <w:pPr>
-        <w:pStyle w:val="ListParagraph"/>
-        <w:numPr>
-          <w:ilvl w:val="0"/>
-          <w:numId w:val="20"/>
-        </w:numPr>
-      </w:pPr>
-      <w:r>
-        <w:t>You can reuse the old invite link (3 days).</w:t>
-      </w:r>
-    </w:p>
-    <w:p>
-      <w:pPr>
-        <w:pStyle w:val="ListParagraph"/>
-        <w:numPr>
-          <w:ilvl w:val="0"/>
-          <w:numId w:val="20"/>
-        </w:numPr>
-      </w:pPr>
-      <w:r>
-        <w:t>Anyone that knows the room code, can join.</w:t>
-      </w:r>
-    </w:p>
-    <w:p>
-      <w:pPr>
-        <w:pStyle w:val="ListParagraph"/>
-        <w:numPr>
-          <w:ilvl w:val="0"/>
-          <w:numId w:val="20"/>
-        </w:numPr>
-      </w:pPr>
-      <w:r>
-        <w:t xml:space="preserve">The video on the phone is </w:t>
-      </w:r>
-      <w:r>
-        <w:t xml:space="preserve">wonky, sometimes the video of the other person in the call </w:t>
-      </w:r>
-      <w:r>
-        <w:t xml:space="preserve">is </w:t>
-      </w:r>
-      <w:r>
-        <w:t>too big to fit the screen or it fit just right at the top. If you rotate the phone horizontally, it will be just right.</w:t>
-      </w:r>
-    </w:p>
-    <w:p>
-      <w:pPr>
-        <w:pStyle w:val="ListParagraph"/>
-        <w:numPr>
-          <w:ilvl w:val="0"/>
-          <w:numId w:val="20"/>
-        </w:numPr>
-      </w:pPr>
-      <w:r>
-        <w:t>All communications are encrypted in the video call.</w:t>
-      </w:r>
-    </w:p>
-    <w:p>
-      <w:pPr>
-        <w:pStyle w:val="ListParagraph"/>
-        <w:numPr>
-          <w:ilvl w:val="0"/>
-          <w:numId w:val="20"/>
-        </w:numPr>
-      </w:pPr>
-      <w:r>
-        <w:t>No limits to</w:t>
-      </w:r>
-      <w:r>
-        <w:t xml:space="preserve"> the</w:t>
-      </w:r>
-      <w:r>
-        <w:t xml:space="preserve"> </w:t>
-      </w:r>
-      <w:r>
-        <w:t>number of</w:t>
-      </w:r>
-      <w:r>
-        <w:t xml:space="preserve"> people, except for bandwidth.</w:t>
-      </w:r>
-    </w:p>
-    <w:p/>
-    <w:p>
-      <w:pPr>
-        <w:pStyle w:val="ListParagraph"/>
-        <w:numPr>
-          <w:ilvl w:val="0"/>
-          <w:numId w:val="13"/>
-        </w:numPr>
-      </w:pPr>
+        <w:t>video call</w:t>
+      </w:r>
       <w:r>
         <w:rPr>
           <w:b/>
           <w:bCs/>
         </w:rPr>
-        <w:t>WebRoom</w:t>
-      </w:r>
-    </w:p>
-    <w:p>
-      <w:pPr>
-        <w:pStyle w:val="ListParagraph"/>
-        <w:numPr>
-          <w:ilvl w:val="0"/>
-          <w:numId w:val="21"/>
-        </w:numPr>
-      </w:pPr>
-      <w:r>
-        <w:t>You have to enter a name and an email address to start the video call.</w:t>
-      </w:r>
-    </w:p>
-    <w:p>
-      <w:pPr>
-        <w:pStyle w:val="ListParagraph"/>
-        <w:numPr>
-          <w:ilvl w:val="0"/>
-          <w:numId w:val="21"/>
-        </w:numPr>
-      </w:pPr>
-      <w:r>
-        <w:t xml:space="preserve">The </w:t>
-      </w:r>
-      <w:r>
-        <w:t>email address can be a fake address.</w:t>
-      </w:r>
-    </w:p>
-    <w:p>
-      <w:pPr>
-        <w:pStyle w:val="ListParagraph"/>
-        <w:numPr>
-          <w:ilvl w:val="0"/>
-          <w:numId w:val="21"/>
-        </w:numPr>
-      </w:pPr>
-      <w:r>
-        <w:t>The email is just to log the session.</w:t>
-      </w:r>
-    </w:p>
-    <w:p>
-      <w:pPr>
-        <w:pStyle w:val="ListParagraph"/>
-        <w:numPr>
-          <w:ilvl w:val="0"/>
-          <w:numId w:val="21"/>
-        </w:numPr>
-      </w:pPr>
-      <w:r>
-        <w:t>You can keep trying the free session with the same email address.</w:t>
-      </w:r>
-    </w:p>
-    <w:p>
-      <w:pPr>
-        <w:pStyle w:val="ListParagraph"/>
-        <w:numPr>
-          <w:ilvl w:val="0"/>
-          <w:numId w:val="21"/>
-        </w:numPr>
-      </w:pPr>
-      <w:r>
-        <w:t>The free session is only 20 minutes long.</w:t>
-      </w:r>
-    </w:p>
-    <w:p>
-      <w:pPr>
-        <w:pStyle w:val="ListParagraph"/>
-        <w:numPr>
-          <w:ilvl w:val="0"/>
-          <w:numId w:val="21"/>
-        </w:numPr>
-      </w:pPr>
-      <w:r>
-        <w:t>The free session can hold up to 12 people in the call.</w:t>
-      </w:r>
-    </w:p>
-    <w:p>
-      <w:pPr>
-        <w:pStyle w:val="ListParagraph"/>
-        <w:numPr>
-          <w:ilvl w:val="0"/>
-          <w:numId w:val="21"/>
-        </w:numPr>
-      </w:pPr>
-      <w:r>
-        <w:lastRenderedPageBreak/>
-        <w:t>You have to do a lot</w:t>
-      </w:r>
-      <w:r>
-        <w:t xml:space="preserve"> of</w:t>
-      </w:r>
-      <w:r>
-        <w:t xml:space="preserve"> checks before you join the call. Like mic check etc.</w:t>
-      </w:r>
-    </w:p>
-    <w:p>
-      <w:pPr>
-        <w:pStyle w:val="ListParagraph"/>
-        <w:numPr>
-          <w:ilvl w:val="0"/>
-          <w:numId w:val="21"/>
-        </w:numPr>
-      </w:pPr>
-      <w:r>
-        <w:t>Can’t use the old invite links.</w:t>
-      </w:r>
-    </w:p>
-    <w:p>
-      <w:pPr>
-        <w:pStyle w:val="ListParagraph"/>
-        <w:numPr>
-          <w:ilvl w:val="0"/>
-          <w:numId w:val="21"/>
-        </w:numPr>
-      </w:pPr>
-      <w:r>
-        <w:t>Tracks how many minutes you have left before the session ends.</w:t>
-      </w:r>
-    </w:p>
-    <w:p>
-      <w:pPr>
-        <w:pStyle w:val="ListParagraph"/>
-        <w:numPr>
-          <w:ilvl w:val="0"/>
-          <w:numId w:val="21"/>
-        </w:numPr>
-      </w:pPr>
-      <w:r>
-        <w:t>The guest</w:t>
-      </w:r>
-      <w:r>
-        <w:t xml:space="preserve"> also</w:t>
-      </w:r>
-      <w:r>
-        <w:t xml:space="preserve"> has to provide a name and an email address to join the call.</w:t>
-      </w:r>
-    </w:p>
-    <w:p>
-      <w:pPr>
-        <w:pStyle w:val="ListParagraph"/>
-        <w:numPr>
-          <w:ilvl w:val="0"/>
-          <w:numId w:val="21"/>
-        </w:numPr>
-      </w:pPr>
-      <w:r>
-        <w:t>The guest can’t have the same email address as the invitees.</w:t>
+        <w:t xml:space="preserve"> on the desktop app</w:t>
+      </w:r>
+      <w:r>
+        <w:t>*</w:t>
       </w:r>
     </w:p>
     <w:p/>
@@ -3922,6 +3352,1143 @@
           <w:b/>
           <w:bCs/>
         </w:rPr>
+        <w:t>WhatsApp Business</w:t>
+      </w:r>
+      <w:r>
+        <w:rPr>
+          <w:b/>
+          <w:bCs/>
+        </w:rPr>
+        <w:t xml:space="preserve"> (tested)</w:t>
+      </w:r>
+    </w:p>
+    <w:p>
+      <w:pPr>
+        <w:pStyle w:val="ListParagraph"/>
+        <w:numPr>
+          <w:ilvl w:val="0"/>
+          <w:numId w:val="23"/>
+        </w:numPr>
+        <w:rPr>
+          <w:b/>
+          <w:bCs/>
+        </w:rPr>
+      </w:pPr>
+      <w:r>
+        <w:t>This is kind of the same as the regular WhatsApp but for small business.</w:t>
+      </w:r>
+    </w:p>
+    <w:p>
+      <w:pPr>
+        <w:pStyle w:val="ListParagraph"/>
+        <w:numPr>
+          <w:ilvl w:val="0"/>
+          <w:numId w:val="23"/>
+        </w:numPr>
+        <w:rPr>
+          <w:b/>
+          <w:bCs/>
+        </w:rPr>
+      </w:pPr>
+      <w:r>
+        <w:t>You need to have a phone number to use this.</w:t>
+      </w:r>
+    </w:p>
+    <w:p>
+      <w:pPr>
+        <w:pStyle w:val="ListParagraph"/>
+        <w:numPr>
+          <w:ilvl w:val="0"/>
+          <w:numId w:val="23"/>
+        </w:numPr>
+        <w:rPr>
+          <w:b/>
+          <w:bCs/>
+        </w:rPr>
+      </w:pPr>
+      <w:r>
+        <w:t>Supposedly you can use the same web and desktop app as the regular WhatsApp. (</w:t>
+      </w:r>
+      <w:r>
+        <w:rPr>
+          <w:b/>
+          <w:bCs/>
+        </w:rPr>
+        <w:t>Need to test</w:t>
+      </w:r>
+      <w:r>
+        <w:t>)</w:t>
+      </w:r>
+    </w:p>
+    <w:p>
+      <w:pPr>
+        <w:pStyle w:val="ListParagraph"/>
+        <w:numPr>
+          <w:ilvl w:val="0"/>
+          <w:numId w:val="23"/>
+        </w:numPr>
+        <w:rPr>
+          <w:b/>
+          <w:bCs/>
+        </w:rPr>
+      </w:pPr>
+      <w:r>
+        <w:t>You can only log to 4 devices.</w:t>
+      </w:r>
+    </w:p>
+    <w:p>
+      <w:pPr>
+        <w:pStyle w:val="ListParagraph"/>
+        <w:numPr>
+          <w:ilvl w:val="0"/>
+          <w:numId w:val="23"/>
+        </w:numPr>
+        <w:rPr>
+          <w:b/>
+          <w:bCs/>
+        </w:rPr>
+      </w:pPr>
+      <w:r>
+        <w:t>You can add opening hours on your profile.</w:t>
+      </w:r>
+    </w:p>
+    <w:p>
+      <w:pPr>
+        <w:pStyle w:val="ListParagraph"/>
+        <w:numPr>
+          <w:ilvl w:val="0"/>
+          <w:numId w:val="23"/>
+        </w:numPr>
+        <w:rPr>
+          <w:b/>
+          <w:bCs/>
+        </w:rPr>
+      </w:pPr>
+      <w:r>
+        <w:t>You can add company website on your profile.</w:t>
+      </w:r>
+    </w:p>
+    <w:p>
+      <w:pPr>
+        <w:pStyle w:val="ListParagraph"/>
+        <w:numPr>
+          <w:ilvl w:val="0"/>
+          <w:numId w:val="23"/>
+        </w:numPr>
+        <w:rPr>
+          <w:b/>
+          <w:bCs/>
+        </w:rPr>
+      </w:pPr>
+      <w:r>
+        <w:t>You can add company address on your profile.</w:t>
+      </w:r>
+    </w:p>
+    <w:p>
+      <w:pPr>
+        <w:pStyle w:val="ListParagraph"/>
+        <w:numPr>
+          <w:ilvl w:val="0"/>
+          <w:numId w:val="23"/>
+        </w:numPr>
+        <w:rPr>
+          <w:b/>
+          <w:bCs/>
+        </w:rPr>
+      </w:pPr>
+      <w:r>
+        <w:t>You can add company email on your profile.</w:t>
+      </w:r>
+    </w:p>
+    <w:p>
+      <w:pPr>
+        <w:pStyle w:val="ListParagraph"/>
+        <w:numPr>
+          <w:ilvl w:val="0"/>
+          <w:numId w:val="23"/>
+        </w:numPr>
+        <w:rPr>
+          <w:b/>
+          <w:bCs/>
+        </w:rPr>
+      </w:pPr>
+      <w:r>
+        <w:t>You can add custom message describing your business.</w:t>
+      </w:r>
+    </w:p>
+    <w:p/>
+    <w:p>
+      <w:pPr>
+        <w:pStyle w:val="ListParagraph"/>
+        <w:numPr>
+          <w:ilvl w:val="0"/>
+          <w:numId w:val="13"/>
+        </w:numPr>
+      </w:pPr>
+      <w:r>
+        <w:rPr>
+          <w:b/>
+          <w:bCs/>
+        </w:rPr>
+        <w:t>WhatsApp API (Based on research)</w:t>
+      </w:r>
+    </w:p>
+    <w:p>
+      <w:pPr>
+        <w:pStyle w:val="ListParagraph"/>
+        <w:numPr>
+          <w:ilvl w:val="0"/>
+          <w:numId w:val="23"/>
+        </w:numPr>
+      </w:pPr>
+      <w:r>
+        <w:t>This is for medium to larger companies.</w:t>
+      </w:r>
+    </w:p>
+    <w:p>
+      <w:pPr>
+        <w:pStyle w:val="ListParagraph"/>
+        <w:numPr>
+          <w:ilvl w:val="0"/>
+          <w:numId w:val="23"/>
+        </w:numPr>
+      </w:pPr>
+      <w:r>
+        <w:t>You need to have a phone number.</w:t>
+      </w:r>
+    </w:p>
+    <w:p>
+      <w:pPr>
+        <w:pStyle w:val="ListParagraph"/>
+        <w:numPr>
+          <w:ilvl w:val="0"/>
+          <w:numId w:val="23"/>
+        </w:numPr>
+      </w:pPr>
+      <w:r>
+        <w:t>You have to get approved in Facebook Marketplace to have access to WhatsApp API</w:t>
+      </w:r>
+    </w:p>
+    <w:p>
+      <w:pPr>
+        <w:pStyle w:val="ListParagraph"/>
+        <w:numPr>
+          <w:ilvl w:val="0"/>
+          <w:numId w:val="23"/>
+        </w:numPr>
+      </w:pPr>
+      <w:r>
+        <w:t>You can add multiple devices.</w:t>
+      </w:r>
+    </w:p>
+    <w:p/>
+    <w:p>
+      <w:pPr>
+        <w:pStyle w:val="ListParagraph"/>
+        <w:numPr>
+          <w:ilvl w:val="0"/>
+          <w:numId w:val="13"/>
+        </w:numPr>
+      </w:pPr>
+      <w:r>
+        <w:rPr>
+          <w:b/>
+          <w:bCs/>
+        </w:rPr>
+        <w:t>Skype</w:t>
+      </w:r>
+      <w:r>
+        <w:rPr>
+          <w:b/>
+          <w:bCs/>
+        </w:rPr>
+        <w:t xml:space="preserve"> (tested)</w:t>
+      </w:r>
+    </w:p>
+    <w:p>
+      <w:pPr>
+        <w:pStyle w:val="ListParagraph"/>
+        <w:numPr>
+          <w:ilvl w:val="0"/>
+          <w:numId w:val="16"/>
+        </w:numPr>
+      </w:pPr>
+      <w:r>
+        <w:t>You can use skype without creating an account.</w:t>
+      </w:r>
+    </w:p>
+    <w:p>
+      <w:pPr>
+        <w:pStyle w:val="ListParagraph"/>
+        <w:numPr>
+          <w:ilvl w:val="0"/>
+          <w:numId w:val="16"/>
+        </w:numPr>
+      </w:pPr>
+      <w:r>
+        <w:t>Invite to call with link.</w:t>
+      </w:r>
+    </w:p>
+    <w:p>
+      <w:pPr>
+        <w:pStyle w:val="ListParagraph"/>
+        <w:numPr>
+          <w:ilvl w:val="0"/>
+          <w:numId w:val="16"/>
+        </w:numPr>
+      </w:pPr>
+      <w:r>
+        <w:t>You need to download the app on mobile to use skype.</w:t>
+      </w:r>
+    </w:p>
+    <w:p>
+      <w:pPr>
+        <w:pStyle w:val="ListParagraph"/>
+        <w:numPr>
+          <w:ilvl w:val="0"/>
+          <w:numId w:val="16"/>
+        </w:numPr>
+      </w:pPr>
+      <w:r>
+        <w:t>Easy to use and understandable.</w:t>
+      </w:r>
+    </w:p>
+    <w:p>
+      <w:pPr>
+        <w:pStyle w:val="ListParagraph"/>
+        <w:numPr>
+          <w:ilvl w:val="0"/>
+          <w:numId w:val="16"/>
+        </w:numPr>
+      </w:pPr>
+      <w:r>
+        <w:t>Can t</w:t>
+      </w:r>
+      <w:r>
+        <w:t>rack how long the call is</w:t>
+      </w:r>
+      <w:r>
+        <w:t>.</w:t>
+      </w:r>
+    </w:p>
+    <w:p>
+      <w:pPr>
+        <w:pStyle w:val="ListParagraph"/>
+        <w:numPr>
+          <w:ilvl w:val="0"/>
+          <w:numId w:val="16"/>
+        </w:numPr>
+      </w:pPr>
+      <w:r>
+        <w:t>On desktop you can use the browser or app.</w:t>
+      </w:r>
+    </w:p>
+    <w:p>
+      <w:pPr>
+        <w:pStyle w:val="ListParagraph"/>
+        <w:numPr>
+          <w:ilvl w:val="0"/>
+          <w:numId w:val="16"/>
+        </w:numPr>
+      </w:pPr>
+      <w:r>
+        <w:t>Can join through an old invite link (3 days old).</w:t>
+      </w:r>
+    </w:p>
+    <w:p/>
+    <w:p>
+      <w:pPr>
+        <w:pStyle w:val="ListParagraph"/>
+        <w:numPr>
+          <w:ilvl w:val="0"/>
+          <w:numId w:val="13"/>
+        </w:numPr>
+      </w:pPr>
+      <w:r>
+        <w:rPr>
+          <w:b/>
+          <w:bCs/>
+        </w:rPr>
+        <w:t>Microsoft teams</w:t>
+      </w:r>
+    </w:p>
+    <w:p>
+      <w:pPr>
+        <w:pStyle w:val="ListParagraph"/>
+        <w:numPr>
+          <w:ilvl w:val="0"/>
+          <w:numId w:val="17"/>
+        </w:numPr>
+      </w:pPr>
+      <w:r>
+        <w:t>You have to have an account to receive the video call and to make the</w:t>
+      </w:r>
+      <w:r>
+        <w:t xml:space="preserve"> video</w:t>
+      </w:r>
+      <w:r>
+        <w:t xml:space="preserve"> call.</w:t>
+      </w:r>
+    </w:p>
+    <w:p>
+      <w:pPr>
+        <w:pStyle w:val="ListParagraph"/>
+        <w:numPr>
+          <w:ilvl w:val="0"/>
+          <w:numId w:val="17"/>
+        </w:numPr>
+      </w:pPr>
+      <w:r>
+        <w:t>The video call can be scheduled or directly called.</w:t>
+      </w:r>
+    </w:p>
+    <w:p>
+      <w:pPr>
+        <w:pStyle w:val="ListParagraph"/>
+        <w:numPr>
+          <w:ilvl w:val="0"/>
+          <w:numId w:val="17"/>
+        </w:numPr>
+      </w:pPr>
+      <w:r>
+        <w:t>Invite to video call meeting with link.</w:t>
+      </w:r>
+    </w:p>
+    <w:p>
+      <w:pPr>
+        <w:pStyle w:val="ListParagraph"/>
+        <w:numPr>
+          <w:ilvl w:val="0"/>
+          <w:numId w:val="17"/>
+        </w:numPr>
+      </w:pPr>
+      <w:r>
+        <w:t>The scheduler has to admit people to the video call.</w:t>
+      </w:r>
+    </w:p>
+    <w:p>
+      <w:pPr>
+        <w:pStyle w:val="ListParagraph"/>
+        <w:numPr>
+          <w:ilvl w:val="0"/>
+          <w:numId w:val="17"/>
+        </w:numPr>
+      </w:pPr>
+      <w:r>
+        <w:t xml:space="preserve">More for </w:t>
+      </w:r>
+      <w:r>
+        <w:t xml:space="preserve">organizing </w:t>
+      </w:r>
+      <w:r>
+        <w:t>company and education</w:t>
+      </w:r>
+      <w:r>
+        <w:t>al</w:t>
+      </w:r>
+      <w:r>
+        <w:t xml:space="preserve"> meeting</w:t>
+      </w:r>
+      <w:r>
+        <w:t>s</w:t>
+      </w:r>
+      <w:r>
+        <w:t>.</w:t>
+      </w:r>
+    </w:p>
+    <w:p>
+      <w:pPr>
+        <w:pStyle w:val="ListParagraph"/>
+        <w:numPr>
+          <w:ilvl w:val="0"/>
+          <w:numId w:val="17"/>
+        </w:numPr>
+      </w:pPr>
+      <w:r>
+        <w:t>You have to download the app on mobile to use.</w:t>
+      </w:r>
+    </w:p>
+    <w:p>
+      <w:pPr>
+        <w:pStyle w:val="ListParagraph"/>
+        <w:numPr>
+          <w:ilvl w:val="0"/>
+          <w:numId w:val="17"/>
+        </w:numPr>
+      </w:pPr>
+      <w:r>
+        <w:t xml:space="preserve">On desktop you can </w:t>
+      </w:r>
+      <w:r>
+        <w:t xml:space="preserve">use </w:t>
+      </w:r>
+      <w:r>
+        <w:t>the browser or the app.</w:t>
+      </w:r>
+    </w:p>
+    <w:p/>
+    <w:p>
+      <w:pPr>
+        <w:pStyle w:val="ListParagraph"/>
+        <w:numPr>
+          <w:ilvl w:val="0"/>
+          <w:numId w:val="13"/>
+        </w:numPr>
+      </w:pPr>
+      <w:proofErr w:type="spellStart"/>
+      <w:r>
+        <w:rPr>
+          <w:b/>
+          <w:bCs/>
+        </w:rPr>
+        <w:t>Jitsi</w:t>
+      </w:r>
+      <w:proofErr w:type="spellEnd"/>
+      <w:r>
+        <w:rPr>
+          <w:b/>
+          <w:bCs/>
+        </w:rPr>
+        <w:t xml:space="preserve"> Meet</w:t>
+      </w:r>
+    </w:p>
+    <w:p>
+      <w:pPr>
+        <w:pStyle w:val="ListParagraph"/>
+        <w:numPr>
+          <w:ilvl w:val="0"/>
+          <w:numId w:val="18"/>
+        </w:numPr>
+      </w:pPr>
+      <w:r>
+        <w:t>Has to have an account to make the video call.</w:t>
+      </w:r>
+    </w:p>
+    <w:p>
+      <w:pPr>
+        <w:pStyle w:val="ListParagraph"/>
+        <w:numPr>
+          <w:ilvl w:val="0"/>
+          <w:numId w:val="18"/>
+        </w:numPr>
+      </w:pPr>
+      <w:r>
+        <w:t>Need to name the room meeting.</w:t>
+      </w:r>
+    </w:p>
+    <w:p>
+      <w:pPr>
+        <w:pStyle w:val="ListParagraph"/>
+        <w:numPr>
+          <w:ilvl w:val="0"/>
+          <w:numId w:val="18"/>
+        </w:numPr>
+      </w:pPr>
+      <w:r>
+        <w:t>Room name needs to be unique because anyone can join if the name is easily found.</w:t>
+      </w:r>
+    </w:p>
+    <w:p>
+      <w:pPr>
+        <w:pStyle w:val="ListParagraph"/>
+        <w:numPr>
+          <w:ilvl w:val="0"/>
+          <w:numId w:val="18"/>
+        </w:numPr>
+      </w:pPr>
+      <w:r>
+        <w:t>Track how long the call is going.</w:t>
+      </w:r>
+    </w:p>
+    <w:p>
+      <w:pPr>
+        <w:pStyle w:val="ListParagraph"/>
+        <w:numPr>
+          <w:ilvl w:val="0"/>
+          <w:numId w:val="18"/>
+        </w:numPr>
+      </w:pPr>
+      <w:r>
+        <w:t xml:space="preserve">Can join the call with or without </w:t>
+      </w:r>
+      <w:r>
+        <w:t>inputting</w:t>
+      </w:r>
+      <w:r>
+        <w:t xml:space="preserve"> a name.</w:t>
+      </w:r>
+    </w:p>
+    <w:p>
+      <w:pPr>
+        <w:pStyle w:val="ListParagraph"/>
+        <w:numPr>
+          <w:ilvl w:val="0"/>
+          <w:numId w:val="18"/>
+        </w:numPr>
+      </w:pPr>
+      <w:r>
+        <w:t>Can invite through link.</w:t>
+      </w:r>
+    </w:p>
+    <w:p>
+      <w:pPr>
+        <w:pStyle w:val="ListParagraph"/>
+        <w:numPr>
+          <w:ilvl w:val="0"/>
+          <w:numId w:val="18"/>
+        </w:numPr>
+      </w:pPr>
+      <w:r>
+        <w:t>On desktop you can use the browser.</w:t>
+      </w:r>
+    </w:p>
+    <w:p>
+      <w:pPr>
+        <w:pStyle w:val="ListParagraph"/>
+        <w:numPr>
+          <w:ilvl w:val="0"/>
+          <w:numId w:val="18"/>
+        </w:numPr>
+      </w:pPr>
+      <w:r>
+        <w:t>Mobile can join the call via browser or app.</w:t>
+      </w:r>
+    </w:p>
+    <w:p>
+      <w:pPr>
+        <w:pStyle w:val="ListParagraph"/>
+        <w:numPr>
+          <w:ilvl w:val="0"/>
+          <w:numId w:val="18"/>
+        </w:numPr>
+      </w:pPr>
+      <w:r>
+        <w:t xml:space="preserve">Guest can’t start the video call it has </w:t>
+      </w:r>
+      <w:r>
+        <w:t>to be the one with an account.</w:t>
+      </w:r>
+    </w:p>
+    <w:p>
+      <w:pPr>
+        <w:pStyle w:val="ListParagraph"/>
+        <w:numPr>
+          <w:ilvl w:val="0"/>
+          <w:numId w:val="18"/>
+        </w:numPr>
+      </w:pPr>
+      <w:r>
+        <w:t>Can rejoin the video call through an old invite link (3 days old).</w:t>
+      </w:r>
+    </w:p>
+    <w:p>
+      <w:pPr>
+        <w:pStyle w:val="ListParagraph"/>
+        <w:numPr>
+          <w:ilvl w:val="0"/>
+          <w:numId w:val="18"/>
+        </w:numPr>
+      </w:pPr>
+      <w:r>
+        <w:t>Api free to use, depending on active monthly users.</w:t>
+      </w:r>
+    </w:p>
+    <w:p/>
+    <w:p>
+      <w:pPr>
+        <w:pStyle w:val="ListParagraph"/>
+        <w:numPr>
+          <w:ilvl w:val="0"/>
+          <w:numId w:val="13"/>
+        </w:numPr>
+      </w:pPr>
+      <w:r>
+        <w:rPr>
+          <w:b/>
+          <w:bCs/>
+        </w:rPr>
+        <w:t>Talky</w:t>
+      </w:r>
+    </w:p>
+    <w:p>
+      <w:pPr>
+        <w:pStyle w:val="ListParagraph"/>
+        <w:numPr>
+          <w:ilvl w:val="0"/>
+          <w:numId w:val="19"/>
+        </w:numPr>
+      </w:pPr>
+      <w:r>
+        <w:t>You don’t have to have an account to make the video call.</w:t>
+      </w:r>
+    </w:p>
+    <w:p>
+      <w:pPr>
+        <w:pStyle w:val="ListParagraph"/>
+        <w:numPr>
+          <w:ilvl w:val="0"/>
+          <w:numId w:val="19"/>
+        </w:numPr>
+      </w:pPr>
+      <w:r>
+        <w:t xml:space="preserve">You need to </w:t>
+      </w:r>
+      <w:r>
+        <w:t xml:space="preserve">choose </w:t>
+      </w:r>
+      <w:r>
+        <w:t>a unique name for the video call meeting.</w:t>
+      </w:r>
+    </w:p>
+    <w:p>
+      <w:pPr>
+        <w:pStyle w:val="ListParagraph"/>
+        <w:numPr>
+          <w:ilvl w:val="0"/>
+          <w:numId w:val="19"/>
+        </w:numPr>
+      </w:pPr>
+      <w:r>
+        <w:t>You can lock the room, so strangers can’t join the room without the code.</w:t>
+      </w:r>
+    </w:p>
+    <w:p>
+      <w:pPr>
+        <w:pStyle w:val="ListParagraph"/>
+        <w:numPr>
+          <w:ilvl w:val="0"/>
+          <w:numId w:val="19"/>
+        </w:numPr>
+      </w:pPr>
+      <w:r>
+        <w:t>Phone can join through link.</w:t>
+      </w:r>
+    </w:p>
+    <w:p>
+      <w:pPr>
+        <w:pStyle w:val="ListParagraph"/>
+        <w:numPr>
+          <w:ilvl w:val="0"/>
+          <w:numId w:val="19"/>
+        </w:numPr>
+      </w:pPr>
+      <w:r>
+        <w:lastRenderedPageBreak/>
+        <w:t>Interface of the browser version is a bit w</w:t>
+      </w:r>
+      <w:r>
+        <w:t xml:space="preserve">onky, everything on the interface </w:t>
+      </w:r>
+      <w:r>
+        <w:t>is</w:t>
+      </w:r>
+      <w:r>
+        <w:t xml:space="preserve"> compact, on each component</w:t>
+      </w:r>
+      <w:r>
+        <w:t>.</w:t>
+      </w:r>
+    </w:p>
+    <w:p>
+      <w:pPr>
+        <w:pStyle w:val="ListParagraph"/>
+        <w:numPr>
+          <w:ilvl w:val="0"/>
+          <w:numId w:val="19"/>
+        </w:numPr>
+      </w:pPr>
+      <w:r>
+        <w:t>Everyone can kick each other from the video call.</w:t>
+      </w:r>
+    </w:p>
+    <w:p>
+      <w:pPr>
+        <w:pStyle w:val="ListParagraph"/>
+        <w:numPr>
+          <w:ilvl w:val="0"/>
+          <w:numId w:val="19"/>
+        </w:numPr>
+      </w:pPr>
+      <w:r>
+        <w:t>Max 6 people in call.</w:t>
+      </w:r>
+    </w:p>
+    <w:p>
+      <w:pPr>
+        <w:pStyle w:val="ListParagraph"/>
+        <w:numPr>
+          <w:ilvl w:val="0"/>
+          <w:numId w:val="19"/>
+        </w:numPr>
+      </w:pPr>
+      <w:r>
+        <w:t>Can join old invite link.</w:t>
+      </w:r>
+    </w:p>
+    <w:p>
+      <w:pPr>
+        <w:pStyle w:val="ListParagraph"/>
+        <w:numPr>
+          <w:ilvl w:val="0"/>
+          <w:numId w:val="19"/>
+        </w:numPr>
+      </w:pPr>
+      <w:r>
+        <w:rPr>
+          <w:b/>
+          <w:bCs/>
+        </w:rPr>
+        <w:t>*</w:t>
+      </w:r>
+      <w:r>
+        <w:rPr>
+          <w:b/>
+          <w:bCs/>
+        </w:rPr>
+        <w:t>NEED TO TEST ON THE IPHONE</w:t>
+      </w:r>
+      <w:r>
+        <w:rPr>
+          <w:b/>
+          <w:bCs/>
+        </w:rPr>
+        <w:t>*</w:t>
+      </w:r>
+    </w:p>
+    <w:p/>
+    <w:p>
+      <w:pPr>
+        <w:pStyle w:val="ListParagraph"/>
+        <w:numPr>
+          <w:ilvl w:val="0"/>
+          <w:numId w:val="13"/>
+        </w:numPr>
+      </w:pPr>
+      <w:proofErr w:type="spellStart"/>
+      <w:r>
+        <w:rPr>
+          <w:b/>
+          <w:bCs/>
+        </w:rPr>
+        <w:t>JumpChat</w:t>
+      </w:r>
+      <w:proofErr w:type="spellEnd"/>
+    </w:p>
+    <w:p>
+      <w:pPr>
+        <w:pStyle w:val="ListParagraph"/>
+        <w:numPr>
+          <w:ilvl w:val="0"/>
+          <w:numId w:val="20"/>
+        </w:numPr>
+      </w:pPr>
+      <w:r>
+        <w:t>You don’t have to create an account.</w:t>
+      </w:r>
+    </w:p>
+    <w:p>
+      <w:pPr>
+        <w:pStyle w:val="ListParagraph"/>
+        <w:numPr>
+          <w:ilvl w:val="0"/>
+          <w:numId w:val="20"/>
+        </w:numPr>
+      </w:pPr>
+      <w:r>
+        <w:t>It auto generates a room code for you.</w:t>
+      </w:r>
+    </w:p>
+    <w:p>
+      <w:pPr>
+        <w:pStyle w:val="ListParagraph"/>
+        <w:numPr>
+          <w:ilvl w:val="0"/>
+          <w:numId w:val="20"/>
+        </w:numPr>
+      </w:pPr>
+      <w:r>
+        <w:t>It</w:t>
+      </w:r>
+      <w:r>
+        <w:t xml:space="preserve"> i</w:t>
+      </w:r>
+      <w:r>
+        <w:t>s browser based on desktop.</w:t>
+      </w:r>
+    </w:p>
+    <w:p>
+      <w:pPr>
+        <w:pStyle w:val="ListParagraph"/>
+        <w:numPr>
+          <w:ilvl w:val="0"/>
+          <w:numId w:val="20"/>
+        </w:numPr>
+      </w:pPr>
+      <w:r>
+        <w:t>You can use the browser on the phone to video call, but it won’t work on iPhone.</w:t>
+      </w:r>
+    </w:p>
+    <w:p>
+      <w:pPr>
+        <w:pStyle w:val="ListParagraph"/>
+        <w:numPr>
+          <w:ilvl w:val="0"/>
+          <w:numId w:val="20"/>
+        </w:numPr>
+      </w:pPr>
+      <w:r>
+        <w:t>You can reuse the old invite link (3 days).</w:t>
+      </w:r>
+    </w:p>
+    <w:p>
+      <w:pPr>
+        <w:pStyle w:val="ListParagraph"/>
+        <w:numPr>
+          <w:ilvl w:val="0"/>
+          <w:numId w:val="20"/>
+        </w:numPr>
+      </w:pPr>
+      <w:r>
+        <w:t>Anyone that knows the room code, can join.</w:t>
+      </w:r>
+    </w:p>
+    <w:p>
+      <w:pPr>
+        <w:pStyle w:val="ListParagraph"/>
+        <w:numPr>
+          <w:ilvl w:val="0"/>
+          <w:numId w:val="20"/>
+        </w:numPr>
+      </w:pPr>
+      <w:r>
+        <w:t xml:space="preserve">The video on the phone is </w:t>
+      </w:r>
+      <w:r>
+        <w:t xml:space="preserve">wonky, sometimes the video of the other person in the call </w:t>
+      </w:r>
+      <w:r>
+        <w:t xml:space="preserve">is </w:t>
+      </w:r>
+      <w:r>
+        <w:t>too big to fit the screen or it fit just right at the top. If you rotate the phone horizontally, it will be just right.</w:t>
+      </w:r>
+    </w:p>
+    <w:p>
+      <w:pPr>
+        <w:pStyle w:val="ListParagraph"/>
+        <w:numPr>
+          <w:ilvl w:val="0"/>
+          <w:numId w:val="20"/>
+        </w:numPr>
+      </w:pPr>
+      <w:r>
+        <w:t>All communications are encrypted in the video call.</w:t>
+      </w:r>
+    </w:p>
+    <w:p>
+      <w:pPr>
+        <w:pStyle w:val="ListParagraph"/>
+        <w:numPr>
+          <w:ilvl w:val="0"/>
+          <w:numId w:val="20"/>
+        </w:numPr>
+      </w:pPr>
+      <w:r>
+        <w:t>No limits to</w:t>
+      </w:r>
+      <w:r>
+        <w:t xml:space="preserve"> the</w:t>
+      </w:r>
+      <w:r>
+        <w:t xml:space="preserve"> </w:t>
+      </w:r>
+      <w:r>
+        <w:t>number of</w:t>
+      </w:r>
+      <w:r>
+        <w:t xml:space="preserve"> people, except for bandwidth.</w:t>
+      </w:r>
+    </w:p>
+    <w:p/>
+    <w:p>
+      <w:pPr>
+        <w:pStyle w:val="ListParagraph"/>
+        <w:numPr>
+          <w:ilvl w:val="0"/>
+          <w:numId w:val="13"/>
+        </w:numPr>
+      </w:pPr>
+      <w:proofErr w:type="spellStart"/>
+      <w:r>
+        <w:rPr>
+          <w:b/>
+          <w:bCs/>
+        </w:rPr>
+        <w:t>WebRoom</w:t>
+      </w:r>
+      <w:proofErr w:type="spellEnd"/>
+    </w:p>
+    <w:p>
+      <w:pPr>
+        <w:pStyle w:val="ListParagraph"/>
+        <w:numPr>
+          <w:ilvl w:val="0"/>
+          <w:numId w:val="21"/>
+        </w:numPr>
+      </w:pPr>
+      <w:r>
+        <w:t>You have to enter a name and an email address to start the video call.</w:t>
+      </w:r>
+    </w:p>
+    <w:p>
+      <w:pPr>
+        <w:pStyle w:val="ListParagraph"/>
+        <w:numPr>
+          <w:ilvl w:val="0"/>
+          <w:numId w:val="21"/>
+        </w:numPr>
+      </w:pPr>
+      <w:r>
+        <w:t xml:space="preserve">The </w:t>
+      </w:r>
+      <w:r>
+        <w:t>email address can be a fake address.</w:t>
+      </w:r>
+    </w:p>
+    <w:p>
+      <w:pPr>
+        <w:pStyle w:val="ListParagraph"/>
+        <w:numPr>
+          <w:ilvl w:val="0"/>
+          <w:numId w:val="21"/>
+        </w:numPr>
+      </w:pPr>
+      <w:r>
+        <w:t>The email is just to log the session.</w:t>
+      </w:r>
+    </w:p>
+    <w:p>
+      <w:pPr>
+        <w:pStyle w:val="ListParagraph"/>
+        <w:numPr>
+          <w:ilvl w:val="0"/>
+          <w:numId w:val="21"/>
+        </w:numPr>
+      </w:pPr>
+      <w:r>
+        <w:t>You can keep trying the free session with the same email address.</w:t>
+      </w:r>
+    </w:p>
+    <w:p>
+      <w:pPr>
+        <w:pStyle w:val="ListParagraph"/>
+        <w:numPr>
+          <w:ilvl w:val="0"/>
+          <w:numId w:val="21"/>
+        </w:numPr>
+      </w:pPr>
+      <w:r>
+        <w:t>The free session is only 20 minutes long.</w:t>
+      </w:r>
+    </w:p>
+    <w:p>
+      <w:pPr>
+        <w:pStyle w:val="ListParagraph"/>
+        <w:numPr>
+          <w:ilvl w:val="0"/>
+          <w:numId w:val="21"/>
+        </w:numPr>
+      </w:pPr>
+      <w:r>
+        <w:t>The free session can hold up to 12 people in the call.</w:t>
+      </w:r>
+    </w:p>
+    <w:p>
+      <w:pPr>
+        <w:pStyle w:val="ListParagraph"/>
+        <w:numPr>
+          <w:ilvl w:val="0"/>
+          <w:numId w:val="21"/>
+        </w:numPr>
+      </w:pPr>
+      <w:r>
+        <w:t>You have to do a lot</w:t>
+      </w:r>
+      <w:r>
+        <w:t xml:space="preserve"> of</w:t>
+      </w:r>
+      <w:r>
+        <w:t xml:space="preserve"> checks before you join the call. Like mic check etc.</w:t>
+      </w:r>
+    </w:p>
+    <w:p>
+      <w:pPr>
+        <w:pStyle w:val="ListParagraph"/>
+        <w:numPr>
+          <w:ilvl w:val="0"/>
+          <w:numId w:val="21"/>
+        </w:numPr>
+      </w:pPr>
+      <w:r>
+        <w:t>Can’t use the old invite links.</w:t>
+      </w:r>
+    </w:p>
+    <w:p>
+      <w:pPr>
+        <w:pStyle w:val="ListParagraph"/>
+        <w:numPr>
+          <w:ilvl w:val="0"/>
+          <w:numId w:val="21"/>
+        </w:numPr>
+      </w:pPr>
+      <w:r>
+        <w:t>Tracks how many minutes you have left before the session ends.</w:t>
+      </w:r>
+    </w:p>
+    <w:p>
+      <w:pPr>
+        <w:pStyle w:val="ListParagraph"/>
+        <w:numPr>
+          <w:ilvl w:val="0"/>
+          <w:numId w:val="21"/>
+        </w:numPr>
+      </w:pPr>
+      <w:r>
+        <w:t>The guest</w:t>
+      </w:r>
+      <w:r>
+        <w:t xml:space="preserve"> also</w:t>
+      </w:r>
+      <w:r>
+        <w:t xml:space="preserve"> has to provide a name and an email address to join the call.</w:t>
+      </w:r>
+    </w:p>
+    <w:p>
+      <w:pPr>
+        <w:pStyle w:val="ListParagraph"/>
+        <w:numPr>
+          <w:ilvl w:val="0"/>
+          <w:numId w:val="21"/>
+        </w:numPr>
+      </w:pPr>
+      <w:r>
+        <w:t>The guest can’t have the same email address as the invitees.</w:t>
+      </w:r>
+    </w:p>
+    <w:p/>
+    <w:p>
+      <w:pPr>
+        <w:pStyle w:val="ListParagraph"/>
+        <w:numPr>
+          <w:ilvl w:val="0"/>
+          <w:numId w:val="13"/>
+        </w:numPr>
+      </w:pPr>
+      <w:r>
+        <w:rPr>
+          <w:b/>
+          <w:bCs/>
+        </w:rPr>
         <w:t>Google meet</w:t>
       </w:r>
     </w:p>
@@ -3933,7 +4500,162 @@
           <w:numId w:val="22"/>
         </w:numPr>
       </w:pPr>
-    </w:p>
+      <w:r>
+        <w:t>You need to make an account before starting a meeting.</w:t>
+      </w:r>
+    </w:p>
+    <w:p>
+      <w:pPr>
+        <w:pStyle w:val="ListParagraph"/>
+        <w:numPr>
+          <w:ilvl w:val="0"/>
+          <w:numId w:val="22"/>
+        </w:numPr>
+      </w:pPr>
+      <w:r>
+        <w:t>Can join through a link invite.</w:t>
+      </w:r>
+    </w:p>
+    <w:p>
+      <w:pPr>
+        <w:pStyle w:val="ListParagraph"/>
+        <w:numPr>
+          <w:ilvl w:val="0"/>
+          <w:numId w:val="22"/>
+        </w:numPr>
+      </w:pPr>
+      <w:r>
+        <w:t>Can join with the code provided by the host of the meeting.</w:t>
+      </w:r>
+    </w:p>
+    <w:p>
+      <w:pPr>
+        <w:pStyle w:val="ListParagraph"/>
+        <w:numPr>
+          <w:ilvl w:val="0"/>
+          <w:numId w:val="22"/>
+        </w:numPr>
+      </w:pPr>
+      <w:r>
+        <w:t>The code is created when the host start the meeting.</w:t>
+      </w:r>
+    </w:p>
+    <w:p>
+      <w:pPr>
+        <w:pStyle w:val="ListParagraph"/>
+        <w:numPr>
+          <w:ilvl w:val="0"/>
+          <w:numId w:val="22"/>
+        </w:numPr>
+      </w:pPr>
+      <w:r>
+        <w:lastRenderedPageBreak/>
+        <w:t>The guess needs to provide a name before entering the meeting.</w:t>
+      </w:r>
+    </w:p>
+    <w:p>
+      <w:pPr>
+        <w:pStyle w:val="ListParagraph"/>
+        <w:numPr>
+          <w:ilvl w:val="0"/>
+          <w:numId w:val="22"/>
+        </w:numPr>
+      </w:pPr>
+      <w:r>
+        <w:t>You have to download the app on the phone.</w:t>
+      </w:r>
+    </w:p>
+    <w:p>
+      <w:pPr>
+        <w:pStyle w:val="ListParagraph"/>
+        <w:numPr>
+          <w:ilvl w:val="0"/>
+          <w:numId w:val="22"/>
+        </w:numPr>
+      </w:pPr>
+      <w:r>
+        <w:t>Android user have Google meet pre-installed.</w:t>
+      </w:r>
+    </w:p>
+    <w:p>
+      <w:pPr>
+        <w:pStyle w:val="ListParagraph"/>
+        <w:numPr>
+          <w:ilvl w:val="0"/>
+          <w:numId w:val="22"/>
+        </w:numPr>
+      </w:pPr>
+      <w:r>
+        <w:t>Before joining the host must admit the guess first, when joining the meeting.</w:t>
+      </w:r>
+    </w:p>
+    <w:p>
+      <w:pPr>
+        <w:pStyle w:val="ListParagraph"/>
+        <w:numPr>
+          <w:ilvl w:val="0"/>
+          <w:numId w:val="22"/>
+        </w:numPr>
+      </w:pPr>
+      <w:r>
+        <w:t>When the guess leaves the call, they w</w:t>
+      </w:r>
+      <w:r>
+        <w:t>ould have 60 seconds to rejoin the call on the same screen.</w:t>
+      </w:r>
+    </w:p>
+    <w:p/>
+    <w:p>
+      <w:pPr>
+        <w:rPr>
+          <w:b/>
+          <w:bCs/>
+        </w:rPr>
+      </w:pPr>
+      <w:r>
+        <w:rPr>
+          <w:b/>
+          <w:bCs/>
+        </w:rPr>
+        <w:t>WhatsApp API solution provider:</w:t>
+      </w:r>
+    </w:p>
+    <w:p>
+      <w:r>
+        <w:t>These are compan</w:t>
+      </w:r>
+      <w:r>
+        <w:t>ies</w:t>
+      </w:r>
+      <w:r>
+        <w:t xml:space="preserve"> </w:t>
+      </w:r>
+      <w:r>
+        <w:t>that</w:t>
+      </w:r>
+      <w:r>
+        <w:t xml:space="preserve"> offers WhatsApp API solution</w:t>
+      </w:r>
+      <w:r>
+        <w:t>, they handle the technical aspect of WhatsApp API</w:t>
+      </w:r>
+      <w:r>
+        <w:t xml:space="preserve"> </w:t>
+      </w:r>
+      <w:r>
+        <w:t>with a pricing of course.</w:t>
+      </w:r>
+    </w:p>
+    <w:p>
+      <w:pPr>
+        <w:pStyle w:val="ListParagraph"/>
+        <w:numPr>
+          <w:ilvl w:val="0"/>
+          <w:numId w:val="13"/>
+        </w:numPr>
+      </w:pPr>
+    </w:p>
+    <w:p/>
     <w:p>
       <w:pPr>
         <w:pStyle w:val="Heading2"/>
@@ -4023,6 +4745,70 @@
     </w:p>
     <w:p/>
     <w:p/>
+    <w:sdt>
+      <w:sdtPr>
+        <w:id w:val="597287362"/>
+        <w:docPartObj>
+          <w:docPartGallery w:val="Bibliographies"/>
+          <w:docPartUnique/>
+        </w:docPartObj>
+      </w:sdtPr>
+      <w:sdtEndPr>
+        <w:rPr>
+          <w:rFonts w:asciiTheme="minorHAnsi" w:eastAsiaTheme="minorEastAsia" w:hAnsiTheme="minorHAnsi" w:cstheme="minorBidi"/>
+          <w:b w:val="0"/>
+          <w:bCs w:val="0"/>
+          <w:color w:val="auto"/>
+          <w:sz w:val="22"/>
+          <w:szCs w:val="22"/>
+        </w:rPr>
+      </w:sdtEndPr>
+      <w:sdtContent>
+        <w:p>
+          <w:pPr>
+            <w:pStyle w:val="Heading1"/>
+          </w:pPr>
+          <w:r>
+            <w:t>References</w:t>
+          </w:r>
+        </w:p>
+        <w:sdt>
+          <w:sdtPr>
+            <w:id w:val="-573587230"/>
+            <w:bibliography/>
+          </w:sdtPr>
+          <w:sdtContent>
+            <w:p>
+              <w:r>
+                <w:fldChar w:fldCharType="begin"/>
+              </w:r>
+              <w:r>
+                <w:instrText xml:space="preserve"> BIBLIOGRAPHY </w:instrText>
+              </w:r>
+              <w:r>
+                <w:fldChar w:fldCharType="separate"/>
+              </w:r>
+              <w:r>
+                <w:rPr>
+                  <w:b/>
+                  <w:bCs/>
+                  <w:noProof/>
+                </w:rPr>
+                <w:t>There are no sources in the current document.</w:t>
+              </w:r>
+              <w:r>
+                <w:rPr>
+                  <w:b/>
+                  <w:bCs/>
+                  <w:noProof/>
+                </w:rPr>
+                <w:fldChar w:fldCharType="end"/>
+              </w:r>
+            </w:p>
+          </w:sdtContent>
+        </w:sdt>
+      </w:sdtContent>
+    </w:sdt>
     <w:p/>
     <w:sectPr>
       <w:pgSz w:w="12240" w:h="15840"/>
@@ -4149,6 +4935,56 @@
 </w16cid:commentsIds>
 </file>
 
+<file path=word/endnotes.xml><?xml version="1.0" encoding="utf-8"?>
+<w:endnotes xmlns:wpc="http://schemas.microsoft.com/office/word/2010/wordprocessingCanvas" xmlns:cx="http://schemas.microsoft.com/office/drawing/2014/chartex" xmlns:cx1="http://schemas.microsoft.com/office/drawing/2015/9/8/chartex" xmlns:cx2="http://schemas.microsoft.com/office/drawing/2015/10/21/chartex" xmlns:cx3="http://schemas.microsoft.com/office/drawing/2016/5/9/chartex" xmlns:cx4="http://schemas.microsoft.com/office/drawing/2016/5/10/chartex" xmlns:cx5="http://schemas.microsoft.com/office/drawing/2016/5/11/chartex" xmlns:cx6="http://schemas.microsoft.com/office/drawing/2016/5/12/chartex" xmlns:cx7="http://schemas.microsoft.com/office/drawing/2016/5/13/chartex" xmlns:cx8="http://schemas.microsoft.com/office/drawing/2016/5/14/chartex" xmlns:mc="http://schemas.openxmlformats.org/markup-compatibility/2006" xmlns:aink="http://schemas.microsoft.com/office/drawing/2016/ink" xmlns:am3d="http://schemas.microsoft.com/office/drawing/2017/model3d" xmlns:o="urn:schemas-microsoft-com:office:office" xmlns:oel="http://schemas.microsoft.com/office/2019/extlst" xmlns:r="http://schemas.openxmlformats.org/officeDocument/2006/relationships" xmlns:m="http://schemas.openxmlformats.org/officeDocument/2006/math" xmlns:v="urn:schemas-microsoft-com:vml" xmlns:wp14="http://schemas.microsoft.com/office/word/2010/wordprocessingDrawing" xmlns:wp="http://schemas.openxmlformats.org/drawingml/2006/wordprocessingDrawing" xmlns:w10="urn:schemas-microsoft-com:office:word" xmlns:w="http://schemas.openxmlformats.org/wordprocessingml/2006/main" xmlns:w14="http://schemas.microsoft.com/office/word/2010/wordml" xmlns:w15="http://schemas.microsoft.com/office/word/2012/wordml" xmlns:w16cex="http://schemas.microsoft.com/office/word/2018/wordml/cex" xmlns:w16cid="http://schemas.microsoft.com/office/word/2016/wordml/cid" xmlns:w16="http://schemas.microsoft.com/office/word/2018/wordml" xmlns:w16sdtdh="http://schemas.microsoft.com/office/word/2020/wordml/sdtdatahash" xmlns:w16se="http://schemas.microsoft.com/office/word/2015/wordml/symex" xmlns:wpg="http://schemas.microsoft.com/office/word/2010/wordprocessingGroup" xmlns:wpi="http://schemas.microsoft.com/office/word/2010/wordprocessingInk" xmlns:wne="http://schemas.microsoft.com/office/word/2006/wordml" xmlns:wps="http://schemas.microsoft.com/office/word/2010/wordprocessingShape" mc:Ignorable="w14 w15 w16se w16cid w16 w16cex w16sdtdh wp14">
+  <w:endnote w:type="separator" w:id="-1">
+    <w:p>
+      <w:pPr>
+        <w:spacing w:after="0" w:line="240" w:lineRule="auto"/>
+      </w:pPr>
+      <w:r>
+        <w:separator/>
+      </w:r>
+    </w:p>
+  </w:endnote>
+  <w:endnote w:type="continuationSeparator" w:id="0">
+    <w:p>
+      <w:pPr>
+        <w:spacing w:after="0" w:line="240" w:lineRule="auto"/>
+      </w:pPr>
+      <w:r>
+        <w:continuationSeparator/>
+      </w:r>
+    </w:p>
+  </w:endnote>
+</w:endnotes>
+</file>
+
+<file path=word/footnotes.xml><?xml version="1.0" encoding="utf-8"?>
+<w:footnotes xmlns:wpc="http://schemas.microsoft.com/office/word/2010/wordprocessingCanvas" xmlns:cx="http://schemas.microsoft.com/office/drawing/2014/chartex" xmlns:cx1="http://schemas.microsoft.com/office/drawing/2015/9/8/chartex" xmlns:cx2="http://schemas.microsoft.com/office/drawing/2015/10/21/chartex" xmlns:cx3="http://schemas.microsoft.com/office/drawing/2016/5/9/chartex" xmlns:cx4="http://schemas.microsoft.com/office/drawing/2016/5/10/chartex" xmlns:cx5="http://schemas.microsoft.com/office/drawing/2016/5/11/chartex" xmlns:cx6="http://schemas.microsoft.com/office/drawing/2016/5/12/chartex" xmlns:cx7="http://schemas.microsoft.com/office/drawing/2016/5/13/chartex" xmlns:cx8="http://schemas.microsoft.com/office/drawing/2016/5/14/chartex" xmlns:mc="http://schemas.openxmlformats.org/markup-compatibility/2006" xmlns:aink="http://schemas.microsoft.com/office/drawing/2016/ink" xmlns:am3d="http://schemas.microsoft.com/office/drawing/2017/model3d" xmlns:o="urn:schemas-microsoft-com:office:office" xmlns:oel="http://schemas.microsoft.com/office/2019/extlst" xmlns:r="http://schemas.openxmlformats.org/officeDocument/2006/relationships" xmlns:m="http://schemas.openxmlformats.org/officeDocument/2006/math" xmlns:v="urn:schemas-microsoft-com:vml" xmlns:wp14="http://schemas.microsoft.com/office/word/2010/wordprocessingDrawing" xmlns:wp="http://schemas.openxmlformats.org/drawingml/2006/wordprocessingDrawing" xmlns:w10="urn:schemas-microsoft-com:office:word" xmlns:w="http://schemas.openxmlformats.org/wordprocessingml/2006/main" xmlns:w14="http://schemas.microsoft.com/office/word/2010/wordml" xmlns:w15="http://schemas.microsoft.com/office/word/2012/wordml" xmlns:w16cex="http://schemas.microsoft.com/office/word/2018/wordml/cex" xmlns:w16cid="http://schemas.microsoft.com/office/word/2016/wordml/cid" xmlns:w16="http://schemas.microsoft.com/office/word/2018/wordml" xmlns:w16sdtdh="http://schemas.microsoft.com/office/word/2020/wordml/sdtdatahash" xmlns:w16se="http://schemas.microsoft.com/office/word/2015/wordml/symex" xmlns:wpg="http://schemas.microsoft.com/office/word/2010/wordprocessingGroup" xmlns:wpi="http://schemas.microsoft.com/office/word/2010/wordprocessingInk" xmlns:wne="http://schemas.microsoft.com/office/word/2006/wordml" xmlns:wps="http://schemas.microsoft.com/office/word/2010/wordprocessingShape" mc:Ignorable="w14 w15 w16se w16cid w16 w16cex w16sdtdh wp14">
+  <w:footnote w:type="separator" w:id="-1">
+    <w:p>
+      <w:pPr>
+        <w:spacing w:after="0" w:line="240" w:lineRule="auto"/>
+      </w:pPr>
+      <w:r>
+        <w:separator/>
+      </w:r>
+    </w:p>
+  </w:footnote>
+  <w:footnote w:type="continuationSeparator" w:id="0">
+    <w:p>
+      <w:pPr>
+        <w:spacing w:after="0" w:line="240" w:lineRule="auto"/>
+      </w:pPr>
+      <w:r>
+        <w:continuationSeparator/>
+      </w:r>
+    </w:p>
+  </w:footnote>
+</w:footnotes>
+</file>
+
 <file path=word/numbering.xml><?xml version="1.0" encoding="utf-8"?>
 <w:numbering xmlns:wpc="http://schemas.microsoft.com/office/word/2010/wordprocessingCanvas" xmlns:cx="http://schemas.microsoft.com/office/drawing/2014/chartex" xmlns:cx1="http://schemas.microsoft.com/office/drawing/2015/9/8/chartex" xmlns:cx2="http://schemas.microsoft.com/office/drawing/2015/10/21/chartex" xmlns:cx3="http://schemas.microsoft.com/office/drawing/2016/5/9/chartex" xmlns:cx4="http://schemas.microsoft.com/office/drawing/2016/5/10/chartex" xmlns:cx5="http://schemas.microsoft.com/office/drawing/2016/5/11/chartex" xmlns:cx6="http://schemas.microsoft.com/office/drawing/2016/5/12/chartex" xmlns:cx7="http://schemas.microsoft.com/office/drawing/2016/5/13/chartex" xmlns:cx8="http://schemas.microsoft.com/office/drawing/2016/5/14/chartex" xmlns:mc="http://schemas.openxmlformats.org/markup-compatibility/2006" xmlns:aink="http://schemas.microsoft.com/office/drawing/2016/ink" xmlns:am3d="http://schemas.microsoft.com/office/drawing/2017/model3d" xmlns:o="urn:schemas-microsoft-com:office:office" xmlns:oel="http://schemas.microsoft.com/office/2019/extlst" xmlns:r="http://schemas.openxmlformats.org/officeDocument/2006/relationships" xmlns:m="http://schemas.openxmlformats.org/officeDocument/2006/math" xmlns:v="urn:schemas-microsoft-com:vml" xmlns:wp14="http://schemas.microsoft.com/office/word/2010/wordprocessingDrawing" xmlns:wp="http://schemas.openxmlformats.org/drawingml/2006/wordprocessingDrawing" xmlns:w10="urn:schemas-microsoft-com:office:word" xmlns:w="http://schemas.openxmlformats.org/wordprocessingml/2006/main" xmlns:w14="http://schemas.microsoft.com/office/word/2010/wordml" xmlns:w15="http://schemas.microsoft.com/office/word/2012/wordml" xmlns:w16cex="http://schemas.microsoft.com/office/word/2018/wordml/cex" xmlns:w16cid="http://schemas.microsoft.com/office/word/2016/wordml/cid" xmlns:w16="http://schemas.microsoft.com/office/word/2018/wordml" xmlns:w16sdtdh="http://schemas.microsoft.com/office/word/2020/wordml/sdtdatahash" xmlns:w16se="http://schemas.microsoft.com/office/word/2015/wordml/symex" xmlns:wpg="http://schemas.microsoft.com/office/word/2010/wordprocessingGroup" xmlns:wpi="http://schemas.microsoft.com/office/word/2010/wordprocessingInk" xmlns:wne="http://schemas.microsoft.com/office/word/2006/wordml" xmlns:wps="http://schemas.microsoft.com/office/word/2010/wordprocessingShape" mc:Ignorable="w14 w15 w16se w16cid w16 w16cex w16sdtdh wp14">
   <w:abstractNum w:abstractNumId="0" w15:restartNumberingAfterBreak="0">
@@ -5709,7 +6545,7 @@
   <w:abstractNum w:abstractNumId="14" w15:restartNumberingAfterBreak="0">
     <w:nsid w:val="51AA2A25"/>
     <w:multiLevelType w:val="hybridMultilevel"/>
-    <w:tmpl w:val="0C58F3EC"/>
+    <w:tmpl w:val="14EABE32"/>
     <w:lvl w:ilvl="0" w:tplc="04090003">
       <w:start w:val="1"/>
       <w:numFmt w:val="bullet"/>
@@ -5935,7 +6771,7 @@
   <w:abstractNum w:abstractNumId="16" w15:restartNumberingAfterBreak="0">
     <w:nsid w:val="5B8309D4"/>
     <w:multiLevelType w:val="hybridMultilevel"/>
-    <w:tmpl w:val="0284F682"/>
+    <w:tmpl w:val="C8E8E83E"/>
     <w:lvl w:ilvl="0" w:tplc="04090001">
       <w:start w:val="1"/>
       <w:numFmt w:val="bullet"/>
@@ -6159,6 +6995,119 @@
     </w:lvl>
   </w:abstractNum>
   <w:abstractNum w:abstractNumId="18" w15:restartNumberingAfterBreak="0">
+    <w:nsid w:val="5D9C70A4"/>
+    <w:multiLevelType w:val="hybridMultilevel"/>
+    <w:tmpl w:val="AD26FA20"/>
+    <w:lvl w:ilvl="0" w:tplc="04090003">
+      <w:start w:val="1"/>
+      <w:numFmt w:val="bullet"/>
+      <w:lvlText w:val="o"/>
+      <w:lvlJc w:val="left"/>
+      <w:pPr>
+        <w:ind w:left="1440" w:hanging="360"/>
+      </w:pPr>
+      <w:rPr>
+        <w:rFonts w:ascii="Courier New" w:hAnsi="Courier New" w:cs="Courier New" w:hint="default"/>
+      </w:rPr>
+    </w:lvl>
+    <w:lvl w:ilvl="1" w:tplc="04090003" w:tentative="1">
+      <w:start w:val="1"/>
+      <w:numFmt w:val="bullet"/>
+      <w:lvlText w:val="o"/>
+      <w:lvlJc w:val="left"/>
+      <w:pPr>
+        <w:ind w:left="2160" w:hanging="360"/>
+      </w:pPr>
+      <w:rPr>
+        <w:rFonts w:ascii="Courier New" w:hAnsi="Courier New" w:cs="Courier New" w:hint="default"/>
+      </w:rPr>
+    </w:lvl>
+    <w:lvl w:ilvl="2" w:tplc="04090005" w:tentative="1">
+      <w:start w:val="1"/>
+      <w:numFmt w:val="bullet"/>
+      <w:lvlText w:val=""/>
+      <w:lvlJc w:val="left"/>
+      <w:pPr>
+        <w:ind w:left="2880" w:hanging="360"/>
+      </w:pPr>
+      <w:rPr>
+        <w:rFonts w:ascii="Wingdings" w:hAnsi="Wingdings" w:hint="default"/>
+      </w:rPr>
+    </w:lvl>
+    <w:lvl w:ilvl="3" w:tplc="04090001" w:tentative="1">
+      <w:start w:val="1"/>
+      <w:numFmt w:val="bullet"/>
+      <w:lvlText w:val=""/>
+      <w:lvlJc w:val="left"/>
+      <w:pPr>
+        <w:ind w:left="3600" w:hanging="360"/>
+      </w:pPr>
+      <w:rPr>
+        <w:rFonts w:ascii="Symbol" w:hAnsi="Symbol" w:hint="default"/>
+      </w:rPr>
+    </w:lvl>
+    <w:lvl w:ilvl="4" w:tplc="04090003" w:tentative="1">
+      <w:start w:val="1"/>
+      <w:numFmt w:val="bullet"/>
+      <w:lvlText w:val="o"/>
+      <w:lvlJc w:val="left"/>
+      <w:pPr>
+        <w:ind w:left="4320" w:hanging="360"/>
+      </w:pPr>
+      <w:rPr>
+        <w:rFonts w:ascii="Courier New" w:hAnsi="Courier New" w:cs="Courier New" w:hint="default"/>
+      </w:rPr>
+    </w:lvl>
+    <w:lvl w:ilvl="5" w:tplc="04090005" w:tentative="1">
+      <w:start w:val="1"/>
+      <w:numFmt w:val="bullet"/>
+      <w:lvlText w:val=""/>
+      <w:lvlJc w:val="left"/>
+      <w:pPr>
+        <w:ind w:left="5040" w:hanging="360"/>
+      </w:pPr>
+      <w:rPr>
+        <w:rFonts w:ascii="Wingdings" w:hAnsi="Wingdings" w:hint="default"/>
+      </w:rPr>
+    </w:lvl>
+    <w:lvl w:ilvl="6" w:tplc="04090001" w:tentative="1">
+      <w:start w:val="1"/>
+      <w:numFmt w:val="bullet"/>
+      <w:lvlText w:val=""/>
+      <w:lvlJc w:val="left"/>
+      <w:pPr>
+        <w:ind w:left="5760" w:hanging="360"/>
+      </w:pPr>
+      <w:rPr>
+        <w:rFonts w:ascii="Symbol" w:hAnsi="Symbol" w:hint="default"/>
+      </w:rPr>
+    </w:lvl>
+    <w:lvl w:ilvl="7" w:tplc="04090003" w:tentative="1">
+      <w:start w:val="1"/>
+      <w:numFmt w:val="bullet"/>
+      <w:lvlText w:val="o"/>
+      <w:lvlJc w:val="left"/>
+      <w:pPr>
+        <w:ind w:left="6480" w:hanging="360"/>
+      </w:pPr>
+      <w:rPr>
+        <w:rFonts w:ascii="Courier New" w:hAnsi="Courier New" w:cs="Courier New" w:hint="default"/>
+      </w:rPr>
+    </w:lvl>
+    <w:lvl w:ilvl="8" w:tplc="04090005" w:tentative="1">
+      <w:start w:val="1"/>
+      <w:numFmt w:val="bullet"/>
+      <w:lvlText w:val=""/>
+      <w:lvlJc w:val="left"/>
+      <w:pPr>
+        <w:ind w:left="7200" w:hanging="360"/>
+      </w:pPr>
+      <w:rPr>
+        <w:rFonts w:ascii="Wingdings" w:hAnsi="Wingdings" w:hint="default"/>
+      </w:rPr>
+    </w:lvl>
+  </w:abstractNum>
+  <w:abstractNum w:abstractNumId="19" w15:restartNumberingAfterBreak="0">
     <w:nsid w:val="5F79707A"/>
     <w:multiLevelType w:val="multilevel"/>
     <w:tmpl w:val="E6E477CA"/>
@@ -6279,7 +7228,7 @@
       </w:rPr>
     </w:lvl>
   </w:abstractNum>
-  <w:abstractNum w:abstractNumId="19" w15:restartNumberingAfterBreak="0">
+  <w:abstractNum w:abstractNumId="20" w15:restartNumberingAfterBreak="0">
     <w:nsid w:val="64BA76E7"/>
     <w:multiLevelType w:val="hybridMultilevel"/>
     <w:tmpl w:val="827431FA"/>
@@ -6392,7 +7341,7 @@
       </w:rPr>
     </w:lvl>
   </w:abstractNum>
-  <w:abstractNum w:abstractNumId="20" w15:restartNumberingAfterBreak="0">
+  <w:abstractNum w:abstractNumId="21" w15:restartNumberingAfterBreak="0">
     <w:nsid w:val="73C75FEB"/>
     <w:multiLevelType w:val="hybridMultilevel"/>
     <w:tmpl w:val="7F5C54A6"/>
@@ -6481,7 +7430,7 @@
       </w:pPr>
     </w:lvl>
   </w:abstractNum>
-  <w:abstractNum w:abstractNumId="21" w15:restartNumberingAfterBreak="0">
+  <w:abstractNum w:abstractNumId="22" w15:restartNumberingAfterBreak="0">
     <w:nsid w:val="78104238"/>
     <w:multiLevelType w:val="hybridMultilevel"/>
     <w:tmpl w:val="5AD2A63C"/>
@@ -6595,13 +7544,13 @@
     </w:lvl>
   </w:abstractNum>
   <w:num w:numId="1" w16cid:durableId="1620070536">
-    <w:abstractNumId w:val="20"/>
+    <w:abstractNumId w:val="21"/>
   </w:num>
   <w:num w:numId="2" w16cid:durableId="1557089248">
     <w:abstractNumId w:val="3"/>
   </w:num>
   <w:num w:numId="3" w16cid:durableId="1518886808">
-    <w:abstractNumId w:val="18"/>
+    <w:abstractNumId w:val="19"/>
   </w:num>
   <w:num w:numId="4" w16cid:durableId="733158611">
     <w:abstractNumId w:val="2"/>
@@ -6610,7 +7559,7 @@
     <w:abstractNumId w:val="1"/>
   </w:num>
   <w:num w:numId="6" w16cid:durableId="431708698">
-    <w:abstractNumId w:val="19"/>
+    <w:abstractNumId w:val="20"/>
   </w:num>
   <w:num w:numId="7" w16cid:durableId="1772358297">
     <w:abstractNumId w:val="9"/>
@@ -6655,10 +7604,13 @@
     <w:abstractNumId w:val="11"/>
   </w:num>
   <w:num w:numId="21" w16cid:durableId="1187866920">
-    <w:abstractNumId w:val="21"/>
+    <w:abstractNumId w:val="22"/>
   </w:num>
   <w:num w:numId="22" w16cid:durableId="597560759">
     <w:abstractNumId w:val="10"/>
+  </w:num>
+  <w:num w:numId="23" w16cid:durableId="793864521">
+    <w:abstractNumId w:val="18"/>
   </w:num>
 </w:numbering>
 </file>
@@ -7841,6 +8793,45 @@
       <w:szCs w:val="20"/>
     </w:rPr>
   </w:style>
+  <w:style w:type="paragraph" w:styleId="FootnoteText">
+    <w:name w:val="footnote text"/>
+    <w:basedOn w:val="Normal"/>
+    <w:link w:val="FootnoteTextChar"/>
+    <w:uiPriority w:val="99"/>
+    <w:semiHidden/>
+    <w:unhideWhenUsed/>
+    <w:rsid w:val="008829FB"/>
+    <w:pPr>
+      <w:spacing w:after="0" w:line="240" w:lineRule="auto"/>
+    </w:pPr>
+    <w:rPr>
+      <w:sz w:val="20"/>
+      <w:szCs w:val="20"/>
+    </w:rPr>
+  </w:style>
+  <w:style w:type="character" w:customStyle="1" w:styleId="FootnoteTextChar">
+    <w:name w:val="Footnote Text Char"/>
+    <w:basedOn w:val="DefaultParagraphFont"/>
+    <w:link w:val="FootnoteText"/>
+    <w:uiPriority w:val="99"/>
+    <w:semiHidden/>
+    <w:rsid w:val="008829FB"/>
+    <w:rPr>
+      <w:sz w:val="20"/>
+      <w:szCs w:val="20"/>
+    </w:rPr>
+  </w:style>
+  <w:style w:type="character" w:styleId="FootnoteReference">
+    <w:name w:val="footnote reference"/>
+    <w:basedOn w:val="DefaultParagraphFont"/>
+    <w:uiPriority w:val="99"/>
+    <w:semiHidden/>
+    <w:unhideWhenUsed/>
+    <w:rsid w:val="008829FB"/>
+    <w:rPr>
+      <w:vertAlign w:val="superscript"/>
+    </w:rPr>
+  </w:style>
 </w:styles>
 </file>
 

</xml_diff>